<commit_message>
Intermediate commit Ops server install guide
</commit_message>
<xml_diff>
--- a/Ops Server Installation Guide.docx
+++ b/Ops Server Installation Guide.docx
@@ -722,13 +722,13 @@
               <wp:anchor distT="0" distB="0" distL="114300" distR="114300" simplePos="0" relativeHeight="251660288" behindDoc="0" locked="0" layoutInCell="0" allowOverlap="1" wp14:anchorId="337F5EB1" wp14:editId="3860828B">
                 <wp:simplePos x="0" y="0"/>
                 <wp:positionH relativeFrom="page">
-                  <wp:align>right</wp:align>
+                  <wp:posOffset>2846070</wp:posOffset>
                 </wp:positionH>
                 <wp:positionV relativeFrom="page">
-                  <wp:align>center</wp:align>
+                  <wp:posOffset>3160395</wp:posOffset>
                 </wp:positionV>
-                <wp:extent cx="5577148" cy="3706967"/>
-                <wp:effectExtent l="19050" t="19050" r="24130" b="27305"/>
+                <wp:extent cx="4901101" cy="3257618"/>
+                <wp:effectExtent l="19050" t="19050" r="13970" b="19050"/>
                 <wp:wrapNone/>
                 <wp:docPr id="369" name="Picture 1"/>
                 <wp:cNvGraphicFramePr>
@@ -765,7 +765,7 @@
                       <pic:spPr>
                         <a:xfrm>
                           <a:off x="0" y="0"/>
-                          <a:ext cx="5577148" cy="3706967"/>
+                          <a:ext cx="4901101" cy="3257618"/>
                         </a:xfrm>
                         <a:prstGeom prst="rect">
                           <a:avLst/>
@@ -1303,8 +1303,6 @@
               <w:fldChar w:fldCharType="end"/>
             </w:r>
           </w:hyperlink>
-          <w:bookmarkStart w:id="0" w:name="_GoBack"/>
-          <w:bookmarkEnd w:id="0"/>
         </w:p>
         <w:p>
           <w:pPr>
@@ -3273,12 +3271,12 @@
       <w:pPr>
         <w:pStyle w:val="Heading1"/>
       </w:pPr>
-      <w:bookmarkStart w:id="1" w:name="_Toc371608155"/>
+      <w:bookmarkStart w:id="0" w:name="_Toc371608155"/>
       <w:r>
         <w:lastRenderedPageBreak/>
         <w:t>Introduction</w:t>
       </w:r>
-      <w:bookmarkEnd w:id="1"/>
+      <w:bookmarkEnd w:id="0"/>
     </w:p>
     <w:p>
       <w:r>
@@ -3357,7 +3355,7 @@
           <v:shape id="_x0000_i1025" type="#_x0000_t75" style="width:467.45pt;height:228.15pt" o:ole="">
             <v:imagedata r:id="rId13" o:title=""/>
           </v:shape>
-          <o:OLEObject Type="Embed" ProgID="Visio.Drawing.11" ShapeID="_x0000_i1025" DrawAspect="Content" ObjectID="_1445350195" r:id="rId14"/>
+          <o:OLEObject Type="Embed" ProgID="Visio.Drawing.11" ShapeID="_x0000_i1025" DrawAspect="Content" ObjectID="_1446390439" r:id="rId14"/>
         </w:object>
       </w:r>
     </w:p>
@@ -3389,7 +3387,7 @@
       <w:pPr>
         <w:pStyle w:val="Heading1"/>
       </w:pPr>
-      <w:bookmarkStart w:id="2" w:name="_Toc371608156"/>
+      <w:bookmarkStart w:id="1" w:name="_Toc371608156"/>
       <w:r>
         <w:lastRenderedPageBreak/>
         <w:t xml:space="preserve">What’s new in </w:t>
@@ -3400,7 +3398,7 @@
       <w:r>
         <w:t>Ops Server Fall 2013 release</w:t>
       </w:r>
-      <w:bookmarkEnd w:id="2"/>
+      <w:bookmarkEnd w:id="1"/>
     </w:p>
     <w:p>
       <w:r>
@@ -3826,12 +3824,12 @@
       <w:pPr>
         <w:pStyle w:val="Heading1"/>
       </w:pPr>
-      <w:bookmarkStart w:id="3" w:name="_Toc371608157"/>
+      <w:bookmarkStart w:id="2" w:name="_Toc371608157"/>
       <w:r>
         <w:lastRenderedPageBreak/>
         <w:t>Ops Server System Requirements</w:t>
       </w:r>
-      <w:bookmarkEnd w:id="3"/>
+      <w:bookmarkEnd w:id="2"/>
     </w:p>
     <w:p/>
     <w:p>
@@ -3840,7 +3838,7 @@
           <v:shape id="_x0000_i1026" type="#_x0000_t75" style="width:467.45pt;height:202.85pt" o:ole="">
             <v:imagedata r:id="rId15" o:title=""/>
           </v:shape>
-          <o:OLEObject Type="Embed" ProgID="Visio.Drawing.11" ShapeID="_x0000_i1026" DrawAspect="Content" ObjectID="_1445350196" r:id="rId16"/>
+          <o:OLEObject Type="Embed" ProgID="Visio.Drawing.11" ShapeID="_x0000_i1026" DrawAspect="Content" ObjectID="_1446390440" r:id="rId16"/>
         </w:object>
       </w:r>
     </w:p>
@@ -3925,23 +3923,23 @@
       <w:r>
         <w:br w:type="page"/>
       </w:r>
-      <w:bookmarkStart w:id="4" w:name="_Toc371608158"/>
+      <w:bookmarkStart w:id="3" w:name="_Toc371608158"/>
       <w:r>
         <w:lastRenderedPageBreak/>
         <w:t>Prepare for Ops Server Installation</w:t>
       </w:r>
+      <w:bookmarkEnd w:id="3"/>
+    </w:p>
+    <w:p/>
+    <w:p>
+      <w:pPr>
+        <w:pStyle w:val="Heading2"/>
+      </w:pPr>
+      <w:bookmarkStart w:id="4" w:name="_Toc371608159"/>
+      <w:r>
+        <w:t>Installation Prerequisites</w:t>
+      </w:r>
       <w:bookmarkEnd w:id="4"/>
-    </w:p>
-    <w:p/>
-    <w:p>
-      <w:pPr>
-        <w:pStyle w:val="Heading2"/>
-      </w:pPr>
-      <w:bookmarkStart w:id="5" w:name="_Toc371608159"/>
-      <w:r>
-        <w:t>Installation Prerequisites</w:t>
-      </w:r>
-      <w:bookmarkEnd w:id="5"/>
     </w:p>
     <w:p>
       <w:pPr>
@@ -4045,6 +4043,38 @@
       </w:r>
       <w:r>
         <w:t>icate or domain certificate)</w:t>
+      </w:r>
+      <w:r>
+        <w:t>.</w:t>
+      </w:r>
+    </w:p>
+    <w:p>
+      <w:pPr>
+        <w:pStyle w:val="ListParagraph"/>
+        <w:numPr>
+          <w:ilvl w:val="0"/>
+          <w:numId w:val="19"/>
+        </w:numPr>
+      </w:pPr>
+      <w:r>
+        <w:t>(Optional) Code signing certificate for your organization for use in Ops Server Deployment Utility. A certificate has been provided, but you may want to use certificate signed by your organization (see</w:t>
+      </w:r>
+      <w:r>
+        <w:t xml:space="preserve"> topic</w:t>
+      </w:r>
+      <w:r>
+        <w:t xml:space="preserve"> </w:t>
+      </w:r>
+      <w:hyperlink w:anchor="_Install_software" w:history="1">
+        <w:r>
+          <w:rPr>
+            <w:rStyle w:val="Hyperlink"/>
+          </w:rPr>
+          <w:t>Install software</w:t>
+        </w:r>
+      </w:hyperlink>
+      <w:r>
+        <w:t>)</w:t>
       </w:r>
       <w:r>
         <w:t>.</w:t>
@@ -4151,13 +4181,13 @@
       <w:pPr>
         <w:pStyle w:val="Heading2"/>
       </w:pPr>
-      <w:bookmarkStart w:id="6" w:name="_Uninstall_existing_software"/>
-      <w:bookmarkStart w:id="7" w:name="_Toc371608160"/>
+      <w:bookmarkStart w:id="5" w:name="_Uninstall_existing_software"/>
+      <w:bookmarkStart w:id="6" w:name="_Toc371608160"/>
+      <w:bookmarkEnd w:id="5"/>
+      <w:r>
+        <w:t>Uninstall existing software</w:t>
+      </w:r>
       <w:bookmarkEnd w:id="6"/>
-      <w:r>
-        <w:t>Uninstall existing software</w:t>
-      </w:r>
-      <w:bookmarkEnd w:id="7"/>
     </w:p>
     <w:p>
       <w:r>
@@ -4270,11 +4300,11 @@
       <w:pPr>
         <w:pStyle w:val="Heading2"/>
       </w:pPr>
-      <w:bookmarkStart w:id="8" w:name="_Toc371608161"/>
+      <w:bookmarkStart w:id="7" w:name="_Toc371608161"/>
       <w:r>
         <w:t>Change “Command Prompt” Layout Properties</w:t>
       </w:r>
-      <w:bookmarkEnd w:id="8"/>
+      <w:bookmarkEnd w:id="7"/>
     </w:p>
     <w:p>
       <w:r>
@@ -4289,6 +4319,7 @@
     </w:p>
     <w:p>
       <w:r>
+        <w:lastRenderedPageBreak/>
         <w:t>Steps:</w:t>
       </w:r>
     </w:p>
@@ -4314,7 +4345,6 @@
         </w:numPr>
       </w:pPr>
       <w:r>
-        <w:lastRenderedPageBreak/>
         <w:t xml:space="preserve">Right-click on the Command Prompt title </w:t>
       </w:r>
       <w:proofErr w:type="gramStart"/>
@@ -4393,28 +4423,28 @@
       <w:pPr>
         <w:pStyle w:val="Heading2"/>
       </w:pPr>
-      <w:bookmarkStart w:id="9" w:name="_“Install”_and_configure"/>
-      <w:bookmarkStart w:id="10" w:name="_Toc371608162"/>
+      <w:bookmarkStart w:id="8" w:name="_“Install”_and_configure"/>
+      <w:bookmarkStart w:id="9" w:name="_Toc371608162"/>
+      <w:bookmarkEnd w:id="8"/>
+      <w:r>
+        <w:t xml:space="preserve">“Install” </w:t>
+      </w:r>
+      <w:r>
+        <w:t>a</w:t>
+      </w:r>
+      <w:r>
+        <w:t>nd c</w:t>
+      </w:r>
+      <w:r>
+        <w:t xml:space="preserve">onfigure the </w:t>
+      </w:r>
+      <w:r>
+        <w:t>Ops Server installation s</w:t>
+      </w:r>
+      <w:r>
+        <w:t>cripts</w:t>
+      </w:r>
       <w:bookmarkEnd w:id="9"/>
-      <w:r>
-        <w:t xml:space="preserve">“Install” </w:t>
-      </w:r>
-      <w:r>
-        <w:t>a</w:t>
-      </w:r>
-      <w:r>
-        <w:t>nd c</w:t>
-      </w:r>
-      <w:r>
-        <w:t xml:space="preserve">onfigure the </w:t>
-      </w:r>
-      <w:r>
-        <w:t>Ops Server installation s</w:t>
-      </w:r>
-      <w:r>
-        <w:t>cripts</w:t>
-      </w:r>
-      <w:bookmarkEnd w:id="10"/>
     </w:p>
     <w:p/>
     <w:p>
@@ -4779,6 +4809,7 @@
                 <w:sz w:val="20"/>
                 <w:szCs w:val="20"/>
               </w:rPr>
+              <w:lastRenderedPageBreak/>
               <w:t>ops_agsServiceAccount</w:t>
             </w:r>
             <w:proofErr w:type="spellEnd"/>
@@ -4957,7 +4988,6 @@
                 <w:sz w:val="20"/>
                 <w:szCs w:val="20"/>
               </w:rPr>
-              <w:lastRenderedPageBreak/>
               <w:t>ops_passWord</w:t>
             </w:r>
             <w:proofErr w:type="spellEnd"/>
@@ -6321,6 +6351,7 @@
                 <w:sz w:val="20"/>
                 <w:szCs w:val="20"/>
               </w:rPr>
+              <w:lastRenderedPageBreak/>
               <w:t>_installer</w:t>
             </w:r>
           </w:p>
@@ -6341,6 +6372,7 @@
                 <w:sz w:val="20"/>
                 <w:szCs w:val="20"/>
               </w:rPr>
+              <w:lastRenderedPageBreak/>
               <w:t xml:space="preserve">Create Operations Dashboard </w:t>
             </w:r>
             <w:proofErr w:type="spellStart"/>
@@ -6349,6 +6381,7 @@
                 <w:sz w:val="20"/>
                 <w:szCs w:val="20"/>
               </w:rPr>
+              <w:lastRenderedPageBreak/>
               <w:t>ClickOnce</w:t>
             </w:r>
             <w:proofErr w:type="spellEnd"/>
@@ -6378,6 +6411,7 @@
                 <w:sz w:val="20"/>
                 <w:szCs w:val="20"/>
               </w:rPr>
+              <w:lastRenderedPageBreak/>
               <w:t>Yes</w:t>
             </w:r>
           </w:p>
@@ -6424,6 +6458,7 @@
                 <w:sz w:val="20"/>
                 <w:szCs w:val="20"/>
               </w:rPr>
+              <w:lastRenderedPageBreak/>
               <w:t>ops_create_portal_admin</w:t>
             </w:r>
             <w:proofErr w:type="spellEnd"/>
@@ -6526,7 +6561,6 @@
                 <w:sz w:val="20"/>
                 <w:szCs w:val="20"/>
               </w:rPr>
-              <w:lastRenderedPageBreak/>
               <w:t>ops_register_portal</w:t>
             </w:r>
             <w:proofErr w:type="spellEnd"/>
@@ -7066,11 +7100,11 @@
       <w:pPr>
         <w:pStyle w:val="Heading1"/>
       </w:pPr>
-      <w:bookmarkStart w:id="11" w:name="_Install_Internet_Information"/>
-      <w:bookmarkStart w:id="12" w:name="_Ref371435117"/>
-      <w:bookmarkStart w:id="13" w:name="_Ref371435121"/>
-      <w:bookmarkStart w:id="14" w:name="_Toc371608163"/>
-      <w:bookmarkEnd w:id="11"/>
+      <w:bookmarkStart w:id="10" w:name="_Install_Internet_Information"/>
+      <w:bookmarkStart w:id="11" w:name="_Ref371435117"/>
+      <w:bookmarkStart w:id="12" w:name="_Ref371435121"/>
+      <w:bookmarkStart w:id="13" w:name="_Toc371608163"/>
+      <w:bookmarkEnd w:id="10"/>
       <w:r>
         <w:lastRenderedPageBreak/>
         <w:t xml:space="preserve">Install </w:t>
@@ -7078,23 +7112,23 @@
       <w:r>
         <w:t>Internet Information Services (IIS) and enable SSL</w:t>
       </w:r>
+      <w:bookmarkEnd w:id="11"/>
       <w:bookmarkEnd w:id="12"/>
       <w:bookmarkEnd w:id="13"/>
+    </w:p>
+    <w:p/>
+    <w:p>
+      <w:pPr>
+        <w:pStyle w:val="Heading2"/>
+      </w:pPr>
+      <w:bookmarkStart w:id="14" w:name="_Toc371608164"/>
+      <w:r>
+        <w:t xml:space="preserve">Install </w:t>
+      </w:r>
+      <w:r>
+        <w:t>Internet Information Services (IIS)</w:t>
+      </w:r>
       <w:bookmarkEnd w:id="14"/>
-    </w:p>
-    <w:p/>
-    <w:p>
-      <w:pPr>
-        <w:pStyle w:val="Heading2"/>
-      </w:pPr>
-      <w:bookmarkStart w:id="15" w:name="_Toc371608164"/>
-      <w:r>
-        <w:t xml:space="preserve">Install </w:t>
-      </w:r>
-      <w:r>
-        <w:t>Internet Information Services (IIS)</w:t>
-      </w:r>
-      <w:bookmarkEnd w:id="15"/>
     </w:p>
     <w:p>
       <w:r>
@@ -7342,13 +7376,13 @@
       <w:pPr>
         <w:pStyle w:val="Heading2"/>
       </w:pPr>
-      <w:bookmarkStart w:id="16" w:name="_Enable_SSL_on"/>
-      <w:bookmarkStart w:id="17" w:name="_Toc371608165"/>
+      <w:bookmarkStart w:id="15" w:name="_Enable_SSL_on"/>
+      <w:bookmarkStart w:id="16" w:name="_Toc371608165"/>
+      <w:bookmarkEnd w:id="15"/>
+      <w:r>
+        <w:t>Enable SSL on the web server</w:t>
+      </w:r>
       <w:bookmarkEnd w:id="16"/>
-      <w:r>
-        <w:t>Enable SSL on the web server</w:t>
-      </w:r>
-      <w:bookmarkEnd w:id="17"/>
     </w:p>
     <w:p>
       <w:r>
@@ -7587,9 +7621,9 @@
       <w:pPr>
         <w:pStyle w:val="Heading1"/>
       </w:pPr>
-      <w:bookmarkStart w:id="18" w:name="_Install_Ops_Server"/>
-      <w:bookmarkStart w:id="19" w:name="_Toc371608166"/>
-      <w:bookmarkEnd w:id="18"/>
+      <w:bookmarkStart w:id="17" w:name="_Install_Ops_Server"/>
+      <w:bookmarkStart w:id="18" w:name="_Toc371608166"/>
+      <w:bookmarkEnd w:id="17"/>
       <w:r>
         <w:lastRenderedPageBreak/>
         <w:t xml:space="preserve">Install </w:t>
@@ -7600,7 +7634,7 @@
       <w:r>
         <w:t>oftware</w:t>
       </w:r>
-      <w:bookmarkEnd w:id="19"/>
+      <w:bookmarkEnd w:id="18"/>
     </w:p>
     <w:p>
       <w:r>
@@ -7635,16 +7669,16 @@
       <w:pPr>
         <w:pStyle w:val="Heading2"/>
       </w:pPr>
-      <w:bookmarkStart w:id="20" w:name="_Install_software"/>
-      <w:bookmarkStart w:id="21" w:name="_Toc371608167"/>
+      <w:bookmarkStart w:id="19" w:name="_Install_software"/>
+      <w:bookmarkStart w:id="20" w:name="_Toc371608167"/>
+      <w:bookmarkEnd w:id="19"/>
+      <w:r>
+        <w:t xml:space="preserve">Install </w:t>
+      </w:r>
+      <w:r>
+        <w:t>software</w:t>
+      </w:r>
       <w:bookmarkEnd w:id="20"/>
-      <w:r>
-        <w:t xml:space="preserve">Install </w:t>
-      </w:r>
-      <w:r>
-        <w:t>software</w:t>
-      </w:r>
-      <w:bookmarkEnd w:id="21"/>
     </w:p>
     <w:p>
       <w:pPr>
@@ -8173,13 +8207,6 @@
           <w:szCs w:val="20"/>
         </w:rPr>
         <w:t xml:space="preserve"> Application and deploy to portal folders</w:t>
-      </w:r>
-      <w:r>
-        <w:rPr>
-          <w:sz w:val="20"/>
-          <w:szCs w:val="20"/>
-        </w:rPr>
-        <w:t>.</w:t>
       </w:r>
     </w:p>
     <w:p>
@@ -8360,6 +8387,212 @@
       </w:r>
     </w:p>
     <w:p>
+      <w:pPr>
+        <w:pStyle w:val="ListParagraph"/>
+        <w:numPr>
+          <w:ilvl w:val="0"/>
+          <w:numId w:val="21"/>
+        </w:numPr>
+      </w:pPr>
+      <w:r>
+        <w:t xml:space="preserve">(Optional) A code signing certificate has been provided for use in the Operations Dashboard Deployment Utility, but if you want/need to use a certificate created for your organization then you will made to make </w:t>
+      </w:r>
+      <w:r>
+        <w:t>the following</w:t>
+      </w:r>
+      <w:r>
+        <w:t xml:space="preserve"> modifications before you run the </w:t>
+      </w:r>
+      <w:r>
+        <w:rPr>
+          <w:rFonts w:ascii="Courier New" w:hAnsi="Courier New" w:cs="Courier New"/>
+          <w:sz w:val="20"/>
+          <w:szCs w:val="20"/>
+        </w:rPr>
+        <w:t>InstallOpsServer.bat</w:t>
+      </w:r>
+      <w:r>
+        <w:t xml:space="preserve"> script.</w:t>
+      </w:r>
+    </w:p>
+    <w:p>
+      <w:pPr>
+        <w:pStyle w:val="ListParagraph"/>
+        <w:numPr>
+          <w:ilvl w:val="1"/>
+          <w:numId w:val="21"/>
+        </w:numPr>
+      </w:pPr>
+      <w:r>
+        <w:t xml:space="preserve">Copy your code signing certificate to the </w:t>
+      </w:r>
+      <w:proofErr w:type="spellStart"/>
+      <w:r>
+        <w:rPr>
+          <w:rFonts w:cstheme="minorHAnsi"/>
+        </w:rPr>
+        <w:t>OPSServerInstall</w:t>
+      </w:r>
+      <w:proofErr w:type="spellEnd"/>
+      <w:r>
+        <w:rPr>
+          <w:rFonts w:cstheme="minorHAnsi"/>
+        </w:rPr>
+        <w:t>\Software\</w:t>
+      </w:r>
+      <w:proofErr w:type="spellStart"/>
+      <w:r>
+        <w:rPr>
+          <w:rFonts w:cstheme="minorHAnsi"/>
+        </w:rPr>
+        <w:t>OpsDashboardUtility</w:t>
+      </w:r>
+      <w:proofErr w:type="spellEnd"/>
+      <w:r>
+        <w:rPr>
+          <w:rFonts w:cstheme="minorHAnsi"/>
+        </w:rPr>
+        <w:t>\Certificate</w:t>
+      </w:r>
+      <w:r>
+        <w:rPr>
+          <w:rFonts w:cstheme="minorHAnsi"/>
+        </w:rPr>
+        <w:t xml:space="preserve"> </w:t>
+      </w:r>
+      <w:r>
+        <w:rPr>
+          <w:rFonts w:cstheme="minorHAnsi"/>
+        </w:rPr>
+        <w:t>folder on your external drive</w:t>
+      </w:r>
+      <w:r>
+        <w:rPr>
+          <w:rFonts w:cstheme="minorHAnsi"/>
+        </w:rPr>
+        <w:t>.</w:t>
+      </w:r>
+    </w:p>
+    <w:p>
+      <w:pPr>
+        <w:pStyle w:val="ListParagraph"/>
+        <w:numPr>
+          <w:ilvl w:val="1"/>
+          <w:numId w:val="21"/>
+        </w:numPr>
+      </w:pPr>
+      <w:r>
+        <w:rPr>
+          <w:rFonts w:cstheme="minorHAnsi"/>
+        </w:rPr>
+        <w:lastRenderedPageBreak/>
+        <w:t xml:space="preserve">Edit the </w:t>
+      </w:r>
+      <w:r>
+        <w:rPr>
+          <w:rFonts w:cstheme="minorHAnsi"/>
+        </w:rPr>
+        <w:t xml:space="preserve">parameters of the OperationsDashboardUtility.exe under the “Run the Operations Dashboard Deployment Utility” section in the </w:t>
+      </w:r>
+      <w:r>
+        <w:rPr>
+          <w:rFonts w:cstheme="minorHAnsi"/>
+        </w:rPr>
+        <w:t>C:\</w:t>
+      </w:r>
+      <w:r>
+        <w:rPr>
+          <w:rFonts w:cstheme="minorHAnsi"/>
+        </w:rPr>
+        <w:t>ops-server-config\Install\OpsDashboardUtility</w:t>
+      </w:r>
+      <w:r>
+        <w:rPr>
+          <w:rFonts w:cstheme="minorHAnsi"/>
+        </w:rPr>
+        <w:t>\CreateOneClickInstaller.bat file:</w:t>
+      </w:r>
+    </w:p>
+    <w:p>
+      <w:pPr>
+        <w:pStyle w:val="ListParagraph"/>
+        <w:numPr>
+          <w:ilvl w:val="2"/>
+          <w:numId w:val="21"/>
+        </w:numPr>
+      </w:pPr>
+      <w:r>
+        <w:rPr>
+          <w:rFonts w:cstheme="minorHAnsi"/>
+        </w:rPr>
+        <w:t>Edit</w:t>
+      </w:r>
+      <w:r>
+        <w:rPr>
+          <w:rFonts w:cstheme="minorHAnsi"/>
+        </w:rPr>
+        <w:t xml:space="preserve"> the name of the .</w:t>
+      </w:r>
+      <w:proofErr w:type="spellStart"/>
+      <w:r>
+        <w:rPr>
+          <w:rFonts w:cstheme="minorHAnsi"/>
+        </w:rPr>
+        <w:t>pfx</w:t>
+      </w:r>
+      <w:proofErr w:type="spellEnd"/>
+      <w:r>
+        <w:rPr>
+          <w:rFonts w:cstheme="minorHAnsi"/>
+        </w:rPr>
+        <w:t xml:space="preserve"> file specified in the “</w:t>
+      </w:r>
+      <w:r>
+        <w:rPr>
+          <w:rFonts w:cstheme="minorHAnsi"/>
+        </w:rPr>
+        <w:t>/</w:t>
+      </w:r>
+      <w:proofErr w:type="spellStart"/>
+      <w:r>
+        <w:rPr>
+          <w:rFonts w:cstheme="minorHAnsi"/>
+        </w:rPr>
+        <w:t>certpath</w:t>
+      </w:r>
+      <w:proofErr w:type="spellEnd"/>
+      <w:r>
+        <w:rPr>
+          <w:rFonts w:cstheme="minorHAnsi"/>
+        </w:rPr>
+        <w:t xml:space="preserve"> %ops_softwareRoot%\OpsDashboardUtility\Certificate\CarolCodeSigning.pfx</w:t>
+      </w:r>
+      <w:r>
+        <w:rPr>
+          <w:rFonts w:cstheme="minorHAnsi"/>
+        </w:rPr>
+        <w:t>” to match your code signing certificate.</w:t>
+      </w:r>
+    </w:p>
+    <w:p>
+      <w:pPr>
+        <w:pStyle w:val="ListParagraph"/>
+        <w:numPr>
+          <w:ilvl w:val="2"/>
+          <w:numId w:val="21"/>
+        </w:numPr>
+      </w:pPr>
+      <w:r>
+        <w:t>Edit the “</w:t>
+      </w:r>
+      <w:r>
+        <w:t>/password</w:t>
+      </w:r>
+      <w:r>
+        <w:t>” parameter to match the password of your code signing certificate.</w:t>
+      </w:r>
+    </w:p>
+    <w:p>
       <w:r>
         <w:t>Steps:</w:t>
       </w:r>
@@ -8437,7 +8670,6 @@
           <w:sz w:val="20"/>
           <w:szCs w:val="20"/>
         </w:rPr>
-        <w:lastRenderedPageBreak/>
         <w:t>InstallOpsServer.bat</w:t>
       </w:r>
     </w:p>
@@ -8624,6 +8856,7 @@
           <w:b/>
           <w:color w:val="FF0000"/>
         </w:rPr>
+        <w:lastRenderedPageBreak/>
         <w:t>CAUTION</w:t>
       </w:r>
       <w:r>
@@ -8657,11 +8890,11 @@
       <w:pPr>
         <w:pStyle w:val="Heading2"/>
       </w:pPr>
-      <w:bookmarkStart w:id="22" w:name="_Toc371608168"/>
+      <w:bookmarkStart w:id="21" w:name="_Toc371608168"/>
       <w:r>
         <w:t>Validate software installation</w:t>
       </w:r>
-      <w:bookmarkEnd w:id="22"/>
+      <w:bookmarkEnd w:id="21"/>
     </w:p>
     <w:p>
       <w:r>
@@ -8725,7 +8958,6 @@
         </w:rPr>
       </w:pPr>
       <w:r>
-        <w:lastRenderedPageBreak/>
         <w:t>Steps:</w:t>
       </w:r>
     </w:p>
@@ -8959,6 +9191,7 @@
         <w:ind w:left="1440"/>
       </w:pPr>
       <w:r>
+        <w:lastRenderedPageBreak/>
         <w:t>Also expand the “Databases” node and verify that databases other than “</w:t>
       </w:r>
       <w:proofErr w:type="spellStart"/>
@@ -9081,7 +9314,6 @@
         </w:numPr>
       </w:pPr>
       <w:r>
-        <w:lastRenderedPageBreak/>
         <w:t>Verify that you can login to the ArcGIS Server REST API (</w:t>
       </w:r>
       <w:r>
@@ -9230,9 +9462,9 @@
       <w:pPr>
         <w:pStyle w:val="Heading1"/>
       </w:pPr>
-      <w:bookmarkStart w:id="23" w:name="_Publish_Ops_Server"/>
-      <w:bookmarkStart w:id="24" w:name="_Toc371608169"/>
-      <w:bookmarkEnd w:id="23"/>
+      <w:bookmarkStart w:id="22" w:name="_Publish_Ops_Server"/>
+      <w:bookmarkStart w:id="23" w:name="_Toc371608169"/>
+      <w:bookmarkEnd w:id="22"/>
       <w:r>
         <w:lastRenderedPageBreak/>
         <w:t>Publish</w:t>
@@ -9243,7 +9475,7 @@
       <w:r>
         <w:t>Ops Server content</w:t>
       </w:r>
-      <w:bookmarkEnd w:id="24"/>
+      <w:bookmarkEnd w:id="23"/>
     </w:p>
     <w:p>
       <w:r>
@@ -9337,13 +9569,13 @@
       <w:pPr>
         <w:pStyle w:val="Heading2"/>
       </w:pPr>
-      <w:bookmarkStart w:id="25" w:name="_Copy_Ops_Server"/>
-      <w:bookmarkStart w:id="26" w:name="_Toc371608170"/>
+      <w:bookmarkStart w:id="24" w:name="_Copy_Ops_Server"/>
+      <w:bookmarkStart w:id="25" w:name="_Toc371608170"/>
+      <w:bookmarkEnd w:id="24"/>
+      <w:r>
+        <w:t>Copy Ops Server data</w:t>
+      </w:r>
       <w:bookmarkEnd w:id="25"/>
-      <w:r>
-        <w:t>Copy Ops Server data</w:t>
-      </w:r>
-      <w:bookmarkEnd w:id="26"/>
     </w:p>
     <w:p>
       <w:r>
@@ -10221,13 +10453,13 @@
       <w:pPr>
         <w:pStyle w:val="Heading2"/>
       </w:pPr>
-      <w:bookmarkStart w:id="27" w:name="_Publish_the_ArcGIS"/>
-      <w:bookmarkStart w:id="28" w:name="_Toc371608171"/>
+      <w:bookmarkStart w:id="26" w:name="_Publish_the_ArcGIS"/>
+      <w:bookmarkStart w:id="27" w:name="_Toc371608171"/>
+      <w:bookmarkEnd w:id="26"/>
+      <w:r>
+        <w:t>Publish the ArcGIS Server services</w:t>
+      </w:r>
       <w:bookmarkEnd w:id="27"/>
-      <w:r>
-        <w:t>Publish the ArcGIS Server services</w:t>
-      </w:r>
-      <w:bookmarkEnd w:id="28"/>
     </w:p>
     <w:p>
       <w:r>
@@ -12909,14 +13141,14 @@
       <w:pPr>
         <w:pStyle w:val="Heading2"/>
       </w:pPr>
-      <w:bookmarkStart w:id="29" w:name="_Toc371608172"/>
+      <w:bookmarkStart w:id="28" w:name="_Toc371608172"/>
       <w:r>
         <w:t xml:space="preserve">Sanity </w:t>
       </w:r>
       <w:r>
         <w:t>Test ArcGIS Server Services</w:t>
       </w:r>
-      <w:bookmarkEnd w:id="29"/>
+      <w:bookmarkEnd w:id="28"/>
     </w:p>
     <w:p>
       <w:r>
@@ -13205,12 +13437,12 @@
       <w:pPr>
         <w:pStyle w:val="Heading2"/>
       </w:pPr>
-      <w:bookmarkStart w:id="30" w:name="_Publish_portal_content"/>
-      <w:bookmarkEnd w:id="30"/>
+      <w:bookmarkStart w:id="29" w:name="_Publish_portal_content"/>
+      <w:bookmarkEnd w:id="29"/>
       <w:r>
         <w:br w:type="page"/>
       </w:r>
-      <w:bookmarkStart w:id="31" w:name="_Toc371608173"/>
+      <w:bookmarkStart w:id="30" w:name="_Toc371608173"/>
       <w:r>
         <w:lastRenderedPageBreak/>
         <w:t xml:space="preserve">Publish </w:t>
@@ -13218,7 +13450,7 @@
       <w:r>
         <w:t>portal content</w:t>
       </w:r>
-      <w:bookmarkEnd w:id="31"/>
+      <w:bookmarkEnd w:id="30"/>
     </w:p>
     <w:p>
       <w:r>
@@ -13271,6 +13503,68 @@
       </w:r>
     </w:p>
     <w:p>
+      <w:pPr>
+        <w:pStyle w:val="ListParagraph"/>
+        <w:numPr>
+          <w:ilvl w:val="0"/>
+          <w:numId w:val="21"/>
+        </w:numPr>
+      </w:pPr>
+      <w:r>
+        <w:t xml:space="preserve">Write access to the </w:t>
+      </w:r>
+      <w:proofErr w:type="spellStart"/>
+      <w:r>
+        <w:rPr>
+          <w:rFonts w:cstheme="minorHAnsi"/>
+        </w:rPr>
+        <w:t>OPSServerInstall</w:t>
+      </w:r>
+      <w:proofErr w:type="spellEnd"/>
+      <w:r>
+        <w:rPr>
+          <w:rFonts w:cstheme="minorHAnsi"/>
+        </w:rPr>
+        <w:t>\Portal\</w:t>
+      </w:r>
+      <w:proofErr w:type="spellStart"/>
+      <w:r>
+        <w:rPr>
+          <w:rFonts w:cstheme="minorHAnsi"/>
+        </w:rPr>
+        <w:t>PortalContent</w:t>
+      </w:r>
+      <w:proofErr w:type="spellEnd"/>
+      <w:r>
+        <w:rPr>
+          <w:rFonts w:cstheme="minorHAnsi"/>
+        </w:rPr>
+        <w:t xml:space="preserve"> folder on your external drive (the </w:t>
+      </w:r>
+      <w:r>
+        <w:rPr>
+          <w:rFonts w:ascii="Courier New" w:hAnsi="Courier New" w:cs="Courier New"/>
+          <w:sz w:val="20"/>
+          <w:szCs w:val="20"/>
+        </w:rPr>
+        <w:t>PortalContentPost.py</w:t>
+      </w:r>
+      <w:r>
+        <w:rPr>
+          <w:rFonts w:cstheme="minorHAnsi"/>
+        </w:rPr>
+        <w:t xml:space="preserve"> script require</w:t>
+      </w:r>
+      <w:bookmarkStart w:id="31" w:name="_GoBack"/>
+      <w:bookmarkEnd w:id="31"/>
+      <w:r>
+        <w:rPr>
+          <w:rFonts w:cstheme="minorHAnsi"/>
+        </w:rPr>
+        <w:t>s write access to this folder).</w:t>
+      </w:r>
+    </w:p>
+    <w:p>
       <w:r>
         <w:t>NOTE</w:t>
       </w:r>
@@ -13578,6 +13872,7 @@
         <w:rPr>
           <w:noProof/>
         </w:rPr>
+        <w:lastRenderedPageBreak/>
         <w:drawing>
           <wp:inline distT="0" distB="0" distL="0" distR="0" wp14:anchorId="20EE4BC0" wp14:editId="70DCD3CC">
             <wp:extent cx="3535680" cy="1085884"/>
@@ -13637,7 +13932,6 @@
         </w:numPr>
       </w:pPr>
       <w:r>
-        <w:lastRenderedPageBreak/>
         <w:t xml:space="preserve">Change the </w:t>
       </w:r>
       <w:proofErr w:type="spellStart"/>
@@ -14670,6 +14964,7 @@
         <w:rPr>
           <w:color w:val="FF0000"/>
         </w:rPr>
+        <w:lastRenderedPageBreak/>
         <w:t xml:space="preserve">NOTE: </w:t>
       </w:r>
       <w:r>
@@ -15541,6 +15836,8 @@
         <w:pStyle w:val="Heading1"/>
       </w:pPr>
       <w:bookmarkStart w:id="34" w:name="_Toc371608175"/>
+      <w:bookmarkStart w:id="35" w:name="_Deploy_and_configure"/>
+      <w:bookmarkEnd w:id="35"/>
       <w:r>
         <w:lastRenderedPageBreak/>
         <w:t xml:space="preserve">Deploy </w:t>
@@ -15865,7 +16162,7 @@
           <w:sz w:val="20"/>
           <w:szCs w:val="20"/>
         </w:rPr>
-        <w:t>&gt; {</w:t>
+        <w:t>&gt; &lt;</w:t>
       </w:r>
       <w:proofErr w:type="spellStart"/>
       <w:r>
@@ -15883,7 +16180,7 @@
           <w:sz w:val="20"/>
           <w:szCs w:val="20"/>
         </w:rPr>
-        <w:t>}</w:t>
+        <w:t>&gt;</w:t>
       </w:r>
     </w:p>
     <w:p>
@@ -16221,7 +16518,7 @@
           <w:sz w:val="20"/>
           <w:szCs w:val="20"/>
         </w:rPr>
-        <w:t>{</w:t>
+        <w:t>&lt;</w:t>
       </w:r>
       <w:proofErr w:type="spellStart"/>
       <w:r>
@@ -16239,18 +16536,24 @@
           <w:sz w:val="20"/>
           <w:szCs w:val="20"/>
         </w:rPr>
-        <w:t>} (</w:t>
-      </w:r>
-      <w:proofErr w:type="gramStart"/>
-      <w:r>
-        <w:rPr>
-          <w:rFonts w:ascii="Courier New" w:hAnsi="Courier New" w:cs="Courier New"/>
-          <w:sz w:val="20"/>
-          <w:szCs w:val="20"/>
-        </w:rPr>
-        <w:t>optional</w:t>
-      </w:r>
-      <w:proofErr w:type="gramEnd"/>
+        <w:t>&gt;</w:t>
+      </w:r>
+      <w:r>
+        <w:rPr>
+          <w:rFonts w:ascii="Courier New" w:hAnsi="Courier New" w:cs="Courier New"/>
+          <w:sz w:val="20"/>
+          <w:szCs w:val="20"/>
+        </w:rPr>
+        <w:t xml:space="preserve"> (</w:t>
+      </w:r>
+      <w:r>
+        <w:rPr>
+          <w:rFonts w:ascii="Courier New" w:hAnsi="Courier New" w:cs="Courier New"/>
+          <w:sz w:val="20"/>
+          <w:szCs w:val="20"/>
+        </w:rPr>
+        <w:t>required</w:t>
+      </w:r>
       <w:r>
         <w:rPr>
           <w:rFonts w:ascii="Courier New" w:hAnsi="Courier New" w:cs="Courier New"/>
@@ -16519,12 +16822,12 @@
       <w:pPr>
         <w:pStyle w:val="Heading1"/>
       </w:pPr>
-      <w:bookmarkStart w:id="35" w:name="_Toc371608176"/>
+      <w:bookmarkStart w:id="36" w:name="_Toc371608176"/>
       <w:r>
         <w:lastRenderedPageBreak/>
         <w:t>Configure portal settings</w:t>
       </w:r>
-      <w:bookmarkEnd w:id="35"/>
+      <w:bookmarkEnd w:id="36"/>
     </w:p>
     <w:p>
       <w:r>
@@ -16559,6 +16862,29 @@
             <w:rStyle w:val="Hyperlink"/>
           </w:rPr>
           <w:t>Publish portal content</w:t>
+        </w:r>
+      </w:hyperlink>
+      <w:r>
+        <w:t>).</w:t>
+      </w:r>
+    </w:p>
+    <w:p>
+      <w:pPr>
+        <w:pStyle w:val="ListParagraph"/>
+        <w:numPr>
+          <w:ilvl w:val="0"/>
+          <w:numId w:val="17"/>
+        </w:numPr>
+      </w:pPr>
+      <w:r>
+        <w:t xml:space="preserve">The web applications must have already been deployed (see topic </w:t>
+      </w:r>
+      <w:hyperlink w:anchor="_Deploy_and_configure" w:history="1">
+        <w:r>
+          <w:rPr>
+            <w:rStyle w:val="Hyperlink"/>
+          </w:rPr>
+          <w:t>Deploy and configure web applications</w:t>
         </w:r>
       </w:hyperlink>
       <w:r>
@@ -16793,7 +17119,10 @@
       <w:pPr>
         <w:pStyle w:val="ListParagraph"/>
         <w:keepNext/>
-        <w:ind w:left="1440"/>
+        <w:numPr>
+          <w:ilvl w:val="2"/>
+          <w:numId w:val="14"/>
+        </w:numPr>
       </w:pPr>
       <w:r>
         <w:t xml:space="preserve">The Thumbnail image </w:t>
@@ -16836,7 +17165,53 @@
         <w:t>Edit the</w:t>
       </w:r>
       <w:r>
-        <w:t xml:space="preserve"> “Description” using the values in the following table.</w:t>
+        <w:t xml:space="preserve"> “Description”</w:t>
+      </w:r>
+      <w:r>
+        <w:t>.</w:t>
+      </w:r>
+    </w:p>
+    <w:p>
+      <w:pPr>
+        <w:pStyle w:val="ListParagraph"/>
+        <w:keepNext/>
+        <w:numPr>
+          <w:ilvl w:val="2"/>
+          <w:numId w:val="14"/>
+        </w:numPr>
+      </w:pPr>
+      <w:r>
+        <w:t xml:space="preserve">The description text can be found in the description.txt file in the </w:t>
+      </w:r>
+      <w:r>
+        <w:t xml:space="preserve">in </w:t>
+      </w:r>
+      <w:r>
+        <w:t>OPSServerTEM2013\Portal\</w:t>
+      </w:r>
+      <w:proofErr w:type="spellStart"/>
+      <w:r>
+        <w:t>PortalResources</w:t>
+      </w:r>
+      <w:proofErr w:type="spellEnd"/>
+      <w:r>
+        <w:t xml:space="preserve"> folder on your external drive.</w:t>
+      </w:r>
+      <w:r>
+        <w:t xml:space="preserve"> Or use your own description.</w:t>
+      </w:r>
+    </w:p>
+    <w:p>
+      <w:pPr>
+        <w:pStyle w:val="ListParagraph"/>
+        <w:keepNext/>
+        <w:numPr>
+          <w:ilvl w:val="2"/>
+          <w:numId w:val="14"/>
+        </w:numPr>
+      </w:pPr>
+      <w:r>
+        <w:t>Check the “Show description toward bottom of Home Page” checkbox.</w:t>
       </w:r>
     </w:p>
     <w:p>
@@ -16845,23 +17220,6 @@
         <w:keepNext/>
         <w:ind w:left="1440"/>
       </w:pPr>
-      <w:r>
-        <w:t xml:space="preserve">The description text can be found in the description.txt file in the </w:t>
-      </w:r>
-      <w:r>
-        <w:t xml:space="preserve">in </w:t>
-      </w:r>
-      <w:r>
-        <w:t>OPSServerTEM2013\Portal\</w:t>
-      </w:r>
-      <w:proofErr w:type="spellStart"/>
-      <w:r>
-        <w:t>PortalResources</w:t>
-      </w:r>
-      <w:proofErr w:type="spellEnd"/>
-      <w:r>
-        <w:t xml:space="preserve"> folder on your external drive.</w:t>
-      </w:r>
     </w:p>
     <w:p>
       <w:pPr>
@@ -16921,7 +17279,21 @@
         </w:numPr>
       </w:pPr>
       <w:r>
+        <w:lastRenderedPageBreak/>
         <w:t>Edit the “Banner”.</w:t>
+      </w:r>
+    </w:p>
+    <w:p>
+      <w:pPr>
+        <w:pStyle w:val="ListParagraph"/>
+        <w:keepNext/>
+        <w:numPr>
+          <w:ilvl w:val="2"/>
+          <w:numId w:val="14"/>
+        </w:numPr>
+      </w:pPr>
+      <w:r>
+        <w:t xml:space="preserve">Click “Custom design” radio button </w:t>
       </w:r>
     </w:p>
     <w:p>
@@ -17183,14 +17555,14 @@
       <w:pPr>
         <w:pStyle w:val="Heading1"/>
       </w:pPr>
-      <w:bookmarkStart w:id="36" w:name="_Message_Simulator"/>
-      <w:bookmarkStart w:id="37" w:name="_Toc371608177"/>
-      <w:bookmarkEnd w:id="36"/>
+      <w:bookmarkStart w:id="37" w:name="_Message_Simulator"/>
+      <w:bookmarkStart w:id="38" w:name="_Toc371608177"/>
+      <w:bookmarkEnd w:id="37"/>
       <w:r>
         <w:lastRenderedPageBreak/>
         <w:t>Message Simulator</w:t>
       </w:r>
-      <w:bookmarkEnd w:id="37"/>
+      <w:bookmarkEnd w:id="38"/>
     </w:p>
     <w:p>
       <w:r>
@@ -17225,13 +17597,13 @@
       <w:pPr>
         <w:pStyle w:val="Heading2"/>
       </w:pPr>
-      <w:bookmarkStart w:id="38" w:name="_Install_Message_Simulator"/>
-      <w:bookmarkStart w:id="39" w:name="_Toc371608178"/>
-      <w:bookmarkEnd w:id="38"/>
+      <w:bookmarkStart w:id="39" w:name="_Install_Message_Simulator"/>
+      <w:bookmarkStart w:id="40" w:name="_Toc371608178"/>
+      <w:bookmarkEnd w:id="39"/>
       <w:r>
         <w:t>Install Message Simulator</w:t>
       </w:r>
-      <w:bookmarkEnd w:id="39"/>
+      <w:bookmarkEnd w:id="40"/>
     </w:p>
     <w:p>
       <w:r>
@@ -17367,13 +17739,13 @@
           <w:szCs w:val="28"/>
         </w:rPr>
       </w:pPr>
-      <w:bookmarkStart w:id="40" w:name="_Run_Message_Simulator"/>
-      <w:bookmarkStart w:id="41" w:name="_Toc371608179"/>
-      <w:bookmarkEnd w:id="40"/>
+      <w:bookmarkStart w:id="41" w:name="_Run_Message_Simulator"/>
+      <w:bookmarkStart w:id="42" w:name="_Toc371608179"/>
+      <w:bookmarkEnd w:id="41"/>
       <w:r>
         <w:t>Run Message Simulator</w:t>
       </w:r>
-      <w:bookmarkEnd w:id="41"/>
+      <w:bookmarkEnd w:id="42"/>
     </w:p>
     <w:p>
       <w:r>
@@ -18423,7 +18795,7 @@
       <w:pPr>
         <w:pStyle w:val="Heading2"/>
       </w:pPr>
-      <w:bookmarkStart w:id="42" w:name="_Toc371608180"/>
+      <w:bookmarkStart w:id="43" w:name="_Toc371608180"/>
       <w:r>
         <w:t xml:space="preserve">Verify that </w:t>
       </w:r>
@@ -18441,7 +18813,7 @@
       <w:r>
         <w:t>updating feature services</w:t>
       </w:r>
-      <w:bookmarkEnd w:id="42"/>
+      <w:bookmarkEnd w:id="43"/>
     </w:p>
     <w:p>
       <w:r>
@@ -18783,19 +19155,7 @@
         </w:numPr>
       </w:pPr>
       <w:r>
-        <w:t>V</w:t>
-      </w:r>
-      <w:r>
-        <w:t xml:space="preserve">erify that </w:t>
-      </w:r>
-      <w:r>
-        <w:t xml:space="preserve">Friendly Equipment </w:t>
-      </w:r>
-      <w:r>
-        <w:t>features are moving on the map display</w:t>
-      </w:r>
-      <w:r>
-        <w:t>.</w:t>
+        <w:t>Verify that Friendly Equipment features are moving on the map display.</w:t>
       </w:r>
     </w:p>
     <w:p>
@@ -19109,12 +19469,12 @@
       <w:pPr>
         <w:pStyle w:val="Heading1"/>
       </w:pPr>
-      <w:bookmarkStart w:id="43" w:name="_Toc371608181"/>
+      <w:bookmarkStart w:id="44" w:name="_Toc371608181"/>
       <w:r>
         <w:lastRenderedPageBreak/>
         <w:t>Chat Server</w:t>
       </w:r>
-      <w:bookmarkEnd w:id="43"/>
+      <w:bookmarkEnd w:id="44"/>
     </w:p>
     <w:p>
       <w:r>
@@ -19160,7 +19520,7 @@
       <w:pPr>
         <w:pStyle w:val="Heading2"/>
       </w:pPr>
-      <w:bookmarkStart w:id="44" w:name="_Toc371608182"/>
+      <w:bookmarkStart w:id="45" w:name="_Toc371608182"/>
       <w:r>
         <w:t xml:space="preserve">Install </w:t>
       </w:r>
@@ -19174,7 +19534,7 @@
       <w:r>
         <w:t>ire</w:t>
       </w:r>
-      <w:bookmarkEnd w:id="44"/>
+      <w:bookmarkEnd w:id="45"/>
       <w:proofErr w:type="spellEnd"/>
     </w:p>
     <w:p>
@@ -21689,7 +22049,7 @@
       <w:pPr>
         <w:pStyle w:val="Heading2"/>
       </w:pPr>
-      <w:bookmarkStart w:id="45" w:name="_Toc371608183"/>
+      <w:bookmarkStart w:id="46" w:name="_Toc371608183"/>
       <w:r>
         <w:t xml:space="preserve">Create </w:t>
       </w:r>
@@ -21704,7 +22064,7 @@
       <w:r>
         <w:t>sers</w:t>
       </w:r>
-      <w:bookmarkEnd w:id="45"/>
+      <w:bookmarkEnd w:id="46"/>
     </w:p>
     <w:p>
       <w:r>
@@ -22067,7 +22427,7 @@
       <w:pPr>
         <w:pStyle w:val="Heading1"/>
       </w:pPr>
-      <w:bookmarkStart w:id="46" w:name="_Toc371608184"/>
+      <w:bookmarkStart w:id="47" w:name="_Toc371608184"/>
       <w:r>
         <w:lastRenderedPageBreak/>
         <w:t>Opera</w:t>
@@ -22078,20 +22438,20 @@
       <w:r>
         <w:t>Dashboard for ArcGIS</w:t>
       </w:r>
-      <w:bookmarkEnd w:id="46"/>
+      <w:bookmarkEnd w:id="47"/>
     </w:p>
     <w:p>
       <w:pPr>
         <w:pStyle w:val="Heading2"/>
       </w:pPr>
-      <w:bookmarkStart w:id="47" w:name="_Toc371608185"/>
+      <w:bookmarkStart w:id="48" w:name="_Toc371608185"/>
       <w:r>
         <w:t xml:space="preserve">Install </w:t>
       </w:r>
       <w:r>
         <w:t>on client machines</w:t>
       </w:r>
-      <w:bookmarkEnd w:id="47"/>
+      <w:bookmarkEnd w:id="48"/>
     </w:p>
     <w:p>
       <w:r>
@@ -22370,21 +22730,21 @@
       <w:pPr>
         <w:pStyle w:val="Heading1"/>
       </w:pPr>
-      <w:bookmarkStart w:id="48" w:name="_Toc371608186"/>
+      <w:bookmarkStart w:id="49" w:name="_Toc371608186"/>
       <w:r>
         <w:t>Appendices</w:t>
       </w:r>
-      <w:bookmarkEnd w:id="48"/>
+      <w:bookmarkEnd w:id="49"/>
     </w:p>
     <w:p>
       <w:pPr>
         <w:pStyle w:val="Heading2"/>
       </w:pPr>
-      <w:bookmarkStart w:id="49" w:name="_Toc371608187"/>
+      <w:bookmarkStart w:id="50" w:name="_Toc371608187"/>
       <w:r>
         <w:t>Appendix A: URLs and Passwords</w:t>
       </w:r>
-      <w:bookmarkEnd w:id="49"/>
+      <w:bookmarkEnd w:id="50"/>
     </w:p>
     <w:tbl>
       <w:tblPr>
@@ -23581,7 +23941,7 @@
         <w:rFonts w:asciiTheme="majorHAnsi" w:eastAsiaTheme="majorEastAsia" w:hAnsiTheme="majorHAnsi" w:cstheme="majorBidi"/>
         <w:noProof/>
       </w:rPr>
-      <w:t>1</w:t>
+      <w:t>22</w:t>
     </w:r>
     <w:r>
       <w:rPr>
@@ -23984,7 +24344,7 @@
         <w:rFonts w:ascii="Courier New" w:hAnsi="Courier New" w:cs="Courier New" w:hint="default"/>
       </w:rPr>
     </w:lvl>
-    <w:lvl w:ilvl="2" w:tplc="04090005" w:tentative="1">
+    <w:lvl w:ilvl="2" w:tplc="04090005">
       <w:start w:val="1"/>
       <w:numFmt w:val="bullet"/>
       <w:lvlText w:val=""/>
@@ -25442,7 +25802,7 @@
         <w:rFonts w:ascii="Courier New" w:hAnsi="Courier New" w:cs="Courier New" w:hint="default"/>
       </w:rPr>
     </w:lvl>
-    <w:lvl w:ilvl="2" w:tplc="04090005" w:tentative="1">
+    <w:lvl w:ilvl="2" w:tplc="04090005">
       <w:start w:val="1"/>
       <w:numFmt w:val="bullet"/>
       <w:lvlText w:val=""/>
@@ -28335,7 +28695,7 @@
 </file>
 
 <file path=customXml/itemProps2.xml><?xml version="1.0" encoding="utf-8"?>
-<ds:datastoreItem xmlns:ds="http://schemas.openxmlformats.org/officeDocument/2006/customXml" ds:itemID="{C798F6F8-05C6-405F-9E52-EB9EE6D90F5B}">
+<ds:datastoreItem xmlns:ds="http://schemas.openxmlformats.org/officeDocument/2006/customXml" ds:itemID="{EC53378D-9261-4200-B29B-B0EB0959C6AF}">
   <ds:schemaRefs>
     <ds:schemaRef ds:uri="http://schemas.openxmlformats.org/officeDocument/2006/bibliography"/>
   </ds:schemaRefs>

</xml_diff>

<commit_message>
Install guide fixes #219, and #220
</commit_message>
<xml_diff>
--- a/Ops Server Installation Guide.docx
+++ b/Ops Server Installation Guide.docx
@@ -3321,7 +3321,7 @@
           <v:shape id="_x0000_i1025" type="#_x0000_t75" style="width:273.05pt;height:247.5pt" o:ole="">
             <v:imagedata r:id="rId13" o:title=""/>
           </v:shape>
-          <o:OLEObject Type="Embed" ProgID="Visio.Drawing.15" ShapeID="_x0000_i1025" DrawAspect="Content" ObjectID="_1459691656" r:id="rId14"/>
+          <o:OLEObject Type="Embed" ProgID="Visio.Drawing.15" ShapeID="_x0000_i1025" DrawAspect="Content" ObjectID="_1459693228" r:id="rId14"/>
         </w:object>
       </w:r>
     </w:p>
@@ -3616,13 +3616,7 @@
         </w:numPr>
       </w:pPr>
       <w:r>
-        <w:t xml:space="preserve">Instructions in this guide have been changed to have you specify the port number when you run </w:t>
-      </w:r>
-      <w:r>
-        <w:t>PortalContentPost.py</w:t>
-      </w:r>
-      <w:r>
-        <w:t>, PublishToOpsServer.py, StartStopServices.py, and RemapIDsOnServices.py</w:t>
+        <w:t>Instructions in this guide have been changed to have you specify the port number when you run PortalContentPost.py, PublishToOpsServer.py, StartStopServices.py, and RemapIDsOnServices.py</w:t>
       </w:r>
       <w:r>
         <w:t xml:space="preserve">; </w:t>
@@ -3671,6 +3665,29 @@
       </w:hyperlink>
       <w:r>
         <w:t>.</w:t>
+      </w:r>
+    </w:p>
+    <w:p>
+      <w:pPr>
+        <w:pStyle w:val="ListParagraph"/>
+        <w:numPr>
+          <w:ilvl w:val="0"/>
+          <w:numId w:val="31"/>
+        </w:numPr>
+      </w:pPr>
+      <w:r>
+        <w:t xml:space="preserve">Added new step in section </w:t>
+      </w:r>
+      <w:hyperlink w:anchor="_Publish_portal_content" w:history="1">
+        <w:r>
+          <w:rPr>
+            <w:rStyle w:val="Hyperlink"/>
+          </w:rPr>
+          <w:t>Re-map portal item ids on ArcGIS Server services</w:t>
+        </w:r>
+      </w:hyperlink>
+      <w:r>
+        <w:t xml:space="preserve"> to share all items owned by admin with “Everyone”.</w:t>
       </w:r>
       <w:bookmarkStart w:id="2" w:name="_GoBack"/>
       <w:bookmarkEnd w:id="2"/>
@@ -10949,13 +10966,13 @@
       <w:pPr>
         <w:pStyle w:val="Heading2"/>
       </w:pPr>
-      <w:bookmarkStart w:id="27" w:name="_Toc385944369"/>
-      <w:bookmarkStart w:id="28" w:name="_Publish_portal_content_1"/>
+      <w:bookmarkStart w:id="27" w:name="_Publish_portal_content_1"/>
+      <w:bookmarkStart w:id="28" w:name="_Toc385944369"/>
+      <w:bookmarkEnd w:id="27"/>
+      <w:r>
+        <w:t>Publish portal content</w:t>
+      </w:r>
       <w:bookmarkEnd w:id="28"/>
-      <w:r>
-        <w:t>Publish portal content</w:t>
-      </w:r>
-      <w:bookmarkEnd w:id="27"/>
     </w:p>
     <w:p>
       <w:r>
@@ -12479,14 +12496,14 @@
       <w:pPr>
         <w:pStyle w:val="Heading2"/>
       </w:pPr>
-      <w:bookmarkStart w:id="30" w:name="_Toc385944370"/>
-      <w:bookmarkStart w:id="31" w:name="_Publish_the_ArcGIS_1"/>
-      <w:bookmarkEnd w:id="31"/>
+      <w:bookmarkStart w:id="30" w:name="_Publish_the_ArcGIS_1"/>
+      <w:bookmarkStart w:id="31" w:name="_Toc385944370"/>
+      <w:bookmarkEnd w:id="30"/>
       <w:r>
         <w:lastRenderedPageBreak/>
         <w:t>Publish the ArcGIS Server services</w:t>
       </w:r>
-      <w:bookmarkEnd w:id="30"/>
+      <w:bookmarkEnd w:id="31"/>
     </w:p>
     <w:p>
       <w:r>
@@ -16105,92 +16122,200 @@
       <w:pPr>
         <w:ind w:left="720"/>
         <w:rPr>
-          <w:rFonts w:ascii="Courier New" w:hAnsi="Courier New" w:cs="Courier New"/>
-          <w:sz w:val="20"/>
-          <w:szCs w:val="20"/>
-        </w:rPr>
-      </w:pPr>
-      <w:r>
-        <w:rPr>
-          <w:rFonts w:ascii="Courier New" w:hAnsi="Courier New" w:cs="Courier New"/>
-          <w:sz w:val="20"/>
-          <w:szCs w:val="20"/>
-        </w:rPr>
-        <w:t>&lt;</w:t>
-      </w:r>
-      <w:proofErr w:type="spellStart"/>
-      <w:r>
-        <w:rPr>
-          <w:rFonts w:ascii="Courier New" w:hAnsi="Courier New" w:cs="Courier New"/>
-          <w:sz w:val="20"/>
-          <w:szCs w:val="20"/>
-        </w:rPr>
-        <w:t>Use_SSL</w:t>
-      </w:r>
-      <w:proofErr w:type="spellEnd"/>
-      <w:r>
-        <w:rPr>
-          <w:rFonts w:ascii="Courier New" w:hAnsi="Courier New" w:cs="Courier New"/>
-          <w:sz w:val="20"/>
-          <w:szCs w:val="20"/>
-        </w:rPr>
-        <w:t xml:space="preserve">: </w:t>
-      </w:r>
-      <w:proofErr w:type="spellStart"/>
-      <w:r>
-        <w:rPr>
-          <w:rFonts w:ascii="Courier New" w:hAnsi="Courier New" w:cs="Courier New"/>
-          <w:sz w:val="20"/>
-          <w:szCs w:val="20"/>
-        </w:rPr>
-        <w:t>Yes|No</w:t>
-      </w:r>
-      <w:proofErr w:type="spellEnd"/>
-      <w:r>
-        <w:rPr>
-          <w:rFonts w:ascii="Courier New" w:hAnsi="Courier New" w:cs="Courier New"/>
-          <w:sz w:val="20"/>
-          <w:szCs w:val="20"/>
-        </w:rPr>
-        <w:t>&gt; (required) Flag indicating if ArcGIS Server requires HTTPS.</w:t>
-      </w:r>
-      <w:r>
-        <w:rPr>
-          <w:rFonts w:ascii="Courier New" w:hAnsi="Courier New" w:cs="Courier New"/>
-          <w:sz w:val="20"/>
-          <w:szCs w:val="20"/>
-        </w:rPr>
-        <w:t xml:space="preserve"> </w:t>
-      </w:r>
-      <w:r>
-        <w:rPr>
           <w:rFonts w:cstheme="minorHAnsi"/>
           <w:b/>
         </w:rPr>
-        <w:t>(</w:t>
-      </w:r>
-      <w:proofErr w:type="gramStart"/>
+      </w:pPr>
+      <w:r>
+        <w:rPr>
+          <w:rFonts w:ascii="Courier New" w:hAnsi="Courier New" w:cs="Courier New"/>
+          <w:sz w:val="20"/>
+          <w:szCs w:val="20"/>
+        </w:rPr>
+        <w:t>&lt;</w:t>
+      </w:r>
+      <w:proofErr w:type="spellStart"/>
+      <w:r>
+        <w:rPr>
+          <w:rFonts w:ascii="Courier New" w:hAnsi="Courier New" w:cs="Courier New"/>
+          <w:sz w:val="20"/>
+          <w:szCs w:val="20"/>
+        </w:rPr>
+        <w:t>Use_SSL</w:t>
+      </w:r>
+      <w:proofErr w:type="spellEnd"/>
+      <w:r>
+        <w:rPr>
+          <w:rFonts w:ascii="Courier New" w:hAnsi="Courier New" w:cs="Courier New"/>
+          <w:sz w:val="20"/>
+          <w:szCs w:val="20"/>
+        </w:rPr>
+        <w:t xml:space="preserve">: </w:t>
+      </w:r>
+      <w:proofErr w:type="spellStart"/>
+      <w:r>
+        <w:rPr>
+          <w:rFonts w:ascii="Courier New" w:hAnsi="Courier New" w:cs="Courier New"/>
+          <w:sz w:val="20"/>
+          <w:szCs w:val="20"/>
+        </w:rPr>
+        <w:t>Yes|No</w:t>
+      </w:r>
+      <w:proofErr w:type="spellEnd"/>
+      <w:r>
+        <w:rPr>
+          <w:rFonts w:ascii="Courier New" w:hAnsi="Courier New" w:cs="Courier New"/>
+          <w:sz w:val="20"/>
+          <w:szCs w:val="20"/>
+        </w:rPr>
+        <w:t>&gt; (required) Flag indicating if ArcGIS Server requires HTTPS.</w:t>
+      </w:r>
+      <w:r>
+        <w:rPr>
+          <w:rFonts w:ascii="Courier New" w:hAnsi="Courier New" w:cs="Courier New"/>
+          <w:sz w:val="20"/>
+          <w:szCs w:val="20"/>
+        </w:rPr>
+        <w:t xml:space="preserve"> </w:t>
+      </w:r>
       <w:r>
         <w:rPr>
           <w:rFonts w:cstheme="minorHAnsi"/>
           <w:b/>
         </w:rPr>
-        <w:t>the</w:t>
-      </w:r>
-      <w:proofErr w:type="gramEnd"/>
+        <w:t>(</w:t>
+      </w:r>
+      <w:proofErr w:type="gramStart"/>
       <w:r>
         <w:rPr>
           <w:rFonts w:cstheme="minorHAnsi"/>
           <w:b/>
         </w:rPr>
-        <w:t xml:space="preserve"> install scripts have you configure the ArcGIS Server security configuration as “HTTPS Only” so enter Yes for this parameter</w:t>
-      </w:r>
+        <w:t>the</w:t>
+      </w:r>
+      <w:proofErr w:type="gramEnd"/>
       <w:r>
         <w:rPr>
           <w:rFonts w:cstheme="minorHAnsi"/>
           <w:b/>
         </w:rPr>
+        <w:t xml:space="preserve"> install scripts have you configure the ArcGIS Server security configuration as “HTTPS Only” so enter Yes for this parameter</w:t>
+      </w:r>
+      <w:r>
+        <w:rPr>
+          <w:rFonts w:cstheme="minorHAnsi"/>
+          <w:b/>
+        </w:rPr>
         <w:t>)</w:t>
+      </w:r>
+    </w:p>
+    <w:p>
+      <w:pPr>
+        <w:ind w:left="720"/>
+      </w:pPr>
+      <w:r>
+        <w:t>Example:</w:t>
+      </w:r>
+    </w:p>
+    <w:p>
+      <w:pPr>
+        <w:ind w:left="1440"/>
+        <w:rPr>
+          <w:rFonts w:cstheme="minorHAnsi"/>
+          <w:b/>
+        </w:rPr>
+      </w:pPr>
+      <w:r>
+        <w:rPr>
+          <w:rFonts w:ascii="Courier New" w:hAnsi="Courier New" w:cs="Courier New"/>
+        </w:rPr>
+        <w:t>RemapIDsOnServices</w:t>
+      </w:r>
+      <w:r>
+        <w:rPr>
+          <w:rFonts w:ascii="Courier New" w:hAnsi="Courier New" w:cs="Courier New"/>
+        </w:rPr>
+        <w:t xml:space="preserve">.py </w:t>
+      </w:r>
+      <w:r>
+        <w:rPr>
+          <w:rFonts w:ascii="Courier New" w:hAnsi="Courier New" w:cs="Courier New"/>
+        </w:rPr>
+        <w:t>MyAGSServer.esri.com</w:t>
+      </w:r>
+      <w:r>
+        <w:rPr>
+          <w:rFonts w:ascii="Courier New" w:hAnsi="Courier New" w:cs="Courier New"/>
+        </w:rPr>
+        <w:t xml:space="preserve"> </w:t>
+      </w:r>
+      <w:r>
+        <w:rPr>
+          <w:rFonts w:ascii="Courier New" w:hAnsi="Courier New" w:cs="Courier New"/>
+        </w:rPr>
+        <w:t xml:space="preserve">6443 admin </w:t>
+      </w:r>
+      <w:proofErr w:type="spellStart"/>
+      <w:r>
+        <w:rPr>
+          <w:rFonts w:ascii="Courier New" w:hAnsi="Courier New" w:cs="Courier New"/>
+        </w:rPr>
+        <w:t>MyPassword</w:t>
+      </w:r>
+      <w:proofErr w:type="spellEnd"/>
+      <w:r>
+        <w:rPr>
+          <w:rFonts w:ascii="Courier New" w:hAnsi="Courier New" w:cs="Courier New"/>
+        </w:rPr>
+        <w:t xml:space="preserve"> Yes </w:t>
+      </w:r>
+    </w:p>
+    <w:p>
+      <w:pPr>
+        <w:pStyle w:val="ListParagraph"/>
+        <w:numPr>
+          <w:ilvl w:val="0"/>
+          <w:numId w:val="15"/>
+        </w:numPr>
+        <w:rPr>
+          <w:rFonts w:cs="Courier New"/>
+        </w:rPr>
+      </w:pPr>
+      <w:r>
+        <w:rPr>
+          <w:rFonts w:cs="Courier New"/>
+          <w:b/>
+          <w:color w:val="FF0000"/>
+        </w:rPr>
+        <w:t>IMPORTANT</w:t>
+      </w:r>
+      <w:r>
+        <w:rPr>
+          <w:rFonts w:cs="Courier New"/>
+          <w:color w:val="FF0000"/>
+        </w:rPr>
+        <w:t xml:space="preserve">: After executing this script, log into the portal as the admin user and share all portal items owned by the admin </w:t>
+      </w:r>
+      <w:r>
+        <w:rPr>
+          <w:rFonts w:cs="Courier New"/>
+          <w:color w:val="FF0000"/>
+        </w:rPr>
+        <w:t xml:space="preserve">(i.e. the items that could not be remapped to original owner) </w:t>
+      </w:r>
+      <w:r>
+        <w:rPr>
+          <w:rFonts w:cs="Courier New"/>
+          <w:color w:val="FF0000"/>
+        </w:rPr>
+        <w:t>with</w:t>
+      </w:r>
+      <w:r>
+        <w:rPr>
+          <w:rFonts w:cs="Courier New"/>
+          <w:color w:val="FF0000"/>
+        </w:rPr>
+        <w:t xml:space="preserve"> “Everyone”.</w:t>
       </w:r>
     </w:p>
     <w:p>
@@ -24512,19 +24637,7 @@
       <w:rPr>
         <w:rFonts w:asciiTheme="majorHAnsi" w:eastAsiaTheme="majorEastAsia" w:hAnsiTheme="majorHAnsi" w:cstheme="majorBidi"/>
       </w:rPr>
-      <w:t>Ops Server ver. 10.2.2</w:t>
-    </w:r>
-    <w:r>
-      <w:rPr>
-        <w:rFonts w:asciiTheme="majorHAnsi" w:eastAsiaTheme="majorEastAsia" w:hAnsiTheme="majorHAnsi" w:cstheme="majorBidi"/>
-      </w:rPr>
-      <w:t>.2 (May</w:t>
-    </w:r>
-    <w:r>
-      <w:rPr>
-        <w:rFonts w:asciiTheme="majorHAnsi" w:eastAsiaTheme="majorEastAsia" w:hAnsiTheme="majorHAnsi" w:cstheme="majorBidi"/>
-      </w:rPr>
-      <w:t>. 2014</w:t>
+      <w:t>Ops Server ver. 10.2.2.2 (May. 2014</w:t>
     </w:r>
     <w:proofErr w:type="gramStart"/>
     <w:r>
@@ -24855,8 +24968,8 @@
   <w:abstractNum w:abstractNumId="2">
     <w:nsid w:val="0CDB6647"/>
     <w:multiLevelType w:val="hybridMultilevel"/>
-    <w:tmpl w:val="DFB846EA"/>
-    <w:lvl w:ilvl="0" w:tplc="A628D110">
+    <w:tmpl w:val="1D8E4CB4"/>
+    <w:lvl w:ilvl="0" w:tplc="F800AD58">
       <w:start w:val="1"/>
       <w:numFmt w:val="decimal"/>
       <w:lvlText w:val="%1)"/>
@@ -24865,7 +24978,7 @@
         <w:ind w:left="720" w:hanging="360"/>
       </w:pPr>
       <w:rPr>
-        <w:rFonts w:hint="default"/>
+        <w:rFonts w:asciiTheme="minorHAnsi" w:hAnsiTheme="minorHAnsi" w:hint="default"/>
       </w:rPr>
     </w:lvl>
     <w:lvl w:ilvl="1" w:tplc="04090019" w:tentative="1">
@@ -29215,7 +29328,7 @@
 </file>
 
 <file path=customXml/itemProps2.xml><?xml version="1.0" encoding="utf-8"?>
-<ds:datastoreItem xmlns:ds="http://schemas.openxmlformats.org/officeDocument/2006/customXml" ds:itemID="{517C2C7D-5597-4310-8414-A592F65653F5}">
+<ds:datastoreItem xmlns:ds="http://schemas.openxmlformats.org/officeDocument/2006/customXml" ds:itemID="{C597686C-335D-430F-926A-7FF21C58E18E}">
   <ds:schemaRefs>
     <ds:schemaRef ds:uri="http://schemas.openxmlformats.org/officeDocument/2006/bibliography"/>
   </ds:schemaRefs>

</xml_diff>

<commit_message>
Fix to issues #224, #225
</commit_message>
<xml_diff>
--- a/Ops Server Installation Guide.docx
+++ b/Ops Server Installation Guide.docx
@@ -93,6 +93,7 @@
                                   <w:dataBinding w:prefixMappings="xmlns:ns0='http://schemas.openxmlformats.org/package/2006/metadata/core-properties' xmlns:ns1='http://purl.org/dc/elements/1.1/'" w:xpath="/ns0:coreProperties[1]/ns1:title[1]" w:storeItemID="{6C3C8BC8-F283-45AE-878A-BAB7291924A1}"/>
                                   <w:text/>
                                 </w:sdtPr>
+                                <w:sdtEndPr/>
                                 <w:sdtContent>
                                   <w:p>
                                     <w:pPr>
@@ -152,6 +153,7 @@
                             <w:dataBinding w:prefixMappings="xmlns:ns0='http://schemas.openxmlformats.org/package/2006/metadata/core-properties' xmlns:ns1='http://purl.org/dc/elements/1.1/'" w:xpath="/ns0:coreProperties[1]/ns1:title[1]" w:storeItemID="{6C3C8BC8-F283-45AE-878A-BAB7291924A1}"/>
                             <w:text/>
                           </w:sdtPr>
+                          <w:sdtEndPr/>
                           <w:sdtContent>
                             <w:p>
                               <w:pPr>
@@ -387,6 +389,7 @@
                                       <w:calendar w:val="gregorian"/>
                                     </w:date>
                                   </w:sdtPr>
+                                  <w:sdtEndPr/>
                                   <w:sdtContent>
                                     <w:p>
                                       <w:pPr>
@@ -609,6 +612,7 @@
                                 <w:calendar w:val="gregorian"/>
                               </w:date>
                             </w:sdtPr>
+                            <w:sdtEndPr/>
                             <w:sdtContent>
                               <w:p>
                                 <w:pPr>
@@ -3318,10 +3322,10 @@
             <v:path o:extrusionok="f" gradientshapeok="t" o:connecttype="rect"/>
             <o:lock v:ext="edit" aspectratio="t"/>
           </v:shapetype>
-          <v:shape id="_x0000_i1025" type="#_x0000_t75" style="width:273.05pt;height:247.5pt" o:ole="">
+          <v:shape id="_x0000_i1025" type="#_x0000_t75" style="width:273pt;height:247.5pt" o:ole="">
             <v:imagedata r:id="rId13" o:title=""/>
           </v:shape>
-          <o:OLEObject Type="Embed" ProgID="Visio.Drawing.15" ShapeID="_x0000_i1025" DrawAspect="Content" ObjectID="_1459693228" r:id="rId14"/>
+          <o:OLEObject Type="Embed" ProgID="Visio.Drawing.15" ShapeID="_x0000_i1025" DrawAspect="Content" ObjectID="_1459842267" r:id="rId14"/>
         </w:object>
       </w:r>
     </w:p>
@@ -3689,8 +3693,6 @@
       <w:r>
         <w:t xml:space="preserve"> to share all items owned by admin with “Everyone”.</w:t>
       </w:r>
-      <w:bookmarkStart w:id="2" w:name="_GoBack"/>
-      <w:bookmarkEnd w:id="2"/>
     </w:p>
     <w:p/>
     <w:p>
@@ -3708,12 +3710,12 @@
       <w:pPr>
         <w:pStyle w:val="Heading1"/>
       </w:pPr>
-      <w:bookmarkStart w:id="3" w:name="_Toc385944355"/>
+      <w:bookmarkStart w:id="2" w:name="_Toc385944355"/>
       <w:r>
         <w:lastRenderedPageBreak/>
         <w:t>Ops Server System Requirements</w:t>
       </w:r>
-      <w:bookmarkEnd w:id="3"/>
+      <w:bookmarkEnd w:id="2"/>
     </w:p>
     <w:p/>
     <w:tbl>
@@ -4452,23 +4454,23 @@
       <w:r>
         <w:br w:type="page"/>
       </w:r>
-      <w:bookmarkStart w:id="4" w:name="_Toc385944356"/>
+      <w:bookmarkStart w:id="3" w:name="_Toc385944356"/>
       <w:r>
         <w:lastRenderedPageBreak/>
         <w:t>Prepare for Ops Server Installation</w:t>
       </w:r>
+      <w:bookmarkEnd w:id="3"/>
+    </w:p>
+    <w:p/>
+    <w:p>
+      <w:pPr>
+        <w:pStyle w:val="Heading2"/>
+      </w:pPr>
+      <w:bookmarkStart w:id="4" w:name="_Toc385944357"/>
+      <w:r>
+        <w:t>Installation Prerequisites</w:t>
+      </w:r>
       <w:bookmarkEnd w:id="4"/>
-    </w:p>
-    <w:p/>
-    <w:p>
-      <w:pPr>
-        <w:pStyle w:val="Heading2"/>
-      </w:pPr>
-      <w:bookmarkStart w:id="5" w:name="_Toc385944357"/>
-      <w:r>
-        <w:t>Installation Prerequisites</w:t>
-      </w:r>
-      <w:bookmarkEnd w:id="5"/>
     </w:p>
     <w:p>
       <w:pPr>
@@ -4738,13 +4740,13 @@
       <w:pPr>
         <w:pStyle w:val="Heading2"/>
       </w:pPr>
-      <w:bookmarkStart w:id="6" w:name="_Uninstall_existing_software"/>
-      <w:bookmarkStart w:id="7" w:name="_Toc385944358"/>
+      <w:bookmarkStart w:id="5" w:name="_Uninstall_existing_software"/>
+      <w:bookmarkStart w:id="6" w:name="_Toc385944358"/>
+      <w:bookmarkEnd w:id="5"/>
+      <w:r>
+        <w:t>Uninstall existing software</w:t>
+      </w:r>
       <w:bookmarkEnd w:id="6"/>
-      <w:r>
-        <w:t>Uninstall existing software</w:t>
-      </w:r>
-      <w:bookmarkEnd w:id="7"/>
     </w:p>
     <w:p>
       <w:r>
@@ -4857,11 +4859,11 @@
       <w:pPr>
         <w:pStyle w:val="Heading2"/>
       </w:pPr>
-      <w:bookmarkStart w:id="8" w:name="_Toc385944359"/>
+      <w:bookmarkStart w:id="7" w:name="_Toc385944359"/>
       <w:r>
         <w:t>Change “Command Prompt” Layout Properties</w:t>
       </w:r>
-      <w:bookmarkEnd w:id="8"/>
+      <w:bookmarkEnd w:id="7"/>
     </w:p>
     <w:p>
       <w:r>
@@ -4972,28 +4974,28 @@
       <w:pPr>
         <w:pStyle w:val="Heading2"/>
       </w:pPr>
-      <w:bookmarkStart w:id="9" w:name="_“Install”_and_configure"/>
-      <w:bookmarkStart w:id="10" w:name="_Toc385944360"/>
+      <w:bookmarkStart w:id="8" w:name="_“Install”_and_configure"/>
+      <w:bookmarkStart w:id="9" w:name="_Toc385944360"/>
+      <w:bookmarkEnd w:id="8"/>
+      <w:r>
+        <w:t xml:space="preserve">“Install” </w:t>
+      </w:r>
+      <w:r>
+        <w:t>a</w:t>
+      </w:r>
+      <w:r>
+        <w:t>nd c</w:t>
+      </w:r>
+      <w:r>
+        <w:t xml:space="preserve">onfigure the </w:t>
+      </w:r>
+      <w:r>
+        <w:t>Ops Server installation s</w:t>
+      </w:r>
+      <w:r>
+        <w:t>cripts</w:t>
+      </w:r>
       <w:bookmarkEnd w:id="9"/>
-      <w:r>
-        <w:t xml:space="preserve">“Install” </w:t>
-      </w:r>
-      <w:r>
-        <w:t>a</w:t>
-      </w:r>
-      <w:r>
-        <w:t>nd c</w:t>
-      </w:r>
-      <w:r>
-        <w:t xml:space="preserve">onfigure the </w:t>
-      </w:r>
-      <w:r>
-        <w:t>Ops Server installation s</w:t>
-      </w:r>
-      <w:r>
-        <w:t>cripts</w:t>
-      </w:r>
-      <w:bookmarkEnd w:id="10"/>
     </w:p>
     <w:p/>
     <w:p>
@@ -7601,11 +7603,11 @@
       <w:pPr>
         <w:pStyle w:val="Heading1"/>
       </w:pPr>
-      <w:bookmarkStart w:id="11" w:name="_Install_Internet_Information"/>
-      <w:bookmarkStart w:id="12" w:name="_Ref371435117"/>
-      <w:bookmarkStart w:id="13" w:name="_Ref371435121"/>
-      <w:bookmarkStart w:id="14" w:name="_Toc385944361"/>
-      <w:bookmarkEnd w:id="11"/>
+      <w:bookmarkStart w:id="10" w:name="_Install_Internet_Information"/>
+      <w:bookmarkStart w:id="11" w:name="_Ref371435117"/>
+      <w:bookmarkStart w:id="12" w:name="_Ref371435121"/>
+      <w:bookmarkStart w:id="13" w:name="_Toc385944361"/>
+      <w:bookmarkEnd w:id="10"/>
       <w:r>
         <w:lastRenderedPageBreak/>
         <w:t xml:space="preserve">Install </w:t>
@@ -7613,23 +7615,23 @@
       <w:r>
         <w:t>Internet Information Services (IIS) and enable SSL</w:t>
       </w:r>
+      <w:bookmarkEnd w:id="11"/>
       <w:bookmarkEnd w:id="12"/>
       <w:bookmarkEnd w:id="13"/>
+    </w:p>
+    <w:p/>
+    <w:p>
+      <w:pPr>
+        <w:pStyle w:val="Heading2"/>
+      </w:pPr>
+      <w:bookmarkStart w:id="14" w:name="_Toc385944362"/>
+      <w:r>
+        <w:t xml:space="preserve">Install </w:t>
+      </w:r>
+      <w:r>
+        <w:t>Internet Information Services (IIS)</w:t>
+      </w:r>
       <w:bookmarkEnd w:id="14"/>
-    </w:p>
-    <w:p/>
-    <w:p>
-      <w:pPr>
-        <w:pStyle w:val="Heading2"/>
-      </w:pPr>
-      <w:bookmarkStart w:id="15" w:name="_Toc385944362"/>
-      <w:r>
-        <w:t xml:space="preserve">Install </w:t>
-      </w:r>
-      <w:r>
-        <w:t>Internet Information Services (IIS)</w:t>
-      </w:r>
-      <w:bookmarkEnd w:id="15"/>
     </w:p>
     <w:p>
       <w:r>
@@ -7877,13 +7879,13 @@
       <w:pPr>
         <w:pStyle w:val="Heading2"/>
       </w:pPr>
-      <w:bookmarkStart w:id="16" w:name="_Enable_SSL_on"/>
-      <w:bookmarkStart w:id="17" w:name="_Toc385944363"/>
+      <w:bookmarkStart w:id="15" w:name="_Enable_SSL_on"/>
+      <w:bookmarkStart w:id="16" w:name="_Toc385944363"/>
+      <w:bookmarkEnd w:id="15"/>
+      <w:r>
+        <w:t>Enable SSL on the web server</w:t>
+      </w:r>
       <w:bookmarkEnd w:id="16"/>
-      <w:r>
-        <w:t>Enable SSL on the web server</w:t>
-      </w:r>
-      <w:bookmarkEnd w:id="17"/>
     </w:p>
     <w:p>
       <w:r>
@@ -8122,9 +8124,9 @@
       <w:pPr>
         <w:pStyle w:val="Heading1"/>
       </w:pPr>
-      <w:bookmarkStart w:id="18" w:name="_Install_Ops_Server"/>
-      <w:bookmarkStart w:id="19" w:name="_Toc385944364"/>
-      <w:bookmarkEnd w:id="18"/>
+      <w:bookmarkStart w:id="17" w:name="_Install_Ops_Server"/>
+      <w:bookmarkStart w:id="18" w:name="_Toc385944364"/>
+      <w:bookmarkEnd w:id="17"/>
       <w:r>
         <w:lastRenderedPageBreak/>
         <w:t xml:space="preserve">Install </w:t>
@@ -8135,7 +8137,7 @@
       <w:r>
         <w:t>oftware</w:t>
       </w:r>
-      <w:bookmarkEnd w:id="19"/>
+      <w:bookmarkEnd w:id="18"/>
     </w:p>
     <w:p>
       <w:r>
@@ -8170,16 +8172,16 @@
       <w:pPr>
         <w:pStyle w:val="Heading2"/>
       </w:pPr>
-      <w:bookmarkStart w:id="20" w:name="_Install_software"/>
-      <w:bookmarkStart w:id="21" w:name="_Toc385944365"/>
+      <w:bookmarkStart w:id="19" w:name="_Install_software"/>
+      <w:bookmarkStart w:id="20" w:name="_Toc385944365"/>
+      <w:bookmarkEnd w:id="19"/>
+      <w:r>
+        <w:t xml:space="preserve">Install </w:t>
+      </w:r>
+      <w:r>
+        <w:t>software</w:t>
+      </w:r>
       <w:bookmarkEnd w:id="20"/>
-      <w:r>
-        <w:t xml:space="preserve">Install </w:t>
-      </w:r>
-      <w:r>
-        <w:t>software</w:t>
-      </w:r>
-      <w:bookmarkEnd w:id="21"/>
     </w:p>
     <w:p>
       <w:pPr>
@@ -9364,11 +9366,11 @@
       <w:pPr>
         <w:pStyle w:val="Heading2"/>
       </w:pPr>
-      <w:bookmarkStart w:id="22" w:name="_Toc385944366"/>
+      <w:bookmarkStart w:id="21" w:name="_Toc385944366"/>
       <w:r>
         <w:t>Validate software installation</w:t>
       </w:r>
-      <w:bookmarkEnd w:id="22"/>
+      <w:bookmarkEnd w:id="21"/>
     </w:p>
     <w:p>
       <w:r>
@@ -9975,9 +9977,9 @@
       <w:pPr>
         <w:pStyle w:val="Heading1"/>
       </w:pPr>
-      <w:bookmarkStart w:id="23" w:name="_Publish_Ops_Server"/>
-      <w:bookmarkStart w:id="24" w:name="_Toc385944367"/>
-      <w:bookmarkEnd w:id="23"/>
+      <w:bookmarkStart w:id="22" w:name="_Publish_Ops_Server"/>
+      <w:bookmarkStart w:id="23" w:name="_Toc385944367"/>
+      <w:bookmarkEnd w:id="22"/>
       <w:r>
         <w:lastRenderedPageBreak/>
         <w:t>Publish</w:t>
@@ -9988,7 +9990,7 @@
       <w:r>
         <w:t>Ops Server content</w:t>
       </w:r>
-      <w:bookmarkEnd w:id="24"/>
+      <w:bookmarkEnd w:id="23"/>
     </w:p>
     <w:p>
       <w:r>
@@ -10082,13 +10084,13 @@
       <w:pPr>
         <w:pStyle w:val="Heading2"/>
       </w:pPr>
-      <w:bookmarkStart w:id="25" w:name="_Copy_Ops_Server"/>
-      <w:bookmarkStart w:id="26" w:name="_Toc385944368"/>
+      <w:bookmarkStart w:id="24" w:name="_Copy_Ops_Server"/>
+      <w:bookmarkStart w:id="25" w:name="_Toc385944368"/>
+      <w:bookmarkEnd w:id="24"/>
+      <w:r>
+        <w:t>Copy Ops Server data</w:t>
+      </w:r>
       <w:bookmarkEnd w:id="25"/>
-      <w:r>
-        <w:t>Copy Ops Server data</w:t>
-      </w:r>
-      <w:bookmarkEnd w:id="26"/>
     </w:p>
     <w:p>
       <w:r>
@@ -10966,13 +10968,13 @@
       <w:pPr>
         <w:pStyle w:val="Heading2"/>
       </w:pPr>
-      <w:bookmarkStart w:id="27" w:name="_Publish_portal_content_1"/>
-      <w:bookmarkStart w:id="28" w:name="_Toc385944369"/>
+      <w:bookmarkStart w:id="26" w:name="_Publish_portal_content_1"/>
+      <w:bookmarkStart w:id="27" w:name="_Toc385944369"/>
+      <w:bookmarkEnd w:id="26"/>
+      <w:r>
+        <w:t>Publish portal content</w:t>
+      </w:r>
       <w:bookmarkEnd w:id="27"/>
-      <w:r>
-        <w:t>Publish portal content</w:t>
-      </w:r>
-      <w:bookmarkEnd w:id="28"/>
     </w:p>
     <w:p>
       <w:r>
@@ -12486,24 +12488,24 @@
           <w:szCs w:val="26"/>
         </w:rPr>
       </w:pPr>
-      <w:bookmarkStart w:id="29" w:name="_Publish_the_ArcGIS"/>
+      <w:bookmarkStart w:id="28" w:name="_Publish_the_ArcGIS"/>
+      <w:bookmarkEnd w:id="28"/>
+      <w:r>
+        <w:br w:type="page"/>
+      </w:r>
+    </w:p>
+    <w:p>
+      <w:pPr>
+        <w:pStyle w:val="Heading2"/>
+      </w:pPr>
+      <w:bookmarkStart w:id="29" w:name="_Publish_the_ArcGIS_1"/>
+      <w:bookmarkStart w:id="30" w:name="_Toc385944370"/>
       <w:bookmarkEnd w:id="29"/>
-      <w:r>
-        <w:br w:type="page"/>
-      </w:r>
-    </w:p>
-    <w:p>
-      <w:pPr>
-        <w:pStyle w:val="Heading2"/>
-      </w:pPr>
-      <w:bookmarkStart w:id="30" w:name="_Publish_the_ArcGIS_1"/>
-      <w:bookmarkStart w:id="31" w:name="_Toc385944370"/>
-      <w:bookmarkEnd w:id="30"/>
       <w:r>
         <w:lastRenderedPageBreak/>
         <w:t>Publish the ArcGIS Server services</w:t>
       </w:r>
-      <w:bookmarkEnd w:id="31"/>
+      <w:bookmarkEnd w:id="30"/>
     </w:p>
     <w:p>
       <w:r>
@@ -15382,19 +15384,19 @@
           <w:color w:val="FF0000"/>
         </w:rPr>
       </w:pPr>
-      <w:bookmarkStart w:id="32" w:name="_Publish_portal_content"/>
+      <w:bookmarkStart w:id="31" w:name="_Publish_portal_content"/>
+      <w:bookmarkEnd w:id="31"/>
+      <w:r>
+        <w:br w:type="page"/>
+      </w:r>
+      <w:bookmarkStart w:id="32" w:name="_Re-map_portal_item"/>
+      <w:bookmarkStart w:id="33" w:name="_Toc385944371"/>
       <w:bookmarkEnd w:id="32"/>
-      <w:r>
-        <w:br w:type="page"/>
-      </w:r>
-      <w:bookmarkStart w:id="33" w:name="_Re-map_portal_item"/>
-      <w:bookmarkStart w:id="34" w:name="_Toc385944371"/>
-      <w:bookmarkEnd w:id="33"/>
       <w:r>
         <w:lastRenderedPageBreak/>
         <w:t>Re-map portal item ids on ArcGIS Server services</w:t>
       </w:r>
-      <w:bookmarkEnd w:id="34"/>
+      <w:bookmarkEnd w:id="33"/>
     </w:p>
     <w:p>
       <w:r>
@@ -16337,9 +16339,9 @@
       <w:pPr>
         <w:pStyle w:val="Heading1"/>
       </w:pPr>
-      <w:bookmarkStart w:id="35" w:name="_Deploy_and_configure"/>
-      <w:bookmarkStart w:id="36" w:name="_Toc385944372"/>
-      <w:bookmarkEnd w:id="35"/>
+      <w:bookmarkStart w:id="34" w:name="_Deploy_and_configure"/>
+      <w:bookmarkStart w:id="35" w:name="_Toc385944372"/>
+      <w:bookmarkEnd w:id="34"/>
       <w:r>
         <w:lastRenderedPageBreak/>
         <w:t xml:space="preserve">Deploy </w:t>
@@ -16350,7 +16352,7 @@
       <w:r>
         <w:t>web applications</w:t>
       </w:r>
-      <w:bookmarkEnd w:id="36"/>
+      <w:bookmarkEnd w:id="35"/>
     </w:p>
     <w:p>
       <w:r>
@@ -16875,8 +16877,18 @@
           <w:sz w:val="20"/>
           <w:szCs w:val="20"/>
         </w:rPr>
-        <w:t>&gt; (required): the old server name, for example afmcomstaging.esri.com</w:t>
-      </w:r>
+        <w:t>&gt; (re</w:t>
+      </w:r>
+      <w:r>
+        <w:rPr>
+          <w:rFonts w:ascii="Courier New" w:hAnsi="Courier New" w:cs="Courier New"/>
+          <w:sz w:val="20"/>
+          <w:szCs w:val="20"/>
+        </w:rPr>
+        <w:t>quired): the old server name</w:t>
+      </w:r>
+      <w:bookmarkStart w:id="36" w:name="_GoBack"/>
+      <w:bookmarkEnd w:id="36"/>
       <w:r>
         <w:rPr>
           <w:rFonts w:ascii="Courier New" w:hAnsi="Courier New" w:cs="Courier New"/>
@@ -16890,7 +16902,14 @@
           <w:rFonts w:cstheme="minorHAnsi"/>
           <w:b/>
         </w:rPr>
-        <w:t>(use “afmcomstaging.esri.com” for this parameter)</w:t>
+        <w:t>(use “afmiedev</w:t>
+      </w:r>
+      <w:r>
+        <w:rPr>
+          <w:rFonts w:cstheme="minorHAnsi"/>
+          <w:b/>
+        </w:rPr>
+        <w:t>.esri.com” for this parameter)</w:t>
       </w:r>
     </w:p>
     <w:p>
@@ -24679,7 +24698,7 @@
         <w:rFonts w:asciiTheme="majorHAnsi" w:eastAsiaTheme="majorEastAsia" w:hAnsiTheme="majorHAnsi" w:cstheme="majorBidi"/>
         <w:noProof/>
       </w:rPr>
-      <w:t>20</w:t>
+      <w:t>36</w:t>
     </w:r>
     <w:r>
       <w:rPr>
@@ -29328,7 +29347,7 @@
 </file>
 
 <file path=customXml/itemProps2.xml><?xml version="1.0" encoding="utf-8"?>
-<ds:datastoreItem xmlns:ds="http://schemas.openxmlformats.org/officeDocument/2006/customXml" ds:itemID="{C597686C-335D-430F-926A-7FF21C58E18E}">
+<ds:datastoreItem xmlns:ds="http://schemas.openxmlformats.org/officeDocument/2006/customXml" ds:itemID="{077CEF3E-6AC8-4EAD-A274-78BCB4656A92}">
   <ds:schemaRefs>
     <ds:schemaRef ds:uri="http://schemas.openxmlformats.org/officeDocument/2006/bibliography"/>
   </ds:schemaRefs>

</xml_diff>

<commit_message>
Install guide fixes #217, #227
</commit_message>
<xml_diff>
--- a/Ops Server Installation Guide.docx
+++ b/Ops Server Installation Guide.docx
@@ -541,7 +541,46 @@
                                     <w:rPr>
                                       <w:color w:val="FFFFFF" w:themeColor="background1"/>
                                     </w:rPr>
-                                    <w:t>01 May, 2014</w:t>
+                                    <w:t>15</w:t>
+                                  </w:r>
+                                  <w:r>
+                                    <w:rPr>
+                                      <w:color w:val="FFFFFF" w:themeColor="background1"/>
+                                    </w:rPr>
+                                    <w:t xml:space="preserve"> May, 2014</w:t>
+                                  </w:r>
+                                  <w:r>
+                                    <w:rPr>
+                                      <w:color w:val="FFFFFF" w:themeColor="background1"/>
+                                    </w:rPr>
+                                    <w:t xml:space="preserve"> (2014 2</w:t>
+                                  </w:r>
+                                  <w:r>
+                                    <w:rPr>
+                                      <w:color w:val="FFFFFF" w:themeColor="background1"/>
+                                      <w:vertAlign w:val="superscript"/>
+                                    </w:rPr>
+                                    <w:t>nd</w:t>
+                                  </w:r>
+                                  <w:r>
+                                    <w:rPr>
+                                      <w:color w:val="FFFFFF" w:themeColor="background1"/>
+                                    </w:rPr>
+                                    <w:t xml:space="preserve"> </w:t>
+                                  </w:r>
+                                  <w:r>
+                                    <w:rPr>
+                                      <w:color w:val="FFFFFF" w:themeColor="background1"/>
+                                    </w:rPr>
+                                    <w:t>Quarter</w:t>
+                                  </w:r>
+                                  <w:bookmarkStart w:id="0" w:name="_GoBack"/>
+                                  <w:bookmarkEnd w:id="0"/>
+                                  <w:r>
+                                    <w:rPr>
+                                      <w:color w:val="FFFFFF" w:themeColor="background1"/>
+                                    </w:rPr>
+                                    <w:t>)</w:t>
                                   </w:r>
                                 </w:p>
                                 <w:p>
@@ -719,7 +758,46 @@
                               <w:rPr>
                                 <w:color w:val="FFFFFF" w:themeColor="background1"/>
                               </w:rPr>
-                              <w:t>01 May, 2014</w:t>
+                              <w:t>15</w:t>
+                            </w:r>
+                            <w:r>
+                              <w:rPr>
+                                <w:color w:val="FFFFFF" w:themeColor="background1"/>
+                              </w:rPr>
+                              <w:t xml:space="preserve"> May, 2014</w:t>
+                            </w:r>
+                            <w:r>
+                              <w:rPr>
+                                <w:color w:val="FFFFFF" w:themeColor="background1"/>
+                              </w:rPr>
+                              <w:t xml:space="preserve"> (2014 2</w:t>
+                            </w:r>
+                            <w:r>
+                              <w:rPr>
+                                <w:color w:val="FFFFFF" w:themeColor="background1"/>
+                                <w:vertAlign w:val="superscript"/>
+                              </w:rPr>
+                              <w:t>nd</w:t>
+                            </w:r>
+                            <w:r>
+                              <w:rPr>
+                                <w:color w:val="FFFFFF" w:themeColor="background1"/>
+                              </w:rPr>
+                              <w:t xml:space="preserve"> </w:t>
+                            </w:r>
+                            <w:r>
+                              <w:rPr>
+                                <w:color w:val="FFFFFF" w:themeColor="background1"/>
+                              </w:rPr>
+                              <w:t>Quarter</w:t>
+                            </w:r>
+                            <w:bookmarkStart w:id="1" w:name="_GoBack"/>
+                            <w:bookmarkEnd w:id="1"/>
+                            <w:r>
+                              <w:rPr>
+                                <w:color w:val="FFFFFF" w:themeColor="background1"/>
+                              </w:rPr>
+                              <w:t>)</w:t>
                             </w:r>
                           </w:p>
                           <w:p>
@@ -3259,12 +3337,12 @@
       <w:pPr>
         <w:pStyle w:val="Heading1"/>
       </w:pPr>
-      <w:bookmarkStart w:id="0" w:name="_Toc385944353"/>
+      <w:bookmarkStart w:id="2" w:name="_Toc385944353"/>
       <w:r>
         <w:lastRenderedPageBreak/>
         <w:t>Introduction</w:t>
       </w:r>
-      <w:bookmarkEnd w:id="0"/>
+      <w:bookmarkEnd w:id="2"/>
     </w:p>
     <w:p>
       <w:r>
@@ -3325,7 +3403,7 @@
           <v:shape id="_x0000_i1025" type="#_x0000_t75" style="width:273pt;height:247.5pt" o:ole="">
             <v:imagedata r:id="rId13" o:title=""/>
           </v:shape>
-          <o:OLEObject Type="Embed" ProgID="Visio.Drawing.15" ShapeID="_x0000_i1025" DrawAspect="Content" ObjectID="_1459842267" r:id="rId14"/>
+          <o:OLEObject Type="Embed" ProgID="Visio.Drawing.15" ShapeID="_x0000_i1025" DrawAspect="Content" ObjectID="_1459849836" r:id="rId14"/>
         </w:object>
       </w:r>
     </w:p>
@@ -3369,7 +3447,7 @@
       <w:pPr>
         <w:pStyle w:val="Heading1"/>
       </w:pPr>
-      <w:bookmarkStart w:id="1" w:name="_Toc385944354"/>
+      <w:bookmarkStart w:id="3" w:name="_Toc385944354"/>
       <w:r>
         <w:lastRenderedPageBreak/>
         <w:t xml:space="preserve">What’s new in </w:t>
@@ -3392,7 +3470,7 @@
       <w:r>
         <w:t xml:space="preserve"> Quarter Release</w:t>
       </w:r>
-      <w:bookmarkEnd w:id="1"/>
+      <w:bookmarkEnd w:id="3"/>
     </w:p>
     <w:p>
       <w:r>
@@ -3710,12 +3788,12 @@
       <w:pPr>
         <w:pStyle w:val="Heading1"/>
       </w:pPr>
-      <w:bookmarkStart w:id="2" w:name="_Toc385944355"/>
+      <w:bookmarkStart w:id="4" w:name="_Toc385944355"/>
       <w:r>
         <w:lastRenderedPageBreak/>
         <w:t>Ops Server System Requirements</w:t>
       </w:r>
-      <w:bookmarkEnd w:id="2"/>
+      <w:bookmarkEnd w:id="4"/>
     </w:p>
     <w:p/>
     <w:tbl>
@@ -3988,7 +4066,10 @@
           </w:tcPr>
           <w:p>
             <w:r>
-              <w:t>16 (approximate)</w:t>
+              <w:t>2</w:t>
+            </w:r>
+            <w:r>
+              <w:t>6 (approximate)</w:t>
             </w:r>
           </w:p>
         </w:tc>
@@ -4158,7 +4239,10 @@
           </w:tcPr>
           <w:p>
             <w:r>
-              <w:t>105 (approximate)</w:t>
+              <w:t>163</w:t>
+            </w:r>
+            <w:r>
+              <w:t xml:space="preserve"> (approximate)</w:t>
             </w:r>
           </w:p>
         </w:tc>
@@ -4227,10 +4311,7 @@
           </w:tcPr>
           <w:p>
             <w:r>
-              <w:t>16</w:t>
-            </w:r>
-            <w:r>
-              <w:t>5</w:t>
+              <w:t>223</w:t>
             </w:r>
             <w:r>
               <w:t xml:space="preserve"> (minimum)</w:t>
@@ -4242,11 +4323,7 @@
             <w:tcW w:w="3436" w:type="dxa"/>
             <w:gridSpan w:val="2"/>
           </w:tcPr>
-          <w:p>
-            <w:r>
-              <w:t xml:space="preserve">Recommend more space for </w:t>
-            </w:r>
-          </w:p>
+          <w:p/>
         </w:tc>
       </w:tr>
     </w:tbl>
@@ -4454,23 +4531,23 @@
       <w:r>
         <w:br w:type="page"/>
       </w:r>
-      <w:bookmarkStart w:id="3" w:name="_Toc385944356"/>
+      <w:bookmarkStart w:id="5" w:name="_Toc385944356"/>
       <w:r>
         <w:lastRenderedPageBreak/>
         <w:t>Prepare for Ops Server Installation</w:t>
       </w:r>
-      <w:bookmarkEnd w:id="3"/>
+      <w:bookmarkEnd w:id="5"/>
     </w:p>
     <w:p/>
     <w:p>
       <w:pPr>
         <w:pStyle w:val="Heading2"/>
       </w:pPr>
-      <w:bookmarkStart w:id="4" w:name="_Toc385944357"/>
+      <w:bookmarkStart w:id="6" w:name="_Toc385944357"/>
       <w:r>
         <w:t>Installation Prerequisites</w:t>
       </w:r>
-      <w:bookmarkEnd w:id="4"/>
+      <w:bookmarkEnd w:id="6"/>
     </w:p>
     <w:p>
       <w:pPr>
@@ -4740,13 +4817,13 @@
       <w:pPr>
         <w:pStyle w:val="Heading2"/>
       </w:pPr>
-      <w:bookmarkStart w:id="5" w:name="_Uninstall_existing_software"/>
-      <w:bookmarkStart w:id="6" w:name="_Toc385944358"/>
-      <w:bookmarkEnd w:id="5"/>
+      <w:bookmarkStart w:id="7" w:name="_Uninstall_existing_software"/>
+      <w:bookmarkStart w:id="8" w:name="_Toc385944358"/>
+      <w:bookmarkEnd w:id="7"/>
       <w:r>
         <w:t>Uninstall existing software</w:t>
       </w:r>
-      <w:bookmarkEnd w:id="6"/>
+      <w:bookmarkEnd w:id="8"/>
     </w:p>
     <w:p>
       <w:r>
@@ -4859,11 +4936,11 @@
       <w:pPr>
         <w:pStyle w:val="Heading2"/>
       </w:pPr>
-      <w:bookmarkStart w:id="7" w:name="_Toc385944359"/>
+      <w:bookmarkStart w:id="9" w:name="_Toc385944359"/>
       <w:r>
         <w:t>Change “Command Prompt” Layout Properties</w:t>
       </w:r>
-      <w:bookmarkEnd w:id="7"/>
+      <w:bookmarkEnd w:id="9"/>
     </w:p>
     <w:p>
       <w:r>
@@ -4974,9 +5051,9 @@
       <w:pPr>
         <w:pStyle w:val="Heading2"/>
       </w:pPr>
-      <w:bookmarkStart w:id="8" w:name="_“Install”_and_configure"/>
-      <w:bookmarkStart w:id="9" w:name="_Toc385944360"/>
-      <w:bookmarkEnd w:id="8"/>
+      <w:bookmarkStart w:id="10" w:name="_“Install”_and_configure"/>
+      <w:bookmarkStart w:id="11" w:name="_Toc385944360"/>
+      <w:bookmarkEnd w:id="10"/>
       <w:r>
         <w:t xml:space="preserve">“Install” </w:t>
       </w:r>
@@ -4995,7 +5072,7 @@
       <w:r>
         <w:t>cripts</w:t>
       </w:r>
-      <w:bookmarkEnd w:id="9"/>
+      <w:bookmarkEnd w:id="11"/>
     </w:p>
     <w:p/>
     <w:p>
@@ -7603,11 +7680,11 @@
       <w:pPr>
         <w:pStyle w:val="Heading1"/>
       </w:pPr>
-      <w:bookmarkStart w:id="10" w:name="_Install_Internet_Information"/>
-      <w:bookmarkStart w:id="11" w:name="_Ref371435117"/>
-      <w:bookmarkStart w:id="12" w:name="_Ref371435121"/>
-      <w:bookmarkStart w:id="13" w:name="_Toc385944361"/>
-      <w:bookmarkEnd w:id="10"/>
+      <w:bookmarkStart w:id="12" w:name="_Install_Internet_Information"/>
+      <w:bookmarkStart w:id="13" w:name="_Ref371435117"/>
+      <w:bookmarkStart w:id="14" w:name="_Ref371435121"/>
+      <w:bookmarkStart w:id="15" w:name="_Toc385944361"/>
+      <w:bookmarkEnd w:id="12"/>
       <w:r>
         <w:lastRenderedPageBreak/>
         <w:t xml:space="preserve">Install </w:t>
@@ -7615,23 +7692,23 @@
       <w:r>
         <w:t>Internet Information Services (IIS) and enable SSL</w:t>
       </w:r>
-      <w:bookmarkEnd w:id="11"/>
-      <w:bookmarkEnd w:id="12"/>
       <w:bookmarkEnd w:id="13"/>
+      <w:bookmarkEnd w:id="14"/>
+      <w:bookmarkEnd w:id="15"/>
     </w:p>
     <w:p/>
     <w:p>
       <w:pPr>
         <w:pStyle w:val="Heading2"/>
       </w:pPr>
-      <w:bookmarkStart w:id="14" w:name="_Toc385944362"/>
+      <w:bookmarkStart w:id="16" w:name="_Toc385944362"/>
       <w:r>
         <w:t xml:space="preserve">Install </w:t>
       </w:r>
       <w:r>
         <w:t>Internet Information Services (IIS)</w:t>
       </w:r>
-      <w:bookmarkEnd w:id="14"/>
+      <w:bookmarkEnd w:id="16"/>
     </w:p>
     <w:p>
       <w:r>
@@ -7879,13 +7956,13 @@
       <w:pPr>
         <w:pStyle w:val="Heading2"/>
       </w:pPr>
-      <w:bookmarkStart w:id="15" w:name="_Enable_SSL_on"/>
-      <w:bookmarkStart w:id="16" w:name="_Toc385944363"/>
-      <w:bookmarkEnd w:id="15"/>
+      <w:bookmarkStart w:id="17" w:name="_Enable_SSL_on"/>
+      <w:bookmarkStart w:id="18" w:name="_Toc385944363"/>
+      <w:bookmarkEnd w:id="17"/>
       <w:r>
         <w:t>Enable SSL on the web server</w:t>
       </w:r>
-      <w:bookmarkEnd w:id="16"/>
+      <w:bookmarkEnd w:id="18"/>
     </w:p>
     <w:p>
       <w:r>
@@ -8124,9 +8201,9 @@
       <w:pPr>
         <w:pStyle w:val="Heading1"/>
       </w:pPr>
-      <w:bookmarkStart w:id="17" w:name="_Install_Ops_Server"/>
-      <w:bookmarkStart w:id="18" w:name="_Toc385944364"/>
-      <w:bookmarkEnd w:id="17"/>
+      <w:bookmarkStart w:id="19" w:name="_Install_Ops_Server"/>
+      <w:bookmarkStart w:id="20" w:name="_Toc385944364"/>
+      <w:bookmarkEnd w:id="19"/>
       <w:r>
         <w:lastRenderedPageBreak/>
         <w:t xml:space="preserve">Install </w:t>
@@ -8137,7 +8214,7 @@
       <w:r>
         <w:t>oftware</w:t>
       </w:r>
-      <w:bookmarkEnd w:id="18"/>
+      <w:bookmarkEnd w:id="20"/>
     </w:p>
     <w:p>
       <w:r>
@@ -8172,16 +8249,16 @@
       <w:pPr>
         <w:pStyle w:val="Heading2"/>
       </w:pPr>
-      <w:bookmarkStart w:id="19" w:name="_Install_software"/>
-      <w:bookmarkStart w:id="20" w:name="_Toc385944365"/>
-      <w:bookmarkEnd w:id="19"/>
+      <w:bookmarkStart w:id="21" w:name="_Install_software"/>
+      <w:bookmarkStart w:id="22" w:name="_Toc385944365"/>
+      <w:bookmarkEnd w:id="21"/>
       <w:r>
         <w:t xml:space="preserve">Install </w:t>
       </w:r>
       <w:r>
         <w:t>software</w:t>
       </w:r>
-      <w:bookmarkEnd w:id="20"/>
+      <w:bookmarkEnd w:id="22"/>
     </w:p>
     <w:p>
       <w:pPr>
@@ -9366,11 +9443,11 @@
       <w:pPr>
         <w:pStyle w:val="Heading2"/>
       </w:pPr>
-      <w:bookmarkStart w:id="21" w:name="_Toc385944366"/>
+      <w:bookmarkStart w:id="23" w:name="_Toc385944366"/>
       <w:r>
         <w:t>Validate software installation</w:t>
       </w:r>
-      <w:bookmarkEnd w:id="21"/>
+      <w:bookmarkEnd w:id="23"/>
     </w:p>
     <w:p>
       <w:r>
@@ -9532,17 +9609,14 @@
         </w:numPr>
       </w:pPr>
       <w:r>
-        <w:t xml:space="preserve">ArcGIS </w:t>
-      </w:r>
-      <w:r>
-        <w:t>10.2.2</w:t>
+        <w:t>ArcGIS 10.2.2</w:t>
       </w:r>
       <w:r>
         <w:t xml:space="preserve"> Web Adaptor (IIS) – </w:t>
       </w:r>
       <w:proofErr w:type="spellStart"/>
       <w:r>
-        <w:t>arcgis</w:t>
+        <w:t>ags</w:t>
       </w:r>
       <w:proofErr w:type="spellEnd"/>
     </w:p>
@@ -9555,10 +9629,50 @@
         </w:numPr>
       </w:pPr>
       <w:r>
+        <w:t xml:space="preserve">ArcGIS </w:t>
+      </w:r>
+      <w:r>
+        <w:t>10.2.2</w:t>
+      </w:r>
+      <w:r>
+        <w:t xml:space="preserve"> Web Adaptor (IIS) – </w:t>
+      </w:r>
+      <w:proofErr w:type="spellStart"/>
+      <w:r>
+        <w:t>arcgis</w:t>
+      </w:r>
+      <w:proofErr w:type="spellEnd"/>
+    </w:p>
+    <w:p>
+      <w:pPr>
+        <w:pStyle w:val="ListParagraph"/>
+        <w:numPr>
+          <w:ilvl w:val="1"/>
+          <w:numId w:val="27"/>
+        </w:numPr>
+      </w:pPr>
+      <w:r>
         <w:t xml:space="preserve">Portal for ArcGIS </w:t>
       </w:r>
       <w:r>
         <w:t>10.2.2</w:t>
+      </w:r>
+    </w:p>
+    <w:p>
+      <w:pPr>
+        <w:pStyle w:val="ListParagraph"/>
+        <w:numPr>
+          <w:ilvl w:val="1"/>
+          <w:numId w:val="27"/>
+        </w:numPr>
+      </w:pPr>
+      <w:proofErr w:type="spellStart"/>
+      <w:r>
+        <w:t>PostgreSQL</w:t>
+      </w:r>
+      <w:proofErr w:type="spellEnd"/>
+      <w:r>
+        <w:t xml:space="preserve"> 9.2</w:t>
       </w:r>
     </w:p>
     <w:p>
@@ -9578,6 +9692,7 @@
       </w:pPr>
       <w:proofErr w:type="spellStart"/>
       <w:r>
+        <w:lastRenderedPageBreak/>
         <w:t>PostgreSQL</w:t>
       </w:r>
       <w:proofErr w:type="spellEnd"/>
@@ -9688,7 +9803,6 @@
         <w:ind w:left="1440"/>
       </w:pPr>
       <w:r>
-        <w:lastRenderedPageBreak/>
         <w:t>Also expand the “Databases” node and verify that databases other than “</w:t>
       </w:r>
       <w:proofErr w:type="spellStart"/>
@@ -9949,6 +10063,7 @@
         </w:numPr>
       </w:pPr>
       <w:r>
+        <w:lastRenderedPageBreak/>
         <w:t>Verify that you can login to the Portal for ArcGIS REST API (</w:t>
       </w:r>
       <w:r>
@@ -9977,9 +10092,9 @@
       <w:pPr>
         <w:pStyle w:val="Heading1"/>
       </w:pPr>
-      <w:bookmarkStart w:id="22" w:name="_Publish_Ops_Server"/>
-      <w:bookmarkStart w:id="23" w:name="_Toc385944367"/>
-      <w:bookmarkEnd w:id="22"/>
+      <w:bookmarkStart w:id="24" w:name="_Publish_Ops_Server"/>
+      <w:bookmarkStart w:id="25" w:name="_Toc385944367"/>
+      <w:bookmarkEnd w:id="24"/>
       <w:r>
         <w:lastRenderedPageBreak/>
         <w:t>Publish</w:t>
@@ -9990,7 +10105,7 @@
       <w:r>
         <w:t>Ops Server content</w:t>
       </w:r>
-      <w:bookmarkEnd w:id="23"/>
+      <w:bookmarkEnd w:id="25"/>
     </w:p>
     <w:p>
       <w:r>
@@ -10084,13 +10199,13 @@
       <w:pPr>
         <w:pStyle w:val="Heading2"/>
       </w:pPr>
-      <w:bookmarkStart w:id="24" w:name="_Copy_Ops_Server"/>
-      <w:bookmarkStart w:id="25" w:name="_Toc385944368"/>
-      <w:bookmarkEnd w:id="24"/>
+      <w:bookmarkStart w:id="26" w:name="_Copy_Ops_Server"/>
+      <w:bookmarkStart w:id="27" w:name="_Toc385944368"/>
+      <w:bookmarkEnd w:id="26"/>
       <w:r>
         <w:t>Copy Ops Server data</w:t>
       </w:r>
-      <w:bookmarkEnd w:id="25"/>
+      <w:bookmarkEnd w:id="27"/>
     </w:p>
     <w:p>
       <w:r>
@@ -10968,13 +11083,13 @@
       <w:pPr>
         <w:pStyle w:val="Heading2"/>
       </w:pPr>
-      <w:bookmarkStart w:id="26" w:name="_Publish_portal_content_1"/>
-      <w:bookmarkStart w:id="27" w:name="_Toc385944369"/>
-      <w:bookmarkEnd w:id="26"/>
+      <w:bookmarkStart w:id="28" w:name="_Publish_portal_content_1"/>
+      <w:bookmarkStart w:id="29" w:name="_Toc385944369"/>
+      <w:bookmarkEnd w:id="28"/>
       <w:r>
         <w:t>Publish portal content</w:t>
       </w:r>
-      <w:bookmarkEnd w:id="27"/>
+      <w:bookmarkEnd w:id="29"/>
     </w:p>
     <w:p>
       <w:r>
@@ -12488,8 +12603,8 @@
           <w:szCs w:val="26"/>
         </w:rPr>
       </w:pPr>
-      <w:bookmarkStart w:id="28" w:name="_Publish_the_ArcGIS"/>
-      <w:bookmarkEnd w:id="28"/>
+      <w:bookmarkStart w:id="30" w:name="_Publish_the_ArcGIS"/>
+      <w:bookmarkEnd w:id="30"/>
       <w:r>
         <w:br w:type="page"/>
       </w:r>
@@ -12498,14 +12613,14 @@
       <w:pPr>
         <w:pStyle w:val="Heading2"/>
       </w:pPr>
-      <w:bookmarkStart w:id="29" w:name="_Publish_the_ArcGIS_1"/>
-      <w:bookmarkStart w:id="30" w:name="_Toc385944370"/>
-      <w:bookmarkEnd w:id="29"/>
+      <w:bookmarkStart w:id="31" w:name="_Publish_the_ArcGIS_1"/>
+      <w:bookmarkStart w:id="32" w:name="_Toc385944370"/>
+      <w:bookmarkEnd w:id="31"/>
       <w:r>
         <w:lastRenderedPageBreak/>
         <w:t>Publish the ArcGIS Server services</w:t>
       </w:r>
-      <w:bookmarkEnd w:id="30"/>
+      <w:bookmarkEnd w:id="32"/>
     </w:p>
     <w:p>
       <w:r>
@@ -15384,19 +15499,19 @@
           <w:color w:val="FF0000"/>
         </w:rPr>
       </w:pPr>
-      <w:bookmarkStart w:id="31" w:name="_Publish_portal_content"/>
-      <w:bookmarkEnd w:id="31"/>
+      <w:bookmarkStart w:id="33" w:name="_Publish_portal_content"/>
+      <w:bookmarkEnd w:id="33"/>
       <w:r>
         <w:br w:type="page"/>
       </w:r>
-      <w:bookmarkStart w:id="32" w:name="_Re-map_portal_item"/>
-      <w:bookmarkStart w:id="33" w:name="_Toc385944371"/>
-      <w:bookmarkEnd w:id="32"/>
+      <w:bookmarkStart w:id="34" w:name="_Re-map_portal_item"/>
+      <w:bookmarkStart w:id="35" w:name="_Toc385944371"/>
+      <w:bookmarkEnd w:id="34"/>
       <w:r>
         <w:lastRenderedPageBreak/>
         <w:t>Re-map portal item ids on ArcGIS Server services</w:t>
       </w:r>
-      <w:bookmarkEnd w:id="33"/>
+      <w:bookmarkEnd w:id="35"/>
     </w:p>
     <w:p>
       <w:r>
@@ -16339,9 +16454,9 @@
       <w:pPr>
         <w:pStyle w:val="Heading1"/>
       </w:pPr>
-      <w:bookmarkStart w:id="34" w:name="_Deploy_and_configure"/>
-      <w:bookmarkStart w:id="35" w:name="_Toc385944372"/>
-      <w:bookmarkEnd w:id="34"/>
+      <w:bookmarkStart w:id="36" w:name="_Deploy_and_configure"/>
+      <w:bookmarkStart w:id="37" w:name="_Toc385944372"/>
+      <w:bookmarkEnd w:id="36"/>
       <w:r>
         <w:lastRenderedPageBreak/>
         <w:t xml:space="preserve">Deploy </w:t>
@@ -16352,7 +16467,7 @@
       <w:r>
         <w:t>web applications</w:t>
       </w:r>
-      <w:bookmarkEnd w:id="35"/>
+      <w:bookmarkEnd w:id="37"/>
     </w:p>
     <w:p>
       <w:r>
@@ -16887,8 +17002,6 @@
         </w:rPr>
         <w:t>quired): the old server name</w:t>
       </w:r>
-      <w:bookmarkStart w:id="36" w:name="_GoBack"/>
-      <w:bookmarkEnd w:id="36"/>
       <w:r>
         <w:rPr>
           <w:rFonts w:ascii="Courier New" w:hAnsi="Courier New" w:cs="Courier New"/>
@@ -17349,12 +17462,12 @@
       <w:pPr>
         <w:pStyle w:val="Heading1"/>
       </w:pPr>
-      <w:bookmarkStart w:id="37" w:name="_Toc385944373"/>
+      <w:bookmarkStart w:id="38" w:name="_Toc385944373"/>
       <w:r>
         <w:lastRenderedPageBreak/>
         <w:t>Configure portal settings</w:t>
       </w:r>
-      <w:bookmarkEnd w:id="37"/>
+      <w:bookmarkEnd w:id="38"/>
     </w:p>
     <w:p>
       <w:r>
@@ -18355,14 +18468,14 @@
       <w:pPr>
         <w:pStyle w:val="Heading1"/>
       </w:pPr>
-      <w:bookmarkStart w:id="38" w:name="_Message_Simulator"/>
-      <w:bookmarkStart w:id="39" w:name="_Toc385944374"/>
-      <w:bookmarkEnd w:id="38"/>
+      <w:bookmarkStart w:id="39" w:name="_Message_Simulator"/>
+      <w:bookmarkStart w:id="40" w:name="_Toc385944374"/>
+      <w:bookmarkEnd w:id="39"/>
       <w:r>
         <w:lastRenderedPageBreak/>
         <w:t>Message Simulator</w:t>
       </w:r>
-      <w:bookmarkEnd w:id="39"/>
+      <w:bookmarkEnd w:id="40"/>
     </w:p>
     <w:p>
       <w:r>
@@ -18397,13 +18510,13 @@
       <w:pPr>
         <w:pStyle w:val="Heading2"/>
       </w:pPr>
-      <w:bookmarkStart w:id="40" w:name="_Install_Message_Simulator"/>
-      <w:bookmarkStart w:id="41" w:name="_Toc385944375"/>
-      <w:bookmarkEnd w:id="40"/>
+      <w:bookmarkStart w:id="41" w:name="_Install_Message_Simulator"/>
+      <w:bookmarkStart w:id="42" w:name="_Toc385944375"/>
+      <w:bookmarkEnd w:id="41"/>
       <w:r>
         <w:t>Install Message Simulator</w:t>
       </w:r>
-      <w:bookmarkEnd w:id="41"/>
+      <w:bookmarkEnd w:id="42"/>
     </w:p>
     <w:p>
       <w:r>
@@ -18539,13 +18652,13 @@
           <w:szCs w:val="28"/>
         </w:rPr>
       </w:pPr>
-      <w:bookmarkStart w:id="42" w:name="_Run_Message_Simulator"/>
-      <w:bookmarkStart w:id="43" w:name="_Toc385944376"/>
-      <w:bookmarkEnd w:id="42"/>
+      <w:bookmarkStart w:id="43" w:name="_Run_Message_Simulator"/>
+      <w:bookmarkStart w:id="44" w:name="_Toc385944376"/>
+      <w:bookmarkEnd w:id="43"/>
       <w:r>
         <w:t>Run Message Simulator</w:t>
       </w:r>
-      <w:bookmarkEnd w:id="43"/>
+      <w:bookmarkEnd w:id="44"/>
     </w:p>
     <w:p>
       <w:r>
@@ -19595,7 +19708,7 @@
       <w:pPr>
         <w:pStyle w:val="Heading2"/>
       </w:pPr>
-      <w:bookmarkStart w:id="44" w:name="_Toc385944377"/>
+      <w:bookmarkStart w:id="45" w:name="_Toc385944377"/>
       <w:r>
         <w:t xml:space="preserve">Verify that </w:t>
       </w:r>
@@ -19613,7 +19726,7 @@
       <w:r>
         <w:t>updating feature services</w:t>
       </w:r>
-      <w:bookmarkEnd w:id="44"/>
+      <w:bookmarkEnd w:id="45"/>
     </w:p>
     <w:p>
       <w:r>
@@ -20281,12 +20394,12 @@
       <w:pPr>
         <w:pStyle w:val="Heading1"/>
       </w:pPr>
-      <w:bookmarkStart w:id="45" w:name="_Toc385944378"/>
+      <w:bookmarkStart w:id="46" w:name="_Toc385944378"/>
       <w:r>
         <w:lastRenderedPageBreak/>
         <w:t>Chat Server</w:t>
       </w:r>
-      <w:bookmarkEnd w:id="45"/>
+      <w:bookmarkEnd w:id="46"/>
     </w:p>
     <w:p>
       <w:r>
@@ -20332,7 +20445,7 @@
       <w:pPr>
         <w:pStyle w:val="Heading2"/>
       </w:pPr>
-      <w:bookmarkStart w:id="46" w:name="_Toc385944379"/>
+      <w:bookmarkStart w:id="47" w:name="_Toc385944379"/>
       <w:r>
         <w:t xml:space="preserve">Install </w:t>
       </w:r>
@@ -20346,7 +20459,7 @@
       <w:r>
         <w:t>ire</w:t>
       </w:r>
-      <w:bookmarkEnd w:id="46"/>
+      <w:bookmarkEnd w:id="47"/>
       <w:proofErr w:type="spellEnd"/>
     </w:p>
     <w:p>
@@ -22845,7 +22958,7 @@
       <w:pPr>
         <w:pStyle w:val="Heading2"/>
       </w:pPr>
-      <w:bookmarkStart w:id="47" w:name="_Toc385944380"/>
+      <w:bookmarkStart w:id="48" w:name="_Toc385944380"/>
       <w:r>
         <w:t xml:space="preserve">Create </w:t>
       </w:r>
@@ -22860,7 +22973,7 @@
       <w:r>
         <w:t>sers</w:t>
       </w:r>
-      <w:bookmarkEnd w:id="47"/>
+      <w:bookmarkEnd w:id="48"/>
     </w:p>
     <w:p>
       <w:r>
@@ -23223,7 +23336,7 @@
       <w:pPr>
         <w:pStyle w:val="Heading1"/>
       </w:pPr>
-      <w:bookmarkStart w:id="48" w:name="_Toc385944381"/>
+      <w:bookmarkStart w:id="49" w:name="_Toc385944381"/>
       <w:r>
         <w:lastRenderedPageBreak/>
         <w:t>Opera</w:t>
@@ -23234,20 +23347,20 @@
       <w:r>
         <w:t>Dashboard for ArcGIS</w:t>
       </w:r>
-      <w:bookmarkEnd w:id="48"/>
+      <w:bookmarkEnd w:id="49"/>
     </w:p>
     <w:p>
       <w:pPr>
         <w:pStyle w:val="Heading2"/>
       </w:pPr>
-      <w:bookmarkStart w:id="49" w:name="_Toc385944382"/>
+      <w:bookmarkStart w:id="50" w:name="_Toc385944382"/>
       <w:r>
         <w:t xml:space="preserve">Install </w:t>
       </w:r>
       <w:r>
         <w:t>on client machines</w:t>
       </w:r>
-      <w:bookmarkEnd w:id="49"/>
+      <w:bookmarkEnd w:id="50"/>
     </w:p>
     <w:p>
       <w:r>
@@ -23526,22 +23639,22 @@
       <w:pPr>
         <w:pStyle w:val="Heading1"/>
       </w:pPr>
-      <w:bookmarkStart w:id="50" w:name="_Toc385944383"/>
+      <w:bookmarkStart w:id="51" w:name="_Toc385944383"/>
       <w:r>
         <w:lastRenderedPageBreak/>
         <w:t>Appendices</w:t>
       </w:r>
-      <w:bookmarkEnd w:id="50"/>
+      <w:bookmarkEnd w:id="51"/>
     </w:p>
     <w:p>
       <w:pPr>
         <w:pStyle w:val="Heading2"/>
       </w:pPr>
-      <w:bookmarkStart w:id="51" w:name="_Toc385944384"/>
+      <w:bookmarkStart w:id="52" w:name="_Toc385944384"/>
       <w:r>
         <w:t>Appendix A: URLs and Passwords</w:t>
       </w:r>
-      <w:bookmarkEnd w:id="51"/>
+      <w:bookmarkEnd w:id="52"/>
     </w:p>
     <w:tbl>
       <w:tblPr>
@@ -24698,7 +24811,7 @@
         <w:rFonts w:asciiTheme="majorHAnsi" w:eastAsiaTheme="majorEastAsia" w:hAnsiTheme="majorHAnsi" w:cstheme="majorBidi"/>
         <w:noProof/>
       </w:rPr>
-      <w:t>36</w:t>
+      <w:t>20</w:t>
     </w:r>
     <w:r>
       <w:rPr>
@@ -29347,7 +29460,7 @@
 </file>
 
 <file path=customXml/itemProps2.xml><?xml version="1.0" encoding="utf-8"?>
-<ds:datastoreItem xmlns:ds="http://schemas.openxmlformats.org/officeDocument/2006/customXml" ds:itemID="{077CEF3E-6AC8-4EAD-A274-78BCB4656A92}">
+<ds:datastoreItem xmlns:ds="http://schemas.openxmlformats.org/officeDocument/2006/customXml" ds:itemID="{05A92CC5-F605-4F3B-845A-E64A46EA2211}">
   <ds:schemaRefs>
     <ds:schemaRef ds:uri="http://schemas.openxmlformats.org/officeDocument/2006/bibliography"/>
   </ds:schemaRefs>

</xml_diff>

<commit_message>
Resolved #315 and #370
- Added instructions on how to increase the portal file upload limits.
#315
- Added missing <Start_Service> parameter on PublishToOpsServer.py
script instructions. #370
</commit_message>
<xml_diff>
--- a/Ops Server Installation Guide.docx
+++ b/Ops Server Installation Guide.docx
@@ -1426,7 +1426,7 @@
                 <w:noProof/>
                 <w:webHidden/>
               </w:rPr>
-              <w:t>6</w:t>
+              <w:t>7</w:t>
             </w:r>
             <w:r>
               <w:rPr>
@@ -3252,10 +3252,10 @@
             <v:path o:extrusionok="f" gradientshapeok="t" o:connecttype="rect"/>
             <o:lock v:ext="edit" aspectratio="t"/>
           </v:shapetype>
-          <v:shape id="_x0000_i1025" type="#_x0000_t75" style="width:273.05pt;height:247.5pt" o:ole="">
+          <v:shape id="_x0000_i1025" type="#_x0000_t75" style="width:273pt;height:247.8pt" o:ole="">
             <v:imagedata r:id="rId13" o:title=""/>
           </v:shape>
-          <o:OLEObject Type="Embed" ProgID="Visio.Drawing.15" ShapeID="_x0000_i1025" DrawAspect="Content" ObjectID="_1464604534" r:id="rId14"/>
+          <o:OLEObject Type="Embed" ProgID="Visio.Drawing.15" ShapeID="_x0000_i1025" DrawAspect="Content" ObjectID="_1472030473" r:id="rId14"/>
         </w:object>
       </w:r>
     </w:p>
@@ -4367,21 +4367,18 @@
         <w:t>.</w:t>
       </w:r>
     </w:p>
-    <w:p>
-      <w:bookmarkStart w:id="5" w:name="_GoBack"/>
+    <w:p/>
+    <w:p>
+      <w:pPr>
+        <w:pStyle w:val="Heading2"/>
+      </w:pPr>
+      <w:bookmarkStart w:id="5" w:name="_Uninstall_existing_software"/>
+      <w:bookmarkStart w:id="6" w:name="_Toc389112094"/>
       <w:bookmarkEnd w:id="5"/>
-    </w:p>
-    <w:p>
-      <w:pPr>
-        <w:pStyle w:val="Heading2"/>
-      </w:pPr>
-      <w:bookmarkStart w:id="6" w:name="_Uninstall_existing_software"/>
-      <w:bookmarkStart w:id="7" w:name="_Toc389112094"/>
+      <w:r>
+        <w:t>Uninstall existing software</w:t>
+      </w:r>
       <w:bookmarkEnd w:id="6"/>
-      <w:r>
-        <w:t>Uninstall existing software</w:t>
-      </w:r>
-      <w:bookmarkEnd w:id="7"/>
     </w:p>
     <w:p>
       <w:r>
@@ -4433,32 +4430,19 @@
       </w:r>
       <w:proofErr w:type="spellEnd"/>
       <w:r>
-        <w:t xml:space="preserve"> folder), Chat Server (Open Fire), </w:t>
+        <w:t xml:space="preserve"> folder), Chat Server (Open Fire), PostgreSQL (make sure the “</w:t>
       </w:r>
       <w:proofErr w:type="spellStart"/>
       <w:r>
-        <w:t>PostgreSQL</w:t>
+        <w:t>postgres</w:t>
       </w:r>
       <w:proofErr w:type="spellEnd"/>
       <w:r>
-        <w:t xml:space="preserve"> (make sure the “</w:t>
-      </w:r>
-      <w:proofErr w:type="spellStart"/>
-      <w:r>
-        <w:t>postgres</w:t>
-      </w:r>
-      <w:proofErr w:type="spellEnd"/>
-      <w:r>
         <w:t>” user is deleted and the C:\</w:t>
       </w:r>
       <w:r>
-        <w:t>Program Files\</w:t>
-      </w:r>
-      <w:proofErr w:type="spellStart"/>
-      <w:r>
-        <w:t>PostgreSQL</w:t>
-      </w:r>
-      <w:proofErr w:type="spellEnd"/>
+        <w:t>Program Files\PostgreSQL</w:t>
+      </w:r>
       <w:r>
         <w:t xml:space="preserve"> folder is deleted), IIS (make sure the C:</w:t>
       </w:r>
@@ -4486,11 +4470,11 @@
       <w:pPr>
         <w:pStyle w:val="Heading2"/>
       </w:pPr>
-      <w:bookmarkStart w:id="8" w:name="_Toc389112095"/>
+      <w:bookmarkStart w:id="7" w:name="_Toc389112095"/>
       <w:r>
         <w:t>Change “Command Prompt” Layout Properties</w:t>
       </w:r>
-      <w:bookmarkEnd w:id="8"/>
+      <w:bookmarkEnd w:id="7"/>
     </w:p>
     <w:p>
       <w:r>
@@ -4600,28 +4584,28 @@
       <w:pPr>
         <w:pStyle w:val="Heading2"/>
       </w:pPr>
-      <w:bookmarkStart w:id="9" w:name="_“Install”_and_configure"/>
-      <w:bookmarkStart w:id="10" w:name="_Toc389112096"/>
+      <w:bookmarkStart w:id="8" w:name="_“Install”_and_configure"/>
+      <w:bookmarkStart w:id="9" w:name="_Toc389112096"/>
+      <w:bookmarkEnd w:id="8"/>
+      <w:r>
+        <w:t xml:space="preserve">“Install” </w:t>
+      </w:r>
+      <w:r>
+        <w:t>a</w:t>
+      </w:r>
+      <w:r>
+        <w:t>nd c</w:t>
+      </w:r>
+      <w:r>
+        <w:t xml:space="preserve">onfigure the </w:t>
+      </w:r>
+      <w:r>
+        <w:t>Ops Server installation s</w:t>
+      </w:r>
+      <w:r>
+        <w:t>cripts</w:t>
+      </w:r>
       <w:bookmarkEnd w:id="9"/>
-      <w:r>
-        <w:t xml:space="preserve">“Install” </w:t>
-      </w:r>
-      <w:r>
-        <w:t>a</w:t>
-      </w:r>
-      <w:r>
-        <w:t>nd c</w:t>
-      </w:r>
-      <w:r>
-        <w:t xml:space="preserve">onfigure the </w:t>
-      </w:r>
-      <w:r>
-        <w:t>Ops Server installation s</w:t>
-      </w:r>
-      <w:r>
-        <w:t>cripts</w:t>
-      </w:r>
-      <w:bookmarkEnd w:id="10"/>
     </w:p>
     <w:p/>
     <w:p>
@@ -5178,7 +5162,7 @@
                 <w:sz w:val="20"/>
                 <w:szCs w:val="20"/>
               </w:rPr>
-              <w:t xml:space="preserve">Defines the following passwords: </w:t>
+              <w:t xml:space="preserve">Defines the following passwords: PostgreSQL </w:t>
             </w:r>
             <w:proofErr w:type="spellStart"/>
             <w:r>
@@ -5186,7 +5170,7 @@
                 <w:sz w:val="20"/>
                 <w:szCs w:val="20"/>
               </w:rPr>
-              <w:t>PostgreSQL</w:t>
+              <w:t>superuser</w:t>
             </w:r>
             <w:proofErr w:type="spellEnd"/>
             <w:r>
@@ -5194,39 +5178,7 @@
                 <w:sz w:val="20"/>
                 <w:szCs w:val="20"/>
               </w:rPr>
-              <w:t xml:space="preserve"> </w:t>
-            </w:r>
-            <w:proofErr w:type="spellStart"/>
-            <w:r>
-              <w:rPr>
-                <w:sz w:val="20"/>
-                <w:szCs w:val="20"/>
-              </w:rPr>
-              <w:t>superuser</w:t>
-            </w:r>
-            <w:proofErr w:type="spellEnd"/>
-            <w:r>
-              <w:rPr>
-                <w:sz w:val="20"/>
-                <w:szCs w:val="20"/>
-              </w:rPr>
-              <w:t xml:space="preserve">, </w:t>
-            </w:r>
-            <w:proofErr w:type="spellStart"/>
-            <w:r>
-              <w:rPr>
-                <w:sz w:val="20"/>
-                <w:szCs w:val="20"/>
-              </w:rPr>
-              <w:t>PostgreSQL</w:t>
-            </w:r>
-            <w:proofErr w:type="spellEnd"/>
-            <w:r>
-              <w:rPr>
-                <w:sz w:val="20"/>
-                <w:szCs w:val="20"/>
-              </w:rPr>
-              <w:t xml:space="preserve"> service account, ArcGIS Server service account, ArcGIS Server site administrator, Portal for ArcGIS initial administrator account, and the "</w:t>
+              <w:t>, PostgreSQL service account, ArcGIS Server service account, ArcGIS Server site administrator, Portal for ArcGIS initial administrator account, and the "</w:t>
             </w:r>
             <w:proofErr w:type="spellStart"/>
             <w:r>
@@ -5662,23 +5614,7 @@
                 <w:sz w:val="20"/>
                 <w:szCs w:val="20"/>
               </w:rPr>
-              <w:t xml:space="preserve"> (</w:t>
-            </w:r>
-            <w:proofErr w:type="spellStart"/>
-            <w:r>
-              <w:rPr>
-                <w:sz w:val="20"/>
-                <w:szCs w:val="20"/>
-              </w:rPr>
-              <w:t>PostgreSQL</w:t>
-            </w:r>
-            <w:proofErr w:type="spellEnd"/>
-            <w:r>
-              <w:rPr>
-                <w:sz w:val="20"/>
-                <w:szCs w:val="20"/>
-              </w:rPr>
-              <w:t>)</w:t>
+              <w:t xml:space="preserve"> (PostgreSQL)</w:t>
             </w:r>
           </w:p>
         </w:tc>
@@ -7226,11 +7162,11 @@
       <w:pPr>
         <w:pStyle w:val="Heading1"/>
       </w:pPr>
-      <w:bookmarkStart w:id="11" w:name="_Install_Internet_Information"/>
-      <w:bookmarkStart w:id="12" w:name="_Ref371435117"/>
-      <w:bookmarkStart w:id="13" w:name="_Ref371435121"/>
-      <w:bookmarkStart w:id="14" w:name="_Toc389112097"/>
-      <w:bookmarkEnd w:id="11"/>
+      <w:bookmarkStart w:id="10" w:name="_Install_Internet_Information"/>
+      <w:bookmarkStart w:id="11" w:name="_Ref371435117"/>
+      <w:bookmarkStart w:id="12" w:name="_Ref371435121"/>
+      <w:bookmarkStart w:id="13" w:name="_Toc389112097"/>
+      <w:bookmarkEnd w:id="10"/>
       <w:r>
         <w:lastRenderedPageBreak/>
         <w:t xml:space="preserve">Install </w:t>
@@ -7238,23 +7174,23 @@
       <w:r>
         <w:t>Internet Information Services (IIS) and enable SSL</w:t>
       </w:r>
+      <w:bookmarkEnd w:id="11"/>
       <w:bookmarkEnd w:id="12"/>
       <w:bookmarkEnd w:id="13"/>
+    </w:p>
+    <w:p/>
+    <w:p>
+      <w:pPr>
+        <w:pStyle w:val="Heading2"/>
+      </w:pPr>
+      <w:bookmarkStart w:id="14" w:name="_Toc389112098"/>
+      <w:r>
+        <w:t xml:space="preserve">Install </w:t>
+      </w:r>
+      <w:r>
+        <w:t>Internet Information Services (IIS)</w:t>
+      </w:r>
       <w:bookmarkEnd w:id="14"/>
-    </w:p>
-    <w:p/>
-    <w:p>
-      <w:pPr>
-        <w:pStyle w:val="Heading2"/>
-      </w:pPr>
-      <w:bookmarkStart w:id="15" w:name="_Toc389112098"/>
-      <w:r>
-        <w:t xml:space="preserve">Install </w:t>
-      </w:r>
-      <w:r>
-        <w:t>Internet Information Services (IIS)</w:t>
-      </w:r>
-      <w:bookmarkEnd w:id="15"/>
     </w:p>
     <w:p>
       <w:r>
@@ -7502,13 +7438,13 @@
       <w:pPr>
         <w:pStyle w:val="Heading2"/>
       </w:pPr>
-      <w:bookmarkStart w:id="16" w:name="_Enable_SSL_on"/>
-      <w:bookmarkStart w:id="17" w:name="_Toc389112099"/>
+      <w:bookmarkStart w:id="15" w:name="_Enable_SSL_on"/>
+      <w:bookmarkStart w:id="16" w:name="_Toc389112099"/>
+      <w:bookmarkEnd w:id="15"/>
+      <w:r>
+        <w:t>Enable SSL on the web server</w:t>
+      </w:r>
       <w:bookmarkEnd w:id="16"/>
-      <w:r>
-        <w:t>Enable SSL on the web server</w:t>
-      </w:r>
-      <w:bookmarkEnd w:id="17"/>
     </w:p>
     <w:p>
       <w:r>
@@ -7747,9 +7683,9 @@
       <w:pPr>
         <w:pStyle w:val="Heading1"/>
       </w:pPr>
-      <w:bookmarkStart w:id="18" w:name="_Install_Ops_Server"/>
-      <w:bookmarkStart w:id="19" w:name="_Toc389112100"/>
-      <w:bookmarkEnd w:id="18"/>
+      <w:bookmarkStart w:id="17" w:name="_Install_Ops_Server"/>
+      <w:bookmarkStart w:id="18" w:name="_Toc389112100"/>
+      <w:bookmarkEnd w:id="17"/>
       <w:r>
         <w:lastRenderedPageBreak/>
         <w:t xml:space="preserve">Install </w:t>
@@ -7760,7 +7696,7 @@
       <w:r>
         <w:t>oftware</w:t>
       </w:r>
-      <w:bookmarkEnd w:id="19"/>
+      <w:bookmarkEnd w:id="18"/>
     </w:p>
     <w:p>
       <w:r>
@@ -7795,16 +7731,16 @@
       <w:pPr>
         <w:pStyle w:val="Heading2"/>
       </w:pPr>
-      <w:bookmarkStart w:id="20" w:name="_Install_software"/>
-      <w:bookmarkStart w:id="21" w:name="_Toc389112101"/>
+      <w:bookmarkStart w:id="19" w:name="_Install_software"/>
+      <w:bookmarkStart w:id="20" w:name="_Toc389112101"/>
+      <w:bookmarkEnd w:id="19"/>
+      <w:r>
+        <w:t xml:space="preserve">Install </w:t>
+      </w:r>
+      <w:r>
+        <w:t>software</w:t>
+      </w:r>
       <w:bookmarkEnd w:id="20"/>
-      <w:r>
-        <w:t xml:space="preserve">Install </w:t>
-      </w:r>
-      <w:r>
-        <w:t>software</w:t>
-      </w:r>
-      <w:bookmarkEnd w:id="21"/>
     </w:p>
     <w:p>
       <w:pPr>
@@ -7848,23 +7784,7 @@
           <w:sz w:val="20"/>
           <w:szCs w:val="20"/>
         </w:rPr>
-        <w:t xml:space="preserve"> (</w:t>
-      </w:r>
-      <w:proofErr w:type="spellStart"/>
-      <w:r>
-        <w:rPr>
-          <w:sz w:val="20"/>
-          <w:szCs w:val="20"/>
-        </w:rPr>
-        <w:t>PostgreSQL</w:t>
-      </w:r>
-      <w:proofErr w:type="spellEnd"/>
-      <w:r>
-        <w:rPr>
-          <w:sz w:val="20"/>
-          <w:szCs w:val="20"/>
-        </w:rPr>
-        <w:t>)</w:t>
+        <w:t xml:space="preserve"> (PostgreSQL)</w:t>
       </w:r>
       <w:r>
         <w:rPr>
@@ -8989,11 +8909,11 @@
       <w:pPr>
         <w:pStyle w:val="Heading2"/>
       </w:pPr>
-      <w:bookmarkStart w:id="22" w:name="_Toc389112102"/>
+      <w:bookmarkStart w:id="21" w:name="_Toc389112102"/>
       <w:r>
         <w:t>Validate software installation</w:t>
       </w:r>
-      <w:bookmarkEnd w:id="22"/>
+      <w:bookmarkEnd w:id="21"/>
     </w:p>
     <w:p>
       <w:r>
@@ -9209,13 +9129,8 @@
           <w:numId w:val="27"/>
         </w:numPr>
       </w:pPr>
-      <w:proofErr w:type="spellStart"/>
-      <w:r>
-        <w:t>PostgreSQL</w:t>
-      </w:r>
-      <w:proofErr w:type="spellEnd"/>
-      <w:r>
-        <w:t xml:space="preserve"> 9.2</w:t>
+      <w:r>
+        <w:t>PostgreSQL 9.2</w:t>
       </w:r>
     </w:p>
     <w:p>
@@ -9233,12 +9148,10 @@
           <w:numId w:val="27"/>
         </w:numPr>
       </w:pPr>
-      <w:proofErr w:type="spellStart"/>
       <w:r>
         <w:lastRenderedPageBreak/>
         <w:t>PostgreSQL</w:t>
       </w:r>
-      <w:proofErr w:type="spellEnd"/>
     </w:p>
     <w:p>
       <w:pPr>
@@ -9250,23 +9163,7 @@
         </w:numPr>
       </w:pPr>
       <w:r>
-        <w:t xml:space="preserve">Verify that you can log in to the </w:t>
-      </w:r>
-      <w:proofErr w:type="spellStart"/>
-      <w:r>
-        <w:t>PostgreSQL</w:t>
-      </w:r>
-      <w:proofErr w:type="spellEnd"/>
-      <w:r>
-        <w:t xml:space="preserve"> administrator management console (Start &gt; All Programs &gt; </w:t>
-      </w:r>
-      <w:proofErr w:type="spellStart"/>
-      <w:r>
-        <w:t>PostgreSQL</w:t>
-      </w:r>
-      <w:proofErr w:type="spellEnd"/>
-      <w:r>
-        <w:t xml:space="preserve"> 9.2 &gt; </w:t>
+        <w:t xml:space="preserve">Verify that you can log in to the PostgreSQL administrator management console (Start &gt; All Programs &gt; PostgreSQL 9.2 &gt; </w:t>
       </w:r>
       <w:proofErr w:type="spellStart"/>
       <w:r>
@@ -9635,53 +9532,47 @@
       <w:pPr>
         <w:pStyle w:val="Heading1"/>
       </w:pPr>
-      <w:bookmarkStart w:id="23" w:name="_Publish_Ops_Server"/>
-      <w:bookmarkStart w:id="24" w:name="_Toc389112103"/>
-      <w:bookmarkEnd w:id="23"/>
+      <w:bookmarkStart w:id="22" w:name="_Publish_Ops_Server"/>
+      <w:bookmarkStart w:id="23" w:name="_Toc389112103"/>
+      <w:bookmarkEnd w:id="22"/>
       <w:r>
         <w:lastRenderedPageBreak/>
-        <w:t>Publish</w:t>
-      </w:r>
-      <w:r>
-        <w:t xml:space="preserve"> </w:t>
-      </w:r>
-      <w:r>
-        <w:t>Ops Server content</w:t>
-      </w:r>
-      <w:bookmarkEnd w:id="24"/>
-    </w:p>
-    <w:p>
-      <w:r>
-        <w:t>In the context of this installation guide, O</w:t>
-      </w:r>
-      <w:r>
-        <w:t xml:space="preserve">ps Server content refers to </w:t>
-      </w:r>
-      <w:r>
-        <w:t xml:space="preserve">the </w:t>
-      </w:r>
-      <w:r>
-        <w:t xml:space="preserve">portal </w:t>
-      </w:r>
-      <w:r>
-        <w:t>items</w:t>
-      </w:r>
-      <w:r>
-        <w:t xml:space="preserve">, ArcGIS Server services and </w:t>
-      </w:r>
-      <w:r>
-        <w:t>data to support these services.</w:t>
-      </w:r>
-    </w:p>
-    <w:p>
-      <w:r>
-        <w:t xml:space="preserve">There are three major </w:t>
-      </w:r>
-      <w:r>
-        <w:t>steps</w:t>
-      </w:r>
-      <w:r>
-        <w:t xml:space="preserve"> in publishing content to the Ops Server:</w:t>
+        <w:t xml:space="preserve">Post-Ops Server software </w:t>
+      </w:r>
+      <w:r>
+        <w:t xml:space="preserve">installation </w:t>
+      </w:r>
+      <w:r>
+        <w:t>modifications</w:t>
+      </w:r>
+    </w:p>
+    <w:p>
+      <w:pPr>
+        <w:pStyle w:val="Heading2"/>
+      </w:pPr>
+    </w:p>
+    <w:p>
+      <w:pPr>
+        <w:pStyle w:val="Heading2"/>
+      </w:pPr>
+      <w:r>
+        <w:t>Increase Portal file upload limits</w:t>
+      </w:r>
+    </w:p>
+    <w:p>
+      <w:r>
+        <w:t xml:space="preserve">The instructions below describe how to increase the maximum portal file upload limit. The default is 250 MB; in order to successfully publish the Ops Server portal content these limits need to be increased. </w:t>
+      </w:r>
+    </w:p>
+    <w:p>
+      <w:r>
+        <w:rPr>
+          <w:i/>
+        </w:rPr>
+        <w:t>Prerequisites</w:t>
+      </w:r>
+      <w:r>
+        <w:t>:</w:t>
       </w:r>
     </w:p>
     <w:p>
@@ -9689,102 +9580,11 @@
         <w:pStyle w:val="ListParagraph"/>
         <w:numPr>
           <w:ilvl w:val="0"/>
-          <w:numId w:val="21"/>
+          <w:numId w:val="35"/>
         </w:numPr>
       </w:pPr>
       <w:r>
-        <w:t xml:space="preserve">Copy </w:t>
-      </w:r>
-      <w:r>
-        <w:t>the Ops Server data to your server.</w:t>
-      </w:r>
-    </w:p>
-    <w:p>
-      <w:pPr>
-        <w:pStyle w:val="ListParagraph"/>
-        <w:numPr>
-          <w:ilvl w:val="0"/>
-          <w:numId w:val="21"/>
-        </w:numPr>
-      </w:pPr>
-      <w:r>
-        <w:t xml:space="preserve">Publish the ArcGIS Server services to your server using the </w:t>
-      </w:r>
-      <w:r>
-        <w:t>provided service definition files.</w:t>
-      </w:r>
-    </w:p>
-    <w:p>
-      <w:pPr>
-        <w:pStyle w:val="ListParagraph"/>
-        <w:numPr>
-          <w:ilvl w:val="0"/>
-          <w:numId w:val="21"/>
-        </w:numPr>
-      </w:pPr>
-      <w:r>
-        <w:t xml:space="preserve">Publish the </w:t>
-      </w:r>
-      <w:r>
-        <w:t xml:space="preserve">provided </w:t>
-      </w:r>
-      <w:r>
-        <w:t>portal items to your portal.</w:t>
-      </w:r>
-    </w:p>
-    <w:p>
-      <w:r>
-        <w:t>Instructions for completing these steps are described in the sections below.</w:t>
-      </w:r>
-    </w:p>
-    <w:p/>
-    <w:p>
-      <w:pPr>
-        <w:pStyle w:val="Heading2"/>
-      </w:pPr>
-      <w:bookmarkStart w:id="25" w:name="_Copy_Ops_Server"/>
-      <w:bookmarkStart w:id="26" w:name="_Toc389112104"/>
-      <w:bookmarkEnd w:id="25"/>
-      <w:r>
-        <w:t>Copy Ops Server data</w:t>
-      </w:r>
-      <w:bookmarkEnd w:id="26"/>
-    </w:p>
-    <w:p>
-      <w:r>
-        <w:t>The instructions below describe how to copy the Ops Server data from the external drive to your server using the Python script CopyData.py.</w:t>
-      </w:r>
-    </w:p>
-    <w:p>
-      <w:r>
-        <w:rPr>
-          <w:i/>
-        </w:rPr>
-        <w:t>Prerequisites</w:t>
-      </w:r>
-      <w:r>
-        <w:t>:</w:t>
-      </w:r>
-    </w:p>
-    <w:p>
-      <w:pPr>
-        <w:pStyle w:val="ListParagraph"/>
-        <w:numPr>
-          <w:ilvl w:val="0"/>
-          <w:numId w:val="21"/>
-        </w:numPr>
-      </w:pPr>
-      <w:r>
-        <w:t>Software has been installed/</w:t>
-      </w:r>
-      <w:r>
-        <w:t>configured using the InstallOpsServer.bat file</w:t>
-      </w:r>
-      <w:r>
-        <w:t xml:space="preserve"> and installation has been validated</w:t>
-      </w:r>
-      <w:r>
-        <w:t xml:space="preserve"> (see topic </w:t>
+        <w:t xml:space="preserve">Portal for ArcGIS has been installed using the InstallOpsServer.bat file and installation has been validated (see topic </w:t>
       </w:r>
       <w:hyperlink w:anchor="_Install_Ops_Server" w:history="1">
         <w:r>
@@ -9812,13 +9612,11 @@
         </w:numPr>
       </w:pPr>
       <w:r>
-        <w:t>Open a command window (cmd.exe) with administrator privilege (i.e. “Run as administrator” context menu).</w:t>
-      </w:r>
-    </w:p>
-    <w:p>
-      <w:pPr>
-        <w:pStyle w:val="ListParagraph"/>
-      </w:pPr>
+        <w:t xml:space="preserve">Open </w:t>
+      </w:r>
+      <w:r>
+        <w:t>Notepad or other text editor with “Run as administrator” permission.</w:t>
+      </w:r>
     </w:p>
     <w:p>
       <w:pPr>
@@ -9829,926 +9627,15 @@
         </w:numPr>
       </w:pPr>
       <w:r>
-        <w:t xml:space="preserve">Within the command window, change directory to the </w:t>
-      </w:r>
-      <w:r>
-        <w:t>C:\</w:t>
-      </w:r>
-      <w:r>
-        <w:t>o</w:t>
-      </w:r>
-      <w:r>
-        <w:t>ps-server-config</w:t>
-      </w:r>
-      <w:r>
-        <w:t>\Publish\Server</w:t>
-      </w:r>
-      <w:r>
-        <w:t xml:space="preserve"> </w:t>
-      </w:r>
-      <w:r>
-        <w:t>folder and run the CopyData.py Python script</w:t>
-      </w:r>
-      <w:r>
-        <w:t xml:space="preserve"> using the parameters described below</w:t>
-      </w:r>
-      <w:r>
-        <w:t>.</w:t>
-      </w:r>
-      <w:r>
-        <w:t xml:space="preserve"> </w:t>
-      </w:r>
-    </w:p>
-    <w:p>
-      <w:pPr>
-        <w:ind w:left="720"/>
-        <w:rPr>
-          <w:rFonts w:ascii="Courier New" w:hAnsi="Courier New" w:cs="Courier New"/>
-          <w:sz w:val="20"/>
-          <w:szCs w:val="20"/>
-        </w:rPr>
-      </w:pPr>
-      <w:r>
-        <w:rPr>
-          <w:rFonts w:ascii="Courier New" w:hAnsi="Courier New" w:cs="Courier New"/>
-          <w:sz w:val="20"/>
-          <w:szCs w:val="20"/>
-        </w:rPr>
-        <w:t>CopyData.py &lt;</w:t>
-      </w:r>
-      <w:proofErr w:type="spellStart"/>
-      <w:r>
-        <w:rPr>
-          <w:rFonts w:ascii="Courier New" w:hAnsi="Courier New" w:cs="Courier New"/>
-          <w:sz w:val="20"/>
-          <w:szCs w:val="20"/>
-        </w:rPr>
-        <w:t>SourceDataFolder</w:t>
-      </w:r>
-      <w:proofErr w:type="spellEnd"/>
-      <w:r>
-        <w:rPr>
-          <w:rFonts w:ascii="Courier New" w:hAnsi="Courier New" w:cs="Courier New"/>
-          <w:sz w:val="20"/>
-          <w:szCs w:val="20"/>
-        </w:rPr>
-        <w:t>&gt; &lt;</w:t>
-      </w:r>
-      <w:proofErr w:type="spellStart"/>
-      <w:r>
-        <w:rPr>
-          <w:rFonts w:ascii="Courier New" w:hAnsi="Courier New" w:cs="Courier New"/>
-          <w:sz w:val="20"/>
-          <w:szCs w:val="20"/>
-        </w:rPr>
-        <w:t>SourceCacheFolder</w:t>
-      </w:r>
-      <w:proofErr w:type="spellEnd"/>
-      <w:r>
-        <w:rPr>
-          <w:rFonts w:ascii="Courier New" w:hAnsi="Courier New" w:cs="Courier New"/>
-          <w:sz w:val="20"/>
-          <w:szCs w:val="20"/>
-        </w:rPr>
-        <w:t>&gt; &lt;</w:t>
-      </w:r>
-      <w:proofErr w:type="spellStart"/>
-      <w:r>
-        <w:rPr>
-          <w:rFonts w:ascii="Courier New" w:hAnsi="Courier New" w:cs="Courier New"/>
-          <w:sz w:val="20"/>
-          <w:szCs w:val="20"/>
-        </w:rPr>
-        <w:t>SourceDatabaseFolder</w:t>
-      </w:r>
-      <w:proofErr w:type="spellEnd"/>
-      <w:r>
-        <w:rPr>
-          <w:rFonts w:ascii="Courier New" w:hAnsi="Courier New" w:cs="Courier New"/>
-          <w:sz w:val="20"/>
-          <w:szCs w:val="20"/>
-        </w:rPr>
-        <w:t>&gt; &lt;</w:t>
-      </w:r>
-      <w:proofErr w:type="spellStart"/>
-      <w:r>
-        <w:rPr>
-          <w:rFonts w:ascii="Courier New" w:hAnsi="Courier New" w:cs="Courier New"/>
-          <w:sz w:val="20"/>
-          <w:szCs w:val="20"/>
-        </w:rPr>
-        <w:t>AGSServiceAccount</w:t>
-      </w:r>
-      <w:proofErr w:type="spellEnd"/>
-      <w:r>
-        <w:rPr>
-          <w:rFonts w:ascii="Courier New" w:hAnsi="Courier New" w:cs="Courier New"/>
-          <w:sz w:val="20"/>
-          <w:szCs w:val="20"/>
-        </w:rPr>
-        <w:t>&gt; &lt;</w:t>
-      </w:r>
-      <w:proofErr w:type="spellStart"/>
-      <w:r>
-        <w:rPr>
-          <w:rFonts w:ascii="Courier New" w:hAnsi="Courier New" w:cs="Courier New"/>
-          <w:sz w:val="20"/>
-          <w:szCs w:val="20"/>
-        </w:rPr>
-        <w:t>DataDriveLetter</w:t>
-      </w:r>
-      <w:proofErr w:type="spellEnd"/>
-      <w:r>
-        <w:rPr>
-          <w:rFonts w:ascii="Courier New" w:hAnsi="Courier New" w:cs="Courier New"/>
-          <w:sz w:val="20"/>
-          <w:szCs w:val="20"/>
-        </w:rPr>
-        <w:t>&gt; &lt;</w:t>
-      </w:r>
-      <w:proofErr w:type="spellStart"/>
-      <w:r>
-        <w:rPr>
-          <w:rFonts w:ascii="Courier New" w:hAnsi="Courier New" w:cs="Courier New"/>
-          <w:sz w:val="20"/>
-          <w:szCs w:val="20"/>
-        </w:rPr>
-        <w:t>CacheDriveLetter</w:t>
-      </w:r>
-      <w:proofErr w:type="spellEnd"/>
-      <w:r>
-        <w:rPr>
-          <w:rFonts w:ascii="Courier New" w:hAnsi="Courier New" w:cs="Courier New"/>
-          <w:sz w:val="20"/>
-          <w:szCs w:val="20"/>
-        </w:rPr>
-        <w:t>&gt;</w:t>
-      </w:r>
-    </w:p>
-    <w:p>
-      <w:pPr>
-        <w:ind w:left="720"/>
-        <w:rPr>
-          <w:rFonts w:ascii="Courier New" w:hAnsi="Courier New" w:cs="Courier New"/>
-          <w:sz w:val="20"/>
-          <w:szCs w:val="20"/>
-        </w:rPr>
-      </w:pPr>
-      <w:r>
-        <w:rPr>
-          <w:rFonts w:ascii="Courier New" w:hAnsi="Courier New" w:cs="Courier New"/>
-          <w:i/>
-          <w:sz w:val="20"/>
-          <w:szCs w:val="20"/>
-        </w:rPr>
-        <w:t>Where</w:t>
-      </w:r>
-      <w:r>
-        <w:rPr>
-          <w:rFonts w:ascii="Courier New" w:hAnsi="Courier New" w:cs="Courier New"/>
-          <w:sz w:val="20"/>
-          <w:szCs w:val="20"/>
-        </w:rPr>
-        <w:t>:</w:t>
-      </w:r>
-    </w:p>
-    <w:p>
-      <w:pPr>
-        <w:ind w:left="720"/>
-        <w:rPr>
-          <w:rFonts w:ascii="Courier New" w:hAnsi="Courier New" w:cs="Courier New"/>
-          <w:sz w:val="20"/>
-          <w:szCs w:val="20"/>
-        </w:rPr>
-      </w:pPr>
-      <w:r>
-        <w:rPr>
-          <w:rFonts w:ascii="Courier New" w:hAnsi="Courier New" w:cs="Courier New"/>
-          <w:sz w:val="20"/>
-          <w:szCs w:val="20"/>
-        </w:rPr>
-        <w:t>&lt;</w:t>
-      </w:r>
-      <w:proofErr w:type="spellStart"/>
-      <w:r>
-        <w:rPr>
-          <w:rFonts w:ascii="Courier New" w:hAnsi="Courier New" w:cs="Courier New"/>
-          <w:sz w:val="20"/>
-          <w:szCs w:val="20"/>
-        </w:rPr>
-        <w:t>SourceDataFolder</w:t>
-      </w:r>
-      <w:proofErr w:type="spellEnd"/>
-      <w:r>
-        <w:rPr>
-          <w:rFonts w:ascii="Courier New" w:hAnsi="Courier New" w:cs="Courier New"/>
-          <w:sz w:val="20"/>
-          <w:szCs w:val="20"/>
-        </w:rPr>
-        <w:t xml:space="preserve">&gt; (required parameter): </w:t>
-      </w:r>
-      <w:r>
-        <w:rPr>
-          <w:rFonts w:ascii="Courier New" w:hAnsi="Courier New" w:cs="Courier New"/>
-          <w:sz w:val="20"/>
-          <w:szCs w:val="20"/>
-        </w:rPr>
-        <w:t xml:space="preserve">path to the source data folder </w:t>
-      </w:r>
-      <w:r>
-        <w:rPr>
-          <w:rFonts w:cstheme="minorHAnsi"/>
-          <w:b/>
-        </w:rPr>
-        <w:t xml:space="preserve">(i.e. the </w:t>
-      </w:r>
-      <w:proofErr w:type="spellStart"/>
-      <w:r>
-        <w:rPr>
-          <w:rFonts w:cstheme="minorHAnsi"/>
-          <w:b/>
-        </w:rPr>
-        <w:t>OPSServer</w:t>
-      </w:r>
-      <w:r>
-        <w:rPr>
-          <w:rFonts w:cstheme="minorHAnsi"/>
-          <w:b/>
-        </w:rPr>
-        <w:t>Install</w:t>
-      </w:r>
-      <w:proofErr w:type="spellEnd"/>
-      <w:r>
-        <w:rPr>
-          <w:rFonts w:cstheme="minorHAnsi"/>
-          <w:b/>
-        </w:rPr>
-        <w:t>\Server\Staging\Data folder</w:t>
-      </w:r>
-      <w:r>
-        <w:rPr>
-          <w:rFonts w:cstheme="minorHAnsi"/>
-          <w:b/>
-        </w:rPr>
-        <w:t xml:space="preserve"> on the external drive</w:t>
-      </w:r>
-      <w:r>
-        <w:rPr>
-          <w:rFonts w:cstheme="minorHAnsi"/>
-          <w:b/>
-        </w:rPr>
-        <w:t>)</w:t>
-      </w:r>
-      <w:r>
-        <w:rPr>
-          <w:rFonts w:ascii="Courier New" w:hAnsi="Courier New" w:cs="Courier New"/>
-          <w:sz w:val="20"/>
-          <w:szCs w:val="20"/>
-        </w:rPr>
-        <w:t>.</w:t>
-      </w:r>
-    </w:p>
-    <w:p>
-      <w:pPr>
-        <w:ind w:left="720"/>
-        <w:rPr>
-          <w:rFonts w:ascii="Courier New" w:hAnsi="Courier New" w:cs="Courier New"/>
-          <w:sz w:val="20"/>
-          <w:szCs w:val="20"/>
-        </w:rPr>
-      </w:pPr>
-      <w:r>
-        <w:rPr>
-          <w:rFonts w:ascii="Courier New" w:hAnsi="Courier New" w:cs="Courier New"/>
-          <w:sz w:val="20"/>
-          <w:szCs w:val="20"/>
-        </w:rPr>
-        <w:t>&lt;</w:t>
-      </w:r>
-      <w:proofErr w:type="spellStart"/>
-      <w:r>
-        <w:rPr>
-          <w:rFonts w:ascii="Courier New" w:hAnsi="Courier New" w:cs="Courier New"/>
-          <w:sz w:val="20"/>
-          <w:szCs w:val="20"/>
-        </w:rPr>
-        <w:t>SourceCacheFolder</w:t>
-      </w:r>
-      <w:proofErr w:type="spellEnd"/>
-      <w:r>
-        <w:rPr>
-          <w:rFonts w:ascii="Courier New" w:hAnsi="Courier New" w:cs="Courier New"/>
-          <w:sz w:val="20"/>
-          <w:szCs w:val="20"/>
-        </w:rPr>
-        <w:t>&gt; (required parameter): path to the source caches fol</w:t>
-      </w:r>
-      <w:r>
-        <w:rPr>
-          <w:rFonts w:ascii="Courier New" w:hAnsi="Courier New" w:cs="Courier New"/>
-          <w:sz w:val="20"/>
-          <w:szCs w:val="20"/>
-        </w:rPr>
-        <w:t xml:space="preserve">der </w:t>
-      </w:r>
-      <w:r>
-        <w:rPr>
-          <w:rFonts w:cstheme="minorHAnsi"/>
-          <w:b/>
-        </w:rPr>
-        <w:t xml:space="preserve">(i.e. </w:t>
-      </w:r>
-      <w:proofErr w:type="spellStart"/>
-      <w:r>
-        <w:rPr>
-          <w:rFonts w:cstheme="minorHAnsi"/>
-          <w:b/>
-        </w:rPr>
-        <w:t>OPSServer</w:t>
-      </w:r>
-      <w:r>
-        <w:rPr>
-          <w:rFonts w:cstheme="minorHAnsi"/>
-          <w:b/>
-        </w:rPr>
-        <w:t>Install</w:t>
-      </w:r>
-      <w:proofErr w:type="spellEnd"/>
-      <w:r>
-        <w:rPr>
-          <w:rFonts w:cstheme="minorHAnsi"/>
-          <w:b/>
-        </w:rPr>
-        <w:t>\Server\Staging\Caches folder</w:t>
-      </w:r>
-      <w:r>
-        <w:rPr>
-          <w:rFonts w:cstheme="minorHAnsi"/>
-          <w:b/>
-        </w:rPr>
-        <w:t xml:space="preserve"> on the external drive</w:t>
-      </w:r>
-      <w:r>
-        <w:rPr>
-          <w:rFonts w:cstheme="minorHAnsi"/>
-          <w:b/>
-        </w:rPr>
-        <w:t>)</w:t>
-      </w:r>
-      <w:r>
-        <w:rPr>
-          <w:rFonts w:ascii="Courier New" w:hAnsi="Courier New" w:cs="Courier New"/>
-          <w:sz w:val="20"/>
-          <w:szCs w:val="20"/>
-        </w:rPr>
-        <w:t>.</w:t>
-      </w:r>
-    </w:p>
-    <w:p>
-      <w:pPr>
-        <w:ind w:left="720"/>
-        <w:rPr>
-          <w:rFonts w:ascii="Courier New" w:hAnsi="Courier New" w:cs="Courier New"/>
-          <w:sz w:val="20"/>
-          <w:szCs w:val="20"/>
-        </w:rPr>
-      </w:pPr>
-      <w:r>
-        <w:rPr>
-          <w:rFonts w:ascii="Courier New" w:hAnsi="Courier New" w:cs="Courier New"/>
-          <w:sz w:val="20"/>
-          <w:szCs w:val="20"/>
-        </w:rPr>
-        <w:t>&lt;</w:t>
-      </w:r>
-      <w:proofErr w:type="spellStart"/>
-      <w:r>
-        <w:rPr>
-          <w:rFonts w:ascii="Courier New" w:hAnsi="Courier New" w:cs="Courier New"/>
-          <w:sz w:val="20"/>
-          <w:szCs w:val="20"/>
-        </w:rPr>
-        <w:t>SourceDatabaseFolder</w:t>
-      </w:r>
-      <w:proofErr w:type="spellEnd"/>
-      <w:r>
-        <w:rPr>
-          <w:rFonts w:ascii="Courier New" w:hAnsi="Courier New" w:cs="Courier New"/>
-          <w:sz w:val="20"/>
-          <w:szCs w:val="20"/>
-        </w:rPr>
-        <w:t xml:space="preserve">&gt; (required parameter): path to the source </w:t>
-      </w:r>
-      <w:r>
-        <w:rPr>
-          <w:rFonts w:ascii="Courier New" w:hAnsi="Courier New" w:cs="Courier New"/>
-          <w:sz w:val="20"/>
-          <w:szCs w:val="20"/>
-        </w:rPr>
-        <w:t>'</w:t>
-      </w:r>
-      <w:proofErr w:type="spellStart"/>
-      <w:r>
-        <w:rPr>
-          <w:rFonts w:ascii="Courier New" w:hAnsi="Courier New" w:cs="Courier New"/>
-          <w:sz w:val="20"/>
-          <w:szCs w:val="20"/>
-        </w:rPr>
-        <w:t>DistributionEntGDBs</w:t>
-      </w:r>
-      <w:proofErr w:type="spellEnd"/>
-      <w:r>
-        <w:rPr>
-          <w:rFonts w:ascii="Courier New" w:hAnsi="Courier New" w:cs="Courier New"/>
-          <w:sz w:val="20"/>
-          <w:szCs w:val="20"/>
-        </w:rPr>
-        <w:t xml:space="preserve">' folder </w:t>
-      </w:r>
-      <w:r>
-        <w:rPr>
-          <w:rFonts w:cstheme="minorHAnsi"/>
-          <w:b/>
-        </w:rPr>
-        <w:t xml:space="preserve">(i.e. </w:t>
-      </w:r>
-      <w:proofErr w:type="spellStart"/>
-      <w:r>
-        <w:rPr>
-          <w:rFonts w:cstheme="minorHAnsi"/>
-          <w:b/>
-        </w:rPr>
-        <w:t>OPSServer</w:t>
-      </w:r>
-      <w:r>
-        <w:rPr>
-          <w:rFonts w:cstheme="minorHAnsi"/>
-          <w:b/>
-        </w:rPr>
-        <w:t>Install</w:t>
-      </w:r>
-      <w:proofErr w:type="spellEnd"/>
-      <w:r>
-        <w:rPr>
-          <w:rFonts w:cstheme="minorHAnsi"/>
-          <w:b/>
-        </w:rPr>
-        <w:t>\Server</w:t>
-      </w:r>
-      <w:r>
-        <w:rPr>
-          <w:rFonts w:cstheme="minorHAnsi"/>
-          <w:b/>
-        </w:rPr>
-        <w:t>\</w:t>
-      </w:r>
-      <w:proofErr w:type="spellStart"/>
-      <w:r>
-        <w:rPr>
-          <w:rFonts w:cstheme="minorHAnsi"/>
-          <w:b/>
-        </w:rPr>
-        <w:t>DistributionEntGDBs</w:t>
-      </w:r>
-      <w:proofErr w:type="spellEnd"/>
-      <w:r>
-        <w:rPr>
-          <w:rFonts w:cstheme="minorHAnsi"/>
-          <w:b/>
-        </w:rPr>
-        <w:t xml:space="preserve"> folder</w:t>
-      </w:r>
-      <w:r>
-        <w:rPr>
-          <w:rFonts w:cstheme="minorHAnsi"/>
-          <w:b/>
-        </w:rPr>
-        <w:t xml:space="preserve"> on the external drive</w:t>
-      </w:r>
-      <w:r>
-        <w:rPr>
-          <w:rFonts w:cstheme="minorHAnsi"/>
-          <w:b/>
-        </w:rPr>
-        <w:t>)</w:t>
-      </w:r>
-      <w:r>
-        <w:rPr>
-          <w:rFonts w:ascii="Courier New" w:hAnsi="Courier New" w:cs="Courier New"/>
-          <w:sz w:val="20"/>
-          <w:szCs w:val="20"/>
-        </w:rPr>
-        <w:t>.</w:t>
-      </w:r>
-    </w:p>
-    <w:p>
-      <w:pPr>
-        <w:ind w:left="720"/>
-        <w:rPr>
-          <w:rFonts w:ascii="Courier New" w:hAnsi="Courier New" w:cs="Courier New"/>
-          <w:sz w:val="20"/>
-          <w:szCs w:val="20"/>
-        </w:rPr>
-      </w:pPr>
-      <w:r>
-        <w:rPr>
-          <w:rFonts w:ascii="Courier New" w:hAnsi="Courier New" w:cs="Courier New"/>
-          <w:sz w:val="20"/>
-          <w:szCs w:val="20"/>
-        </w:rPr>
-        <w:lastRenderedPageBreak/>
-        <w:t>&lt;</w:t>
-      </w:r>
-      <w:proofErr w:type="spellStart"/>
-      <w:r>
-        <w:rPr>
-          <w:rFonts w:ascii="Courier New" w:hAnsi="Courier New" w:cs="Courier New"/>
-          <w:sz w:val="20"/>
-          <w:szCs w:val="20"/>
-        </w:rPr>
-        <w:t>AGSServiceAccount</w:t>
-      </w:r>
-      <w:proofErr w:type="spellEnd"/>
-      <w:r>
-        <w:rPr>
-          <w:rFonts w:ascii="Courier New" w:hAnsi="Courier New" w:cs="Courier New"/>
-          <w:sz w:val="20"/>
-          <w:szCs w:val="20"/>
-        </w:rPr>
-        <w:t>&gt; (required parameter):</w:t>
-      </w:r>
-      <w:r>
-        <w:rPr>
-          <w:rFonts w:ascii="Courier New" w:hAnsi="Courier New" w:cs="Courier New"/>
-          <w:sz w:val="20"/>
-          <w:szCs w:val="20"/>
-        </w:rPr>
-        <w:t xml:space="preserve"> ArcGIS Server service account </w:t>
-      </w:r>
-      <w:r>
-        <w:rPr>
-          <w:rFonts w:cstheme="minorHAnsi"/>
-          <w:b/>
-        </w:rPr>
-        <w:t>(i.e. what the variable “</w:t>
-      </w:r>
-      <w:proofErr w:type="spellStart"/>
-      <w:r>
-        <w:rPr>
-          <w:rFonts w:cstheme="minorHAnsi"/>
-          <w:b/>
-        </w:rPr>
-        <w:t>ops_agsServiceAccount</w:t>
-      </w:r>
-      <w:proofErr w:type="spellEnd"/>
-      <w:r>
-        <w:rPr>
-          <w:rFonts w:cstheme="minorHAnsi"/>
-          <w:b/>
-        </w:rPr>
-        <w:t xml:space="preserve">” is set to </w:t>
-      </w:r>
-      <w:r>
-        <w:rPr>
-          <w:rFonts w:cstheme="minorHAnsi"/>
-          <w:b/>
-        </w:rPr>
-        <w:t>in the InstallSettings</w:t>
-      </w:r>
-      <w:r>
-        <w:rPr>
-          <w:rFonts w:cstheme="minorHAnsi"/>
-          <w:b/>
-        </w:rPr>
-        <w:t>.bat file</w:t>
-      </w:r>
-      <w:r>
-        <w:rPr>
-          <w:rFonts w:cstheme="minorHAnsi"/>
-          <w:b/>
-        </w:rPr>
-        <w:t>)</w:t>
-      </w:r>
-    </w:p>
-    <w:p>
-      <w:pPr>
-        <w:ind w:left="720"/>
-        <w:rPr>
-          <w:rFonts w:ascii="Courier New" w:hAnsi="Courier New" w:cs="Courier New"/>
-          <w:sz w:val="20"/>
-          <w:szCs w:val="20"/>
-        </w:rPr>
-      </w:pPr>
-      <w:r>
-        <w:rPr>
-          <w:rFonts w:ascii="Courier New" w:hAnsi="Courier New" w:cs="Courier New"/>
-          <w:sz w:val="20"/>
-          <w:szCs w:val="20"/>
-        </w:rPr>
-        <w:t>&lt;</w:t>
-      </w:r>
-      <w:proofErr w:type="spellStart"/>
-      <w:r>
-        <w:rPr>
-          <w:rFonts w:ascii="Courier New" w:hAnsi="Courier New" w:cs="Courier New"/>
-          <w:sz w:val="20"/>
-          <w:szCs w:val="20"/>
-        </w:rPr>
-        <w:t>DataDriveLetter</w:t>
-      </w:r>
-      <w:proofErr w:type="spellEnd"/>
-      <w:r>
-        <w:rPr>
-          <w:rFonts w:ascii="Courier New" w:hAnsi="Courier New" w:cs="Courier New"/>
-          <w:sz w:val="20"/>
-          <w:szCs w:val="20"/>
-        </w:rPr>
-        <w:t xml:space="preserve">&gt; (required parameter): the drive letter where the destination </w:t>
-      </w:r>
-      <w:proofErr w:type="spellStart"/>
-      <w:r>
-        <w:rPr>
-          <w:rFonts w:ascii="Courier New" w:hAnsi="Courier New" w:cs="Courier New"/>
-          <w:sz w:val="20"/>
-          <w:szCs w:val="20"/>
-        </w:rPr>
-        <w:t>OpsServer</w:t>
-      </w:r>
-      <w:proofErr w:type="spellEnd"/>
-      <w:r>
-        <w:rPr>
-          <w:rFonts w:ascii="Courier New" w:hAnsi="Courier New" w:cs="Courier New"/>
-          <w:sz w:val="20"/>
-          <w:szCs w:val="20"/>
-        </w:rPr>
-        <w:t>\Envi</w:t>
-      </w:r>
-      <w:r>
-        <w:rPr>
-          <w:rFonts w:ascii="Courier New" w:hAnsi="Courier New" w:cs="Courier New"/>
-          <w:sz w:val="20"/>
-          <w:szCs w:val="20"/>
-        </w:rPr>
-        <w:t xml:space="preserve">ronment\Data folder is located </w:t>
-      </w:r>
-      <w:r>
-        <w:rPr>
-          <w:rFonts w:cstheme="minorHAnsi"/>
-          <w:b/>
-        </w:rPr>
-        <w:t>(i.e. what the variable “</w:t>
-      </w:r>
-      <w:proofErr w:type="spellStart"/>
-      <w:r>
-        <w:rPr>
-          <w:rFonts w:cstheme="minorHAnsi"/>
-          <w:b/>
-        </w:rPr>
-        <w:t>ops_dataDrive</w:t>
-      </w:r>
-      <w:proofErr w:type="spellEnd"/>
-      <w:r>
-        <w:rPr>
-          <w:rFonts w:cstheme="minorHAnsi"/>
-          <w:b/>
-        </w:rPr>
-        <w:t>” i</w:t>
-      </w:r>
-      <w:r>
-        <w:rPr>
-          <w:rFonts w:cstheme="minorHAnsi"/>
-          <w:b/>
-        </w:rPr>
-        <w:t>s set to in the InstallSettings</w:t>
-      </w:r>
-      <w:r>
-        <w:rPr>
-          <w:rFonts w:cstheme="minorHAnsi"/>
-          <w:b/>
-        </w:rPr>
-        <w:t>.bat file)</w:t>
-      </w:r>
-      <w:r>
-        <w:rPr>
-          <w:rFonts w:ascii="Courier New" w:hAnsi="Courier New" w:cs="Courier New"/>
-          <w:sz w:val="20"/>
-          <w:szCs w:val="20"/>
-        </w:rPr>
-        <w:t>.</w:t>
-      </w:r>
-    </w:p>
-    <w:p>
-      <w:pPr>
-        <w:ind w:left="720"/>
-      </w:pPr>
-      <w:r>
-        <w:rPr>
-          <w:rFonts w:ascii="Courier New" w:hAnsi="Courier New" w:cs="Courier New"/>
-          <w:sz w:val="20"/>
-          <w:szCs w:val="20"/>
-        </w:rPr>
-        <w:t>&lt;</w:t>
-      </w:r>
-      <w:proofErr w:type="spellStart"/>
-      <w:r>
-        <w:rPr>
-          <w:rFonts w:ascii="Courier New" w:hAnsi="Courier New" w:cs="Courier New"/>
-          <w:sz w:val="20"/>
-          <w:szCs w:val="20"/>
-        </w:rPr>
-        <w:t>CacheDriveLetter</w:t>
-      </w:r>
-      <w:proofErr w:type="spellEnd"/>
-      <w:r>
-        <w:rPr>
-          <w:rFonts w:ascii="Courier New" w:hAnsi="Courier New" w:cs="Courier New"/>
-          <w:sz w:val="20"/>
-          <w:szCs w:val="20"/>
-        </w:rPr>
-        <w:t xml:space="preserve">&gt; (required parameter): the drive letter where the destination </w:t>
-      </w:r>
-      <w:proofErr w:type="spellStart"/>
-      <w:r>
-        <w:rPr>
-          <w:rFonts w:ascii="Courier New" w:hAnsi="Courier New" w:cs="Courier New"/>
-          <w:sz w:val="20"/>
-          <w:szCs w:val="20"/>
-        </w:rPr>
-        <w:t>arcgisserver</w:t>
-      </w:r>
-      <w:proofErr w:type="spellEnd"/>
-      <w:r>
-        <w:rPr>
-          <w:rFonts w:ascii="Courier New" w:hAnsi="Courier New" w:cs="Courier New"/>
-          <w:sz w:val="20"/>
-          <w:szCs w:val="20"/>
-        </w:rPr>
-        <w:t>\</w:t>
-      </w:r>
-      <w:proofErr w:type="spellStart"/>
-      <w:r>
-        <w:rPr>
-          <w:rFonts w:ascii="Courier New" w:hAnsi="Courier New" w:cs="Courier New"/>
-          <w:sz w:val="20"/>
-          <w:szCs w:val="20"/>
-        </w:rPr>
-        <w:t>arcgiscache</w:t>
-      </w:r>
-      <w:proofErr w:type="spellEnd"/>
-      <w:r>
-        <w:rPr>
-          <w:rFonts w:ascii="Courier New" w:hAnsi="Courier New" w:cs="Courier New"/>
-          <w:sz w:val="20"/>
-          <w:szCs w:val="20"/>
-        </w:rPr>
-        <w:t xml:space="preserve"> folder is located </w:t>
-      </w:r>
-      <w:r>
-        <w:rPr>
-          <w:rFonts w:cstheme="minorHAnsi"/>
-          <w:b/>
-        </w:rPr>
-        <w:t>(i.e. what the variable “</w:t>
-      </w:r>
-      <w:proofErr w:type="spellStart"/>
-      <w:r>
-        <w:rPr>
-          <w:rFonts w:cstheme="minorHAnsi"/>
-          <w:b/>
-        </w:rPr>
-        <w:t>ops_cache</w:t>
-      </w:r>
-      <w:r>
-        <w:rPr>
-          <w:rFonts w:cstheme="minorHAnsi"/>
-          <w:b/>
-        </w:rPr>
-        <w:t>Drive</w:t>
-      </w:r>
-      <w:proofErr w:type="spellEnd"/>
-      <w:r>
-        <w:rPr>
-          <w:rFonts w:cstheme="minorHAnsi"/>
-          <w:b/>
-        </w:rPr>
-        <w:t>” i</w:t>
-      </w:r>
-      <w:r>
-        <w:rPr>
-          <w:rFonts w:cstheme="minorHAnsi"/>
-          <w:b/>
-        </w:rPr>
-        <w:t>s set to in the InstallSettings</w:t>
-      </w:r>
-      <w:r>
-        <w:rPr>
-          <w:rFonts w:cstheme="minorHAnsi"/>
-          <w:b/>
-        </w:rPr>
-        <w:t>.bat file)</w:t>
-      </w:r>
-    </w:p>
-    <w:p>
-      <w:r>
-        <w:tab/>
-      </w:r>
-      <w:r>
-        <w:t>Example (G is the drive letter of the external drive</w:t>
-      </w:r>
-      <w:r>
-        <w:t xml:space="preserve"> in this example</w:t>
-      </w:r>
-      <w:r>
-        <w:t>):</w:t>
-      </w:r>
-    </w:p>
-    <w:p>
-      <w:pPr>
-        <w:ind w:left="1440"/>
-        <w:rPr>
-          <w:rFonts w:ascii="Courier New" w:hAnsi="Courier New" w:cs="Courier New"/>
-        </w:rPr>
-      </w:pPr>
-      <w:r>
-        <w:rPr>
-          <w:rFonts w:ascii="Courier New" w:hAnsi="Courier New" w:cs="Courier New"/>
-        </w:rPr>
-        <w:t xml:space="preserve">CopyData.py </w:t>
-      </w:r>
-      <w:r>
-        <w:rPr>
-          <w:rFonts w:ascii="Courier New" w:hAnsi="Courier New" w:cs="Courier New"/>
-        </w:rPr>
-        <w:t>G:\OPSServer</w:t>
-      </w:r>
-      <w:r>
-        <w:rPr>
-          <w:rFonts w:ascii="Courier New" w:hAnsi="Courier New" w:cs="Courier New"/>
-        </w:rPr>
-        <w:t>Install</w:t>
-      </w:r>
-      <w:r>
-        <w:rPr>
-          <w:rFonts w:ascii="Courier New" w:hAnsi="Courier New" w:cs="Courier New"/>
-        </w:rPr>
-        <w:t>\Server\St</w:t>
-      </w:r>
-      <w:r>
-        <w:rPr>
-          <w:rFonts w:ascii="Courier New" w:hAnsi="Courier New" w:cs="Courier New"/>
-        </w:rPr>
-        <w:t>aging\Data G:\OPSServer</w:t>
-      </w:r>
-      <w:r>
-        <w:rPr>
-          <w:rFonts w:ascii="Courier New" w:hAnsi="Courier New" w:cs="Courier New"/>
-        </w:rPr>
-        <w:t>Install</w:t>
-      </w:r>
-      <w:r>
-        <w:rPr>
-          <w:rFonts w:ascii="Courier New" w:hAnsi="Courier New" w:cs="Courier New"/>
-        </w:rPr>
-        <w:t>\Server\Sta</w:t>
-      </w:r>
-      <w:r>
-        <w:rPr>
-          <w:rFonts w:ascii="Courier New" w:hAnsi="Courier New" w:cs="Courier New"/>
-        </w:rPr>
-        <w:t>ging\Caches G:\OPSServer</w:t>
-      </w:r>
-      <w:r>
-        <w:rPr>
-          <w:rFonts w:ascii="Courier New" w:hAnsi="Courier New" w:cs="Courier New"/>
-        </w:rPr>
-        <w:t>Install</w:t>
-      </w:r>
-      <w:r>
-        <w:rPr>
-          <w:rFonts w:ascii="Courier New" w:hAnsi="Courier New" w:cs="Courier New"/>
-        </w:rPr>
-        <w:t xml:space="preserve">\Server\DistributionEntGDBs </w:t>
-      </w:r>
-      <w:r>
-        <w:rPr>
-          <w:rFonts w:ascii="Courier New" w:hAnsi="Courier New" w:cs="Courier New"/>
-        </w:rPr>
-        <w:t>AFMAGS</w:t>
-      </w:r>
-      <w:r>
-        <w:rPr>
-          <w:rFonts w:ascii="Courier New" w:hAnsi="Courier New" w:cs="Courier New"/>
-        </w:rPr>
-        <w:t xml:space="preserve"> c </w:t>
-      </w:r>
-      <w:proofErr w:type="spellStart"/>
-      <w:r>
-        <w:rPr>
-          <w:rFonts w:ascii="Courier New" w:hAnsi="Courier New" w:cs="Courier New"/>
-        </w:rPr>
-        <w:t>c</w:t>
-      </w:r>
-      <w:proofErr w:type="spellEnd"/>
+        <w:t xml:space="preserve">Within the text editor browse to and open the file </w:t>
+      </w:r>
+      <w:r>
+        <w:rPr>
+          <w:rFonts w:cs="Helvetica"/>
+          <w:shd w:val="clear" w:color="auto" w:fill="FFFFFF"/>
+        </w:rPr>
+        <w:t>C:\Program Files\ArcGIS\Portal\webapps\arcgis#sharing\WEB-INF\classes\resources\gw-config.properties</w:t>
+      </w:r>
     </w:p>
     <w:p>
       <w:pPr>
@@ -10759,47 +9646,157 @@
         </w:numPr>
       </w:pPr>
       <w:r>
-        <w:t>After Python script has finished, review script output for errors.</w:t>
+        <w:t>Change the values for the following properties to 1000:</w:t>
+      </w:r>
+    </w:p>
+    <w:p>
+      <w:pPr>
+        <w:pStyle w:val="ListParagraph"/>
+        <w:numPr>
+          <w:ilvl w:val="1"/>
+          <w:numId w:val="2"/>
+        </w:numPr>
+        <w:rPr>
+          <w:rFonts w:cs="Courier New"/>
+        </w:rPr>
+      </w:pPr>
+      <w:proofErr w:type="spellStart"/>
+      <w:r>
+        <w:rPr>
+          <w:rFonts w:cs="Courier New"/>
+          <w:color w:val="333333"/>
+          <w:shd w:val="clear" w:color="auto" w:fill="FFFFFF"/>
+        </w:rPr>
+        <w:t>content.max</w:t>
+      </w:r>
+      <w:proofErr w:type="spellEnd"/>
+      <w:r>
+        <w:rPr>
+          <w:rFonts w:cs="Courier New"/>
+          <w:color w:val="333333"/>
+          <w:shd w:val="clear" w:color="auto" w:fill="FFFFFF"/>
+        </w:rPr>
+        <w:t>-file-upload-size</w:t>
+      </w:r>
+    </w:p>
+    <w:p>
+      <w:pPr>
+        <w:pStyle w:val="ListParagraph"/>
+        <w:numPr>
+          <w:ilvl w:val="1"/>
+          <w:numId w:val="2"/>
+        </w:numPr>
+        <w:rPr>
+          <w:rFonts w:cs="Courier New"/>
+        </w:rPr>
+      </w:pPr>
+      <w:proofErr w:type="spellStart"/>
+      <w:r>
+        <w:rPr>
+          <w:rFonts w:cs="Courier New"/>
+          <w:color w:val="333333"/>
+          <w:shd w:val="clear" w:color="auto" w:fill="FFFFFF"/>
+        </w:rPr>
+        <w:t>config.default</w:t>
+      </w:r>
+      <w:proofErr w:type="spellEnd"/>
+      <w:r>
+        <w:rPr>
+          <w:rFonts w:cs="Courier New"/>
+          <w:color w:val="333333"/>
+          <w:shd w:val="clear" w:color="auto" w:fill="FFFFFF"/>
+        </w:rPr>
+        <w:t>-max-file-upload-size</w:t>
+      </w:r>
+    </w:p>
+    <w:p>
+      <w:pPr>
+        <w:pStyle w:val="ListParagraph"/>
+        <w:numPr>
+          <w:ilvl w:val="0"/>
+          <w:numId w:val="2"/>
+        </w:numPr>
+        <w:rPr>
+          <w:rFonts w:cs="Courier New"/>
+        </w:rPr>
+      </w:pPr>
+      <w:r>
+        <w:rPr>
+          <w:rFonts w:cs="Courier New"/>
+          <w:color w:val="333333"/>
+          <w:shd w:val="clear" w:color="auto" w:fill="FFFFFF"/>
+        </w:rPr>
+        <w:t>Save the file and exit the text editor.</w:t>
+      </w:r>
+    </w:p>
+    <w:p>
+      <w:pPr>
+        <w:ind w:left="360"/>
+        <w:rPr>
+          <w:rFonts w:cs="Courier New"/>
+        </w:rPr>
+      </w:pPr>
+      <w:r>
+        <w:rPr>
+          <w:rFonts w:cs="Courier New"/>
+        </w:rPr>
+        <w:t>NOTE: the Portal for ArcGIS windows services does not have to be restarted for these changes to take effect.</w:t>
       </w:r>
     </w:p>
     <w:p/>
     <w:p>
       <w:pPr>
-        <w:pStyle w:val="Heading2"/>
-      </w:pPr>
-      <w:bookmarkStart w:id="27" w:name="_Publish_portal_content_1"/>
-      <w:bookmarkStart w:id="28" w:name="_Toc389112105"/>
-      <w:bookmarkEnd w:id="27"/>
-      <w:r>
-        <w:t>Publish portal content</w:t>
-      </w:r>
-      <w:bookmarkEnd w:id="28"/>
-    </w:p>
-    <w:p>
-      <w:r>
-        <w:t xml:space="preserve">The instructions below describe how to publish the Ops Server portal content contained on your external drive to your portal using the Python script </w:t>
-      </w:r>
-      <w:r>
-        <w:rPr>
-          <w:rFonts w:ascii="Courier New" w:hAnsi="Courier New" w:cs="Courier New"/>
-          <w:sz w:val="20"/>
-          <w:szCs w:val="20"/>
-        </w:rPr>
-        <w:t>PortalContentPost.py</w:t>
-      </w:r>
-      <w:r>
-        <w:t>.</w:t>
-      </w:r>
-    </w:p>
-    <w:p>
-      <w:r>
-        <w:rPr>
-          <w:i/>
-        </w:rPr>
-        <w:t>Prerequisites</w:t>
-      </w:r>
-      <w:r>
-        <w:t>:</w:t>
+        <w:pStyle w:val="Heading1"/>
+      </w:pPr>
+    </w:p>
+    <w:p/>
+    <w:p>
+      <w:pPr>
+        <w:pStyle w:val="Heading1"/>
+      </w:pPr>
+      <w:r>
+        <w:t>Publish</w:t>
+      </w:r>
+      <w:r>
+        <w:t xml:space="preserve"> </w:t>
+      </w:r>
+      <w:r>
+        <w:t>Ops Server content</w:t>
+      </w:r>
+      <w:bookmarkEnd w:id="23"/>
+    </w:p>
+    <w:p>
+      <w:r>
+        <w:t>In the context of this installation guide, O</w:t>
+      </w:r>
+      <w:r>
+        <w:t xml:space="preserve">ps Server content refers to </w:t>
+      </w:r>
+      <w:r>
+        <w:t xml:space="preserve">the </w:t>
+      </w:r>
+      <w:r>
+        <w:t xml:space="preserve">portal </w:t>
+      </w:r>
+      <w:r>
+        <w:t>items</w:t>
+      </w:r>
+      <w:r>
+        <w:t xml:space="preserve">, ArcGIS Server services and </w:t>
+      </w:r>
+      <w:r>
+        <w:t>data to support these services.</w:t>
+      </w:r>
+    </w:p>
+    <w:p>
+      <w:r>
+        <w:t xml:space="preserve">There are three major </w:t>
+      </w:r>
+      <w:r>
+        <w:t>steps</w:t>
+      </w:r>
+      <w:r>
+        <w:t xml:space="preserve"> in publishing content to the Ops Server:</w:t>
       </w:r>
     </w:p>
     <w:p>
@@ -10811,7 +9808,98 @@
         </w:numPr>
       </w:pPr>
       <w:r>
-        <w:t xml:space="preserve">Software has been installed/configured using the InstallOpsServer.bat file and installation has been validated (see topic </w:t>
+        <w:t xml:space="preserve">Copy </w:t>
+      </w:r>
+      <w:r>
+        <w:t>the Ops Server data to your server.</w:t>
+      </w:r>
+    </w:p>
+    <w:p>
+      <w:pPr>
+        <w:pStyle w:val="ListParagraph"/>
+        <w:numPr>
+          <w:ilvl w:val="0"/>
+          <w:numId w:val="21"/>
+        </w:numPr>
+      </w:pPr>
+      <w:r>
+        <w:t xml:space="preserve">Publish the ArcGIS Server services to your server using the </w:t>
+      </w:r>
+      <w:r>
+        <w:t>provided service definition files.</w:t>
+      </w:r>
+    </w:p>
+    <w:p>
+      <w:pPr>
+        <w:pStyle w:val="ListParagraph"/>
+        <w:numPr>
+          <w:ilvl w:val="0"/>
+          <w:numId w:val="21"/>
+        </w:numPr>
+      </w:pPr>
+      <w:r>
+        <w:t xml:space="preserve">Publish the </w:t>
+      </w:r>
+      <w:r>
+        <w:t xml:space="preserve">provided </w:t>
+      </w:r>
+      <w:r>
+        <w:t>portal items to your portal.</w:t>
+      </w:r>
+    </w:p>
+    <w:p>
+      <w:r>
+        <w:t>Instructions for completing these steps are described in the sections below.</w:t>
+      </w:r>
+    </w:p>
+    <w:p/>
+    <w:p>
+      <w:pPr>
+        <w:pStyle w:val="Heading2"/>
+      </w:pPr>
+      <w:bookmarkStart w:id="24" w:name="_Copy_Ops_Server"/>
+      <w:bookmarkStart w:id="25" w:name="_Toc389112104"/>
+      <w:bookmarkEnd w:id="24"/>
+      <w:r>
+        <w:t>Copy Ops Server data</w:t>
+      </w:r>
+      <w:bookmarkEnd w:id="25"/>
+    </w:p>
+    <w:p>
+      <w:r>
+        <w:t>The instructions below describe how to copy the Ops Server data from the external drive to your server using the Python script CopyData.py.</w:t>
+      </w:r>
+    </w:p>
+    <w:p>
+      <w:r>
+        <w:rPr>
+          <w:i/>
+        </w:rPr>
+        <w:t>Prerequisites</w:t>
+      </w:r>
+      <w:r>
+        <w:t>:</w:t>
+      </w:r>
+    </w:p>
+    <w:p>
+      <w:pPr>
+        <w:pStyle w:val="ListParagraph"/>
+        <w:numPr>
+          <w:ilvl w:val="0"/>
+          <w:numId w:val="21"/>
+        </w:numPr>
+      </w:pPr>
+      <w:r>
+        <w:t>Software has been installed/</w:t>
+      </w:r>
+      <w:r>
+        <w:t>configured using the InstallOpsServer.bat file</w:t>
+      </w:r>
+      <w:r>
+        <w:t xml:space="preserve"> and installation has been validated</w:t>
+      </w:r>
+      <w:r>
+        <w:t xml:space="preserve"> (see topic </w:t>
       </w:r>
       <w:hyperlink w:anchor="_Install_Ops_Server" w:history="1">
         <w:r>
@@ -10826,6 +9914,1033 @@
       </w:r>
     </w:p>
     <w:p>
+      <w:r>
+        <w:t>Steps:</w:t>
+      </w:r>
+    </w:p>
+    <w:p>
+      <w:pPr>
+        <w:pStyle w:val="ListParagraph"/>
+        <w:numPr>
+          <w:ilvl w:val="0"/>
+          <w:numId w:val="2"/>
+        </w:numPr>
+      </w:pPr>
+      <w:r>
+        <w:t>Open a command window (cmd.exe) with administrator privilege (i.e. “Run as administrator” context menu).</w:t>
+      </w:r>
+    </w:p>
+    <w:p>
+      <w:pPr>
+        <w:pStyle w:val="ListParagraph"/>
+      </w:pPr>
+    </w:p>
+    <w:p>
+      <w:pPr>
+        <w:pStyle w:val="ListParagraph"/>
+        <w:numPr>
+          <w:ilvl w:val="0"/>
+          <w:numId w:val="2"/>
+        </w:numPr>
+      </w:pPr>
+      <w:r>
+        <w:t xml:space="preserve">Within the command window, change directory to the </w:t>
+      </w:r>
+      <w:r>
+        <w:t>C:\</w:t>
+      </w:r>
+      <w:r>
+        <w:t>o</w:t>
+      </w:r>
+      <w:r>
+        <w:t>ps-server-config</w:t>
+      </w:r>
+      <w:r>
+        <w:t>\Publish\Server</w:t>
+      </w:r>
+      <w:r>
+        <w:t xml:space="preserve"> </w:t>
+      </w:r>
+      <w:r>
+        <w:t>folder and run the CopyData.py Python script</w:t>
+      </w:r>
+      <w:r>
+        <w:t xml:space="preserve"> using the parameters described below</w:t>
+      </w:r>
+      <w:r>
+        <w:t>.</w:t>
+      </w:r>
+      <w:r>
+        <w:t xml:space="preserve"> </w:t>
+      </w:r>
+    </w:p>
+    <w:p>
+      <w:pPr>
+        <w:ind w:left="720"/>
+        <w:rPr>
+          <w:rFonts w:ascii="Courier New" w:hAnsi="Courier New" w:cs="Courier New"/>
+          <w:sz w:val="20"/>
+          <w:szCs w:val="20"/>
+        </w:rPr>
+      </w:pPr>
+      <w:r>
+        <w:rPr>
+          <w:rFonts w:ascii="Courier New" w:hAnsi="Courier New" w:cs="Courier New"/>
+          <w:sz w:val="20"/>
+          <w:szCs w:val="20"/>
+        </w:rPr>
+        <w:t>CopyData.py &lt;</w:t>
+      </w:r>
+      <w:proofErr w:type="spellStart"/>
+      <w:r>
+        <w:rPr>
+          <w:rFonts w:ascii="Courier New" w:hAnsi="Courier New" w:cs="Courier New"/>
+          <w:sz w:val="20"/>
+          <w:szCs w:val="20"/>
+        </w:rPr>
+        <w:t>SourceDataFolder</w:t>
+      </w:r>
+      <w:proofErr w:type="spellEnd"/>
+      <w:r>
+        <w:rPr>
+          <w:rFonts w:ascii="Courier New" w:hAnsi="Courier New" w:cs="Courier New"/>
+          <w:sz w:val="20"/>
+          <w:szCs w:val="20"/>
+        </w:rPr>
+        <w:t>&gt; &lt;</w:t>
+      </w:r>
+      <w:proofErr w:type="spellStart"/>
+      <w:r>
+        <w:rPr>
+          <w:rFonts w:ascii="Courier New" w:hAnsi="Courier New" w:cs="Courier New"/>
+          <w:sz w:val="20"/>
+          <w:szCs w:val="20"/>
+        </w:rPr>
+        <w:t>SourceCacheFolder</w:t>
+      </w:r>
+      <w:proofErr w:type="spellEnd"/>
+      <w:r>
+        <w:rPr>
+          <w:rFonts w:ascii="Courier New" w:hAnsi="Courier New" w:cs="Courier New"/>
+          <w:sz w:val="20"/>
+          <w:szCs w:val="20"/>
+        </w:rPr>
+        <w:t>&gt; &lt;</w:t>
+      </w:r>
+      <w:proofErr w:type="spellStart"/>
+      <w:r>
+        <w:rPr>
+          <w:rFonts w:ascii="Courier New" w:hAnsi="Courier New" w:cs="Courier New"/>
+          <w:sz w:val="20"/>
+          <w:szCs w:val="20"/>
+        </w:rPr>
+        <w:t>SourceDatabaseFolder</w:t>
+      </w:r>
+      <w:proofErr w:type="spellEnd"/>
+      <w:r>
+        <w:rPr>
+          <w:rFonts w:ascii="Courier New" w:hAnsi="Courier New" w:cs="Courier New"/>
+          <w:sz w:val="20"/>
+          <w:szCs w:val="20"/>
+        </w:rPr>
+        <w:t>&gt; &lt;</w:t>
+      </w:r>
+      <w:proofErr w:type="spellStart"/>
+      <w:r>
+        <w:rPr>
+          <w:rFonts w:ascii="Courier New" w:hAnsi="Courier New" w:cs="Courier New"/>
+          <w:sz w:val="20"/>
+          <w:szCs w:val="20"/>
+        </w:rPr>
+        <w:t>AGSServiceAccount</w:t>
+      </w:r>
+      <w:proofErr w:type="spellEnd"/>
+      <w:r>
+        <w:rPr>
+          <w:rFonts w:ascii="Courier New" w:hAnsi="Courier New" w:cs="Courier New"/>
+          <w:sz w:val="20"/>
+          <w:szCs w:val="20"/>
+        </w:rPr>
+        <w:t>&gt; &lt;</w:t>
+      </w:r>
+      <w:proofErr w:type="spellStart"/>
+      <w:r>
+        <w:rPr>
+          <w:rFonts w:ascii="Courier New" w:hAnsi="Courier New" w:cs="Courier New"/>
+          <w:sz w:val="20"/>
+          <w:szCs w:val="20"/>
+        </w:rPr>
+        <w:t>DataDriveLetter</w:t>
+      </w:r>
+      <w:proofErr w:type="spellEnd"/>
+      <w:r>
+        <w:rPr>
+          <w:rFonts w:ascii="Courier New" w:hAnsi="Courier New" w:cs="Courier New"/>
+          <w:sz w:val="20"/>
+          <w:szCs w:val="20"/>
+        </w:rPr>
+        <w:t>&gt; &lt;</w:t>
+      </w:r>
+      <w:proofErr w:type="spellStart"/>
+      <w:r>
+        <w:rPr>
+          <w:rFonts w:ascii="Courier New" w:hAnsi="Courier New" w:cs="Courier New"/>
+          <w:sz w:val="20"/>
+          <w:szCs w:val="20"/>
+        </w:rPr>
+        <w:t>CacheDriveLetter</w:t>
+      </w:r>
+      <w:proofErr w:type="spellEnd"/>
+      <w:r>
+        <w:rPr>
+          <w:rFonts w:ascii="Courier New" w:hAnsi="Courier New" w:cs="Courier New"/>
+          <w:sz w:val="20"/>
+          <w:szCs w:val="20"/>
+        </w:rPr>
+        <w:t>&gt;</w:t>
+      </w:r>
+    </w:p>
+    <w:p>
+      <w:pPr>
+        <w:ind w:left="720"/>
+        <w:rPr>
+          <w:rFonts w:ascii="Courier New" w:hAnsi="Courier New" w:cs="Courier New"/>
+          <w:sz w:val="20"/>
+          <w:szCs w:val="20"/>
+        </w:rPr>
+      </w:pPr>
+      <w:r>
+        <w:rPr>
+          <w:rFonts w:ascii="Courier New" w:hAnsi="Courier New" w:cs="Courier New"/>
+          <w:i/>
+          <w:sz w:val="20"/>
+          <w:szCs w:val="20"/>
+        </w:rPr>
+        <w:t>Where</w:t>
+      </w:r>
+      <w:r>
+        <w:rPr>
+          <w:rFonts w:ascii="Courier New" w:hAnsi="Courier New" w:cs="Courier New"/>
+          <w:sz w:val="20"/>
+          <w:szCs w:val="20"/>
+        </w:rPr>
+        <w:t>:</w:t>
+      </w:r>
+    </w:p>
+    <w:p>
+      <w:pPr>
+        <w:ind w:left="720"/>
+        <w:rPr>
+          <w:rFonts w:ascii="Courier New" w:hAnsi="Courier New" w:cs="Courier New"/>
+          <w:sz w:val="20"/>
+          <w:szCs w:val="20"/>
+        </w:rPr>
+      </w:pPr>
+      <w:r>
+        <w:rPr>
+          <w:rFonts w:ascii="Courier New" w:hAnsi="Courier New" w:cs="Courier New"/>
+          <w:sz w:val="20"/>
+          <w:szCs w:val="20"/>
+        </w:rPr>
+        <w:t>&lt;</w:t>
+      </w:r>
+      <w:proofErr w:type="spellStart"/>
+      <w:r>
+        <w:rPr>
+          <w:rFonts w:ascii="Courier New" w:hAnsi="Courier New" w:cs="Courier New"/>
+          <w:sz w:val="20"/>
+          <w:szCs w:val="20"/>
+        </w:rPr>
+        <w:t>SourceDataFolder</w:t>
+      </w:r>
+      <w:proofErr w:type="spellEnd"/>
+      <w:r>
+        <w:rPr>
+          <w:rFonts w:ascii="Courier New" w:hAnsi="Courier New" w:cs="Courier New"/>
+          <w:sz w:val="20"/>
+          <w:szCs w:val="20"/>
+        </w:rPr>
+        <w:t xml:space="preserve">&gt; (required parameter): </w:t>
+      </w:r>
+      <w:r>
+        <w:rPr>
+          <w:rFonts w:ascii="Courier New" w:hAnsi="Courier New" w:cs="Courier New"/>
+          <w:sz w:val="20"/>
+          <w:szCs w:val="20"/>
+        </w:rPr>
+        <w:t xml:space="preserve">path to the source data folder </w:t>
+      </w:r>
+      <w:r>
+        <w:rPr>
+          <w:rFonts w:cstheme="minorHAnsi"/>
+          <w:b/>
+        </w:rPr>
+        <w:t xml:space="preserve">(i.e. the </w:t>
+      </w:r>
+      <w:proofErr w:type="spellStart"/>
+      <w:r>
+        <w:rPr>
+          <w:rFonts w:cstheme="minorHAnsi"/>
+          <w:b/>
+        </w:rPr>
+        <w:t>OPSServer</w:t>
+      </w:r>
+      <w:r>
+        <w:rPr>
+          <w:rFonts w:cstheme="minorHAnsi"/>
+          <w:b/>
+        </w:rPr>
+        <w:t>Install</w:t>
+      </w:r>
+      <w:proofErr w:type="spellEnd"/>
+      <w:r>
+        <w:rPr>
+          <w:rFonts w:cstheme="minorHAnsi"/>
+          <w:b/>
+        </w:rPr>
+        <w:t>\Server\Staging\Data folder</w:t>
+      </w:r>
+      <w:r>
+        <w:rPr>
+          <w:rFonts w:cstheme="minorHAnsi"/>
+          <w:b/>
+        </w:rPr>
+        <w:t xml:space="preserve"> on the external drive</w:t>
+      </w:r>
+      <w:r>
+        <w:rPr>
+          <w:rFonts w:cstheme="minorHAnsi"/>
+          <w:b/>
+        </w:rPr>
+        <w:t>)</w:t>
+      </w:r>
+      <w:r>
+        <w:rPr>
+          <w:rFonts w:ascii="Courier New" w:hAnsi="Courier New" w:cs="Courier New"/>
+          <w:sz w:val="20"/>
+          <w:szCs w:val="20"/>
+        </w:rPr>
+        <w:t>.</w:t>
+      </w:r>
+    </w:p>
+    <w:p>
+      <w:pPr>
+        <w:ind w:left="720"/>
+        <w:rPr>
+          <w:rFonts w:ascii="Courier New" w:hAnsi="Courier New" w:cs="Courier New"/>
+          <w:sz w:val="20"/>
+          <w:szCs w:val="20"/>
+        </w:rPr>
+      </w:pPr>
+      <w:r>
+        <w:rPr>
+          <w:rFonts w:ascii="Courier New" w:hAnsi="Courier New" w:cs="Courier New"/>
+          <w:sz w:val="20"/>
+          <w:szCs w:val="20"/>
+        </w:rPr>
+        <w:t>&lt;</w:t>
+      </w:r>
+      <w:proofErr w:type="spellStart"/>
+      <w:r>
+        <w:rPr>
+          <w:rFonts w:ascii="Courier New" w:hAnsi="Courier New" w:cs="Courier New"/>
+          <w:sz w:val="20"/>
+          <w:szCs w:val="20"/>
+        </w:rPr>
+        <w:t>SourceCacheFolder</w:t>
+      </w:r>
+      <w:proofErr w:type="spellEnd"/>
+      <w:r>
+        <w:rPr>
+          <w:rFonts w:ascii="Courier New" w:hAnsi="Courier New" w:cs="Courier New"/>
+          <w:sz w:val="20"/>
+          <w:szCs w:val="20"/>
+        </w:rPr>
+        <w:t>&gt; (required parameter): path to the source caches fol</w:t>
+      </w:r>
+      <w:r>
+        <w:rPr>
+          <w:rFonts w:ascii="Courier New" w:hAnsi="Courier New" w:cs="Courier New"/>
+          <w:sz w:val="20"/>
+          <w:szCs w:val="20"/>
+        </w:rPr>
+        <w:t xml:space="preserve">der </w:t>
+      </w:r>
+      <w:r>
+        <w:rPr>
+          <w:rFonts w:cstheme="minorHAnsi"/>
+          <w:b/>
+        </w:rPr>
+        <w:t xml:space="preserve">(i.e. </w:t>
+      </w:r>
+      <w:proofErr w:type="spellStart"/>
+      <w:r>
+        <w:rPr>
+          <w:rFonts w:cstheme="minorHAnsi"/>
+          <w:b/>
+        </w:rPr>
+        <w:t>OPSServer</w:t>
+      </w:r>
+      <w:r>
+        <w:rPr>
+          <w:rFonts w:cstheme="minorHAnsi"/>
+          <w:b/>
+        </w:rPr>
+        <w:t>Install</w:t>
+      </w:r>
+      <w:proofErr w:type="spellEnd"/>
+      <w:r>
+        <w:rPr>
+          <w:rFonts w:cstheme="minorHAnsi"/>
+          <w:b/>
+        </w:rPr>
+        <w:t>\Server\Staging\Caches folder</w:t>
+      </w:r>
+      <w:r>
+        <w:rPr>
+          <w:rFonts w:cstheme="minorHAnsi"/>
+          <w:b/>
+        </w:rPr>
+        <w:t xml:space="preserve"> on the external drive</w:t>
+      </w:r>
+      <w:r>
+        <w:rPr>
+          <w:rFonts w:cstheme="minorHAnsi"/>
+          <w:b/>
+        </w:rPr>
+        <w:t>)</w:t>
+      </w:r>
+      <w:r>
+        <w:rPr>
+          <w:rFonts w:ascii="Courier New" w:hAnsi="Courier New" w:cs="Courier New"/>
+          <w:sz w:val="20"/>
+          <w:szCs w:val="20"/>
+        </w:rPr>
+        <w:t>.</w:t>
+      </w:r>
+    </w:p>
+    <w:p>
+      <w:pPr>
+        <w:ind w:left="720"/>
+        <w:rPr>
+          <w:rFonts w:ascii="Courier New" w:hAnsi="Courier New" w:cs="Courier New"/>
+          <w:sz w:val="20"/>
+          <w:szCs w:val="20"/>
+        </w:rPr>
+      </w:pPr>
+      <w:r>
+        <w:rPr>
+          <w:rFonts w:ascii="Courier New" w:hAnsi="Courier New" w:cs="Courier New"/>
+          <w:sz w:val="20"/>
+          <w:szCs w:val="20"/>
+        </w:rPr>
+        <w:t>&lt;</w:t>
+      </w:r>
+      <w:proofErr w:type="spellStart"/>
+      <w:r>
+        <w:rPr>
+          <w:rFonts w:ascii="Courier New" w:hAnsi="Courier New" w:cs="Courier New"/>
+          <w:sz w:val="20"/>
+          <w:szCs w:val="20"/>
+        </w:rPr>
+        <w:t>SourceDatabaseFolder</w:t>
+      </w:r>
+      <w:proofErr w:type="spellEnd"/>
+      <w:r>
+        <w:rPr>
+          <w:rFonts w:ascii="Courier New" w:hAnsi="Courier New" w:cs="Courier New"/>
+          <w:sz w:val="20"/>
+          <w:szCs w:val="20"/>
+        </w:rPr>
+        <w:t xml:space="preserve">&gt; (required parameter): path to the source </w:t>
+      </w:r>
+      <w:r>
+        <w:rPr>
+          <w:rFonts w:ascii="Courier New" w:hAnsi="Courier New" w:cs="Courier New"/>
+          <w:sz w:val="20"/>
+          <w:szCs w:val="20"/>
+        </w:rPr>
+        <w:t>'</w:t>
+      </w:r>
+      <w:proofErr w:type="spellStart"/>
+      <w:r>
+        <w:rPr>
+          <w:rFonts w:ascii="Courier New" w:hAnsi="Courier New" w:cs="Courier New"/>
+          <w:sz w:val="20"/>
+          <w:szCs w:val="20"/>
+        </w:rPr>
+        <w:t>DistributionEntGDBs</w:t>
+      </w:r>
+      <w:proofErr w:type="spellEnd"/>
+      <w:r>
+        <w:rPr>
+          <w:rFonts w:ascii="Courier New" w:hAnsi="Courier New" w:cs="Courier New"/>
+          <w:sz w:val="20"/>
+          <w:szCs w:val="20"/>
+        </w:rPr>
+        <w:t xml:space="preserve">' folder </w:t>
+      </w:r>
+      <w:r>
+        <w:rPr>
+          <w:rFonts w:cstheme="minorHAnsi"/>
+          <w:b/>
+        </w:rPr>
+        <w:t xml:space="preserve">(i.e. </w:t>
+      </w:r>
+      <w:proofErr w:type="spellStart"/>
+      <w:r>
+        <w:rPr>
+          <w:rFonts w:cstheme="minorHAnsi"/>
+          <w:b/>
+        </w:rPr>
+        <w:t>OPSServer</w:t>
+      </w:r>
+      <w:r>
+        <w:rPr>
+          <w:rFonts w:cstheme="minorHAnsi"/>
+          <w:b/>
+        </w:rPr>
+        <w:t>Install</w:t>
+      </w:r>
+      <w:proofErr w:type="spellEnd"/>
+      <w:r>
+        <w:rPr>
+          <w:rFonts w:cstheme="minorHAnsi"/>
+          <w:b/>
+        </w:rPr>
+        <w:t>\Server</w:t>
+      </w:r>
+      <w:r>
+        <w:rPr>
+          <w:rFonts w:cstheme="minorHAnsi"/>
+          <w:b/>
+        </w:rPr>
+        <w:t>\</w:t>
+      </w:r>
+      <w:proofErr w:type="spellStart"/>
+      <w:r>
+        <w:rPr>
+          <w:rFonts w:cstheme="minorHAnsi"/>
+          <w:b/>
+        </w:rPr>
+        <w:t>DistributionEntGDBs</w:t>
+      </w:r>
+      <w:proofErr w:type="spellEnd"/>
+      <w:r>
+        <w:rPr>
+          <w:rFonts w:cstheme="minorHAnsi"/>
+          <w:b/>
+        </w:rPr>
+        <w:t xml:space="preserve"> folder</w:t>
+      </w:r>
+      <w:r>
+        <w:rPr>
+          <w:rFonts w:cstheme="minorHAnsi"/>
+          <w:b/>
+        </w:rPr>
+        <w:t xml:space="preserve"> on the external drive</w:t>
+      </w:r>
+      <w:r>
+        <w:rPr>
+          <w:rFonts w:cstheme="minorHAnsi"/>
+          <w:b/>
+        </w:rPr>
+        <w:t>)</w:t>
+      </w:r>
+      <w:r>
+        <w:rPr>
+          <w:rFonts w:ascii="Courier New" w:hAnsi="Courier New" w:cs="Courier New"/>
+          <w:sz w:val="20"/>
+          <w:szCs w:val="20"/>
+        </w:rPr>
+        <w:t>.</w:t>
+      </w:r>
+    </w:p>
+    <w:p>
+      <w:pPr>
+        <w:ind w:left="720"/>
+        <w:rPr>
+          <w:rFonts w:ascii="Courier New" w:hAnsi="Courier New" w:cs="Courier New"/>
+          <w:sz w:val="20"/>
+          <w:szCs w:val="20"/>
+        </w:rPr>
+      </w:pPr>
+      <w:r>
+        <w:rPr>
+          <w:rFonts w:ascii="Courier New" w:hAnsi="Courier New" w:cs="Courier New"/>
+          <w:sz w:val="20"/>
+          <w:szCs w:val="20"/>
+        </w:rPr>
+        <w:t>&lt;</w:t>
+      </w:r>
+      <w:proofErr w:type="spellStart"/>
+      <w:r>
+        <w:rPr>
+          <w:rFonts w:ascii="Courier New" w:hAnsi="Courier New" w:cs="Courier New"/>
+          <w:sz w:val="20"/>
+          <w:szCs w:val="20"/>
+        </w:rPr>
+        <w:t>AGSServiceAccount</w:t>
+      </w:r>
+      <w:proofErr w:type="spellEnd"/>
+      <w:r>
+        <w:rPr>
+          <w:rFonts w:ascii="Courier New" w:hAnsi="Courier New" w:cs="Courier New"/>
+          <w:sz w:val="20"/>
+          <w:szCs w:val="20"/>
+        </w:rPr>
+        <w:t>&gt; (required parameter):</w:t>
+      </w:r>
+      <w:r>
+        <w:rPr>
+          <w:rFonts w:ascii="Courier New" w:hAnsi="Courier New" w:cs="Courier New"/>
+          <w:sz w:val="20"/>
+          <w:szCs w:val="20"/>
+        </w:rPr>
+        <w:t xml:space="preserve"> ArcGIS Server service account </w:t>
+      </w:r>
+      <w:r>
+        <w:rPr>
+          <w:rFonts w:cstheme="minorHAnsi"/>
+          <w:b/>
+        </w:rPr>
+        <w:t>(i.e. what the variable “</w:t>
+      </w:r>
+      <w:proofErr w:type="spellStart"/>
+      <w:r>
+        <w:rPr>
+          <w:rFonts w:cstheme="minorHAnsi"/>
+          <w:b/>
+        </w:rPr>
+        <w:t>ops_agsServiceAccount</w:t>
+      </w:r>
+      <w:proofErr w:type="spellEnd"/>
+      <w:r>
+        <w:rPr>
+          <w:rFonts w:cstheme="minorHAnsi"/>
+          <w:b/>
+        </w:rPr>
+        <w:t xml:space="preserve">” is set to </w:t>
+      </w:r>
+      <w:r>
+        <w:rPr>
+          <w:rFonts w:cstheme="minorHAnsi"/>
+          <w:b/>
+        </w:rPr>
+        <w:t>in the InstallSettings</w:t>
+      </w:r>
+      <w:r>
+        <w:rPr>
+          <w:rFonts w:cstheme="minorHAnsi"/>
+          <w:b/>
+        </w:rPr>
+        <w:t>.bat file</w:t>
+      </w:r>
+      <w:r>
+        <w:rPr>
+          <w:rFonts w:cstheme="minorHAnsi"/>
+          <w:b/>
+        </w:rPr>
+        <w:t>)</w:t>
+      </w:r>
+    </w:p>
+    <w:p>
+      <w:pPr>
+        <w:ind w:left="720"/>
+        <w:rPr>
+          <w:rFonts w:ascii="Courier New" w:hAnsi="Courier New" w:cs="Courier New"/>
+          <w:sz w:val="20"/>
+          <w:szCs w:val="20"/>
+        </w:rPr>
+      </w:pPr>
+      <w:r>
+        <w:rPr>
+          <w:rFonts w:ascii="Courier New" w:hAnsi="Courier New" w:cs="Courier New"/>
+          <w:sz w:val="20"/>
+          <w:szCs w:val="20"/>
+        </w:rPr>
+        <w:t>&lt;</w:t>
+      </w:r>
+      <w:proofErr w:type="spellStart"/>
+      <w:r>
+        <w:rPr>
+          <w:rFonts w:ascii="Courier New" w:hAnsi="Courier New" w:cs="Courier New"/>
+          <w:sz w:val="20"/>
+          <w:szCs w:val="20"/>
+        </w:rPr>
+        <w:t>DataDriveLetter</w:t>
+      </w:r>
+      <w:proofErr w:type="spellEnd"/>
+      <w:r>
+        <w:rPr>
+          <w:rFonts w:ascii="Courier New" w:hAnsi="Courier New" w:cs="Courier New"/>
+          <w:sz w:val="20"/>
+          <w:szCs w:val="20"/>
+        </w:rPr>
+        <w:t xml:space="preserve">&gt; (required parameter): the drive letter where the destination </w:t>
+      </w:r>
+      <w:proofErr w:type="spellStart"/>
+      <w:r>
+        <w:rPr>
+          <w:rFonts w:ascii="Courier New" w:hAnsi="Courier New" w:cs="Courier New"/>
+          <w:sz w:val="20"/>
+          <w:szCs w:val="20"/>
+        </w:rPr>
+        <w:t>OpsServer</w:t>
+      </w:r>
+      <w:proofErr w:type="spellEnd"/>
+      <w:r>
+        <w:rPr>
+          <w:rFonts w:ascii="Courier New" w:hAnsi="Courier New" w:cs="Courier New"/>
+          <w:sz w:val="20"/>
+          <w:szCs w:val="20"/>
+        </w:rPr>
+        <w:t>\Envi</w:t>
+      </w:r>
+      <w:r>
+        <w:rPr>
+          <w:rFonts w:ascii="Courier New" w:hAnsi="Courier New" w:cs="Courier New"/>
+          <w:sz w:val="20"/>
+          <w:szCs w:val="20"/>
+        </w:rPr>
+        <w:t xml:space="preserve">ronment\Data folder is located </w:t>
+      </w:r>
+      <w:r>
+        <w:rPr>
+          <w:rFonts w:cstheme="minorHAnsi"/>
+          <w:b/>
+        </w:rPr>
+        <w:t>(i.e. what the variable “</w:t>
+      </w:r>
+      <w:proofErr w:type="spellStart"/>
+      <w:r>
+        <w:rPr>
+          <w:rFonts w:cstheme="minorHAnsi"/>
+          <w:b/>
+        </w:rPr>
+        <w:t>ops_dataDrive</w:t>
+      </w:r>
+      <w:proofErr w:type="spellEnd"/>
+      <w:r>
+        <w:rPr>
+          <w:rFonts w:cstheme="minorHAnsi"/>
+          <w:b/>
+        </w:rPr>
+        <w:t>” i</w:t>
+      </w:r>
+      <w:r>
+        <w:rPr>
+          <w:rFonts w:cstheme="minorHAnsi"/>
+          <w:b/>
+        </w:rPr>
+        <w:t>s set to in the InstallSettings</w:t>
+      </w:r>
+      <w:r>
+        <w:rPr>
+          <w:rFonts w:cstheme="minorHAnsi"/>
+          <w:b/>
+        </w:rPr>
+        <w:t>.bat file)</w:t>
+      </w:r>
+      <w:r>
+        <w:rPr>
+          <w:rFonts w:ascii="Courier New" w:hAnsi="Courier New" w:cs="Courier New"/>
+          <w:sz w:val="20"/>
+          <w:szCs w:val="20"/>
+        </w:rPr>
+        <w:t>.</w:t>
+      </w:r>
+    </w:p>
+    <w:p>
+      <w:pPr>
+        <w:ind w:left="720"/>
+      </w:pPr>
+      <w:r>
+        <w:rPr>
+          <w:rFonts w:ascii="Courier New" w:hAnsi="Courier New" w:cs="Courier New"/>
+          <w:sz w:val="20"/>
+          <w:szCs w:val="20"/>
+        </w:rPr>
+        <w:t>&lt;</w:t>
+      </w:r>
+      <w:proofErr w:type="spellStart"/>
+      <w:r>
+        <w:rPr>
+          <w:rFonts w:ascii="Courier New" w:hAnsi="Courier New" w:cs="Courier New"/>
+          <w:sz w:val="20"/>
+          <w:szCs w:val="20"/>
+        </w:rPr>
+        <w:t>CacheDriveLetter</w:t>
+      </w:r>
+      <w:proofErr w:type="spellEnd"/>
+      <w:r>
+        <w:rPr>
+          <w:rFonts w:ascii="Courier New" w:hAnsi="Courier New" w:cs="Courier New"/>
+          <w:sz w:val="20"/>
+          <w:szCs w:val="20"/>
+        </w:rPr>
+        <w:t xml:space="preserve">&gt; (required parameter): the drive letter where the destination </w:t>
+      </w:r>
+      <w:proofErr w:type="spellStart"/>
+      <w:r>
+        <w:rPr>
+          <w:rFonts w:ascii="Courier New" w:hAnsi="Courier New" w:cs="Courier New"/>
+          <w:sz w:val="20"/>
+          <w:szCs w:val="20"/>
+        </w:rPr>
+        <w:t>arcgisserver</w:t>
+      </w:r>
+      <w:proofErr w:type="spellEnd"/>
+      <w:r>
+        <w:rPr>
+          <w:rFonts w:ascii="Courier New" w:hAnsi="Courier New" w:cs="Courier New"/>
+          <w:sz w:val="20"/>
+          <w:szCs w:val="20"/>
+        </w:rPr>
+        <w:t>\</w:t>
+      </w:r>
+      <w:proofErr w:type="spellStart"/>
+      <w:r>
+        <w:rPr>
+          <w:rFonts w:ascii="Courier New" w:hAnsi="Courier New" w:cs="Courier New"/>
+          <w:sz w:val="20"/>
+          <w:szCs w:val="20"/>
+        </w:rPr>
+        <w:t>arcgiscache</w:t>
+      </w:r>
+      <w:proofErr w:type="spellEnd"/>
+      <w:r>
+        <w:rPr>
+          <w:rFonts w:ascii="Courier New" w:hAnsi="Courier New" w:cs="Courier New"/>
+          <w:sz w:val="20"/>
+          <w:szCs w:val="20"/>
+        </w:rPr>
+        <w:t xml:space="preserve"> folder is located </w:t>
+      </w:r>
+      <w:r>
+        <w:rPr>
+          <w:rFonts w:cstheme="minorHAnsi"/>
+          <w:b/>
+        </w:rPr>
+        <w:t>(i.e. what the variable “</w:t>
+      </w:r>
+      <w:proofErr w:type="spellStart"/>
+      <w:r>
+        <w:rPr>
+          <w:rFonts w:cstheme="minorHAnsi"/>
+          <w:b/>
+        </w:rPr>
+        <w:t>ops_cache</w:t>
+      </w:r>
+      <w:r>
+        <w:rPr>
+          <w:rFonts w:cstheme="minorHAnsi"/>
+          <w:b/>
+        </w:rPr>
+        <w:t>Drive</w:t>
+      </w:r>
+      <w:proofErr w:type="spellEnd"/>
+      <w:r>
+        <w:rPr>
+          <w:rFonts w:cstheme="minorHAnsi"/>
+          <w:b/>
+        </w:rPr>
+        <w:t>” i</w:t>
+      </w:r>
+      <w:r>
+        <w:rPr>
+          <w:rFonts w:cstheme="minorHAnsi"/>
+          <w:b/>
+        </w:rPr>
+        <w:t>s set to in the InstallSettings</w:t>
+      </w:r>
+      <w:r>
+        <w:rPr>
+          <w:rFonts w:cstheme="minorHAnsi"/>
+          <w:b/>
+        </w:rPr>
+        <w:t>.bat file)</w:t>
+      </w:r>
+    </w:p>
+    <w:p>
+      <w:r>
+        <w:tab/>
+      </w:r>
+      <w:r>
+        <w:t>Example (G is the drive letter of the external drive</w:t>
+      </w:r>
+      <w:r>
+        <w:t xml:space="preserve"> in this example</w:t>
+      </w:r>
+      <w:r>
+        <w:t>):</w:t>
+      </w:r>
+    </w:p>
+    <w:p>
+      <w:pPr>
+        <w:ind w:left="1440"/>
+        <w:rPr>
+          <w:rFonts w:ascii="Courier New" w:hAnsi="Courier New" w:cs="Courier New"/>
+        </w:rPr>
+      </w:pPr>
+      <w:r>
+        <w:rPr>
+          <w:rFonts w:ascii="Courier New" w:hAnsi="Courier New" w:cs="Courier New"/>
+        </w:rPr>
+        <w:lastRenderedPageBreak/>
+        <w:t xml:space="preserve">CopyData.py </w:t>
+      </w:r>
+      <w:r>
+        <w:rPr>
+          <w:rFonts w:ascii="Courier New" w:hAnsi="Courier New" w:cs="Courier New"/>
+        </w:rPr>
+        <w:t>G:\OPSServer</w:t>
+      </w:r>
+      <w:r>
+        <w:rPr>
+          <w:rFonts w:ascii="Courier New" w:hAnsi="Courier New" w:cs="Courier New"/>
+        </w:rPr>
+        <w:t>Install</w:t>
+      </w:r>
+      <w:r>
+        <w:rPr>
+          <w:rFonts w:ascii="Courier New" w:hAnsi="Courier New" w:cs="Courier New"/>
+        </w:rPr>
+        <w:t>\Server\St</w:t>
+      </w:r>
+      <w:r>
+        <w:rPr>
+          <w:rFonts w:ascii="Courier New" w:hAnsi="Courier New" w:cs="Courier New"/>
+        </w:rPr>
+        <w:t>aging\Data G:\OPSServer</w:t>
+      </w:r>
+      <w:r>
+        <w:rPr>
+          <w:rFonts w:ascii="Courier New" w:hAnsi="Courier New" w:cs="Courier New"/>
+        </w:rPr>
+        <w:t>Install</w:t>
+      </w:r>
+      <w:r>
+        <w:rPr>
+          <w:rFonts w:ascii="Courier New" w:hAnsi="Courier New" w:cs="Courier New"/>
+        </w:rPr>
+        <w:t>\Server\Sta</w:t>
+      </w:r>
+      <w:r>
+        <w:rPr>
+          <w:rFonts w:ascii="Courier New" w:hAnsi="Courier New" w:cs="Courier New"/>
+        </w:rPr>
+        <w:t>ging\Caches G:\OPSServer</w:t>
+      </w:r>
+      <w:r>
+        <w:rPr>
+          <w:rFonts w:ascii="Courier New" w:hAnsi="Courier New" w:cs="Courier New"/>
+        </w:rPr>
+        <w:t>Install</w:t>
+      </w:r>
+      <w:r>
+        <w:rPr>
+          <w:rFonts w:ascii="Courier New" w:hAnsi="Courier New" w:cs="Courier New"/>
+        </w:rPr>
+        <w:t xml:space="preserve">\Server\DistributionEntGDBs </w:t>
+      </w:r>
+      <w:r>
+        <w:rPr>
+          <w:rFonts w:ascii="Courier New" w:hAnsi="Courier New" w:cs="Courier New"/>
+        </w:rPr>
+        <w:t>AFMAGS</w:t>
+      </w:r>
+      <w:r>
+        <w:rPr>
+          <w:rFonts w:ascii="Courier New" w:hAnsi="Courier New" w:cs="Courier New"/>
+        </w:rPr>
+        <w:t xml:space="preserve"> c </w:t>
+      </w:r>
+      <w:proofErr w:type="spellStart"/>
+      <w:r>
+        <w:rPr>
+          <w:rFonts w:ascii="Courier New" w:hAnsi="Courier New" w:cs="Courier New"/>
+        </w:rPr>
+        <w:t>c</w:t>
+      </w:r>
+      <w:proofErr w:type="spellEnd"/>
+    </w:p>
+    <w:p>
+      <w:pPr>
+        <w:pStyle w:val="ListParagraph"/>
+        <w:numPr>
+          <w:ilvl w:val="0"/>
+          <w:numId w:val="2"/>
+        </w:numPr>
+      </w:pPr>
+      <w:r>
+        <w:t>After Python script has finished, review script output for errors.</w:t>
+      </w:r>
+    </w:p>
+    <w:p/>
+    <w:p>
+      <w:pPr>
+        <w:pStyle w:val="Heading2"/>
+      </w:pPr>
+      <w:bookmarkStart w:id="26" w:name="_Publish_portal_content_1"/>
+      <w:bookmarkStart w:id="27" w:name="_Toc389112105"/>
+      <w:bookmarkEnd w:id="26"/>
+      <w:r>
+        <w:t>Publish portal content</w:t>
+      </w:r>
+      <w:bookmarkEnd w:id="27"/>
+    </w:p>
+    <w:p>
+      <w:r>
+        <w:t xml:space="preserve">The instructions below describe how to publish the Ops Server portal content contained on your external drive to your portal using the Python script </w:t>
+      </w:r>
+      <w:r>
+        <w:rPr>
+          <w:rFonts w:ascii="Courier New" w:hAnsi="Courier New" w:cs="Courier New"/>
+          <w:sz w:val="20"/>
+          <w:szCs w:val="20"/>
+        </w:rPr>
+        <w:t>PortalContentPost.py</w:t>
+      </w:r>
+      <w:r>
+        <w:t>.</w:t>
+      </w:r>
+    </w:p>
+    <w:p>
+      <w:r>
+        <w:rPr>
+          <w:i/>
+        </w:rPr>
+        <w:t>Prerequisites</w:t>
+      </w:r>
+      <w:r>
+        <w:t>:</w:t>
+      </w:r>
+    </w:p>
+    <w:p>
+      <w:pPr>
+        <w:pStyle w:val="ListParagraph"/>
+        <w:numPr>
+          <w:ilvl w:val="0"/>
+          <w:numId w:val="21"/>
+        </w:numPr>
+      </w:pPr>
+      <w:r>
+        <w:t xml:space="preserve">Software has been installed/configured using the InstallOpsServer.bat file and installation has been validated (see topic </w:t>
+      </w:r>
+      <w:hyperlink w:anchor="_Install_Ops_Server" w:history="1">
+        <w:r>
+          <w:rPr>
+            <w:rStyle w:val="Hyperlink"/>
+          </w:rPr>
+          <w:t>Install Ops Server software</w:t>
+        </w:r>
+      </w:hyperlink>
+      <w:r>
+        <w:t>).</w:t>
+      </w:r>
+    </w:p>
+    <w:p>
       <w:pPr>
         <w:pStyle w:val="ListParagraph"/>
         <w:numPr>
@@ -11029,14 +11144,7 @@
         <w:rPr>
           <w:rFonts w:cstheme="minorHAnsi"/>
         </w:rPr>
-        <w:t xml:space="preserve">nal </w:t>
-      </w:r>
-      <w:r>
-        <w:rPr>
-          <w:rFonts w:cstheme="minorHAnsi"/>
-        </w:rPr>
-        <w:lastRenderedPageBreak/>
-        <w:t xml:space="preserve">drive (the </w:t>
+        <w:t xml:space="preserve">nal drive (the </w:t>
       </w:r>
       <w:r>
         <w:rPr>
@@ -11121,6 +11229,7 @@
         </w:numPr>
       </w:pPr>
       <w:r>
+        <w:lastRenderedPageBreak/>
         <w:t xml:space="preserve">Open Windows Explorer and navigate to the </w:t>
       </w:r>
       <w:proofErr w:type="spellStart"/>
@@ -11763,7 +11872,6 @@
           <w:sz w:val="20"/>
           <w:szCs w:val="20"/>
         </w:rPr>
-        <w:lastRenderedPageBreak/>
         <w:t>&lt;</w:t>
       </w:r>
       <w:proofErr w:type="spellStart"/>
@@ -12097,6 +12205,7 @@
           <w:sz w:val="20"/>
           <w:szCs w:val="20"/>
         </w:rPr>
+        <w:lastRenderedPageBreak/>
         <w:t>{</w:t>
       </w:r>
       <w:proofErr w:type="spellStart"/>
@@ -12287,24 +12396,24 @@
           <w:szCs w:val="26"/>
         </w:rPr>
       </w:pPr>
-      <w:bookmarkStart w:id="29" w:name="_Publish_the_ArcGIS"/>
+      <w:bookmarkStart w:id="28" w:name="_Publish_the_ArcGIS"/>
+      <w:bookmarkEnd w:id="28"/>
+      <w:r>
+        <w:br w:type="page"/>
+      </w:r>
+    </w:p>
+    <w:p>
+      <w:pPr>
+        <w:pStyle w:val="Heading2"/>
+      </w:pPr>
+      <w:bookmarkStart w:id="29" w:name="_Publish_the_ArcGIS_1"/>
+      <w:bookmarkStart w:id="30" w:name="_Toc389112106"/>
       <w:bookmarkEnd w:id="29"/>
-      <w:r>
-        <w:br w:type="page"/>
-      </w:r>
-    </w:p>
-    <w:p>
-      <w:pPr>
-        <w:pStyle w:val="Heading2"/>
-      </w:pPr>
-      <w:bookmarkStart w:id="30" w:name="_Publish_the_ArcGIS_1"/>
-      <w:bookmarkStart w:id="31" w:name="_Toc389112106"/>
-      <w:bookmarkEnd w:id="30"/>
       <w:r>
         <w:lastRenderedPageBreak/>
         <w:t>Publish the ArcGIS Server services</w:t>
       </w:r>
-      <w:bookmarkEnd w:id="31"/>
+      <w:bookmarkEnd w:id="30"/>
     </w:p>
     <w:p>
       <w:r>
@@ -12552,6 +12661,50 @@
           <w:sz w:val="20"/>
           <w:szCs w:val="20"/>
         </w:rPr>
+        <w:t>Start_Service</w:t>
+      </w:r>
+      <w:proofErr w:type="spellEnd"/>
+      <w:r>
+        <w:rPr>
+          <w:rFonts w:ascii="Courier New" w:hAnsi="Courier New" w:cs="Courier New"/>
+          <w:sz w:val="20"/>
+          <w:szCs w:val="20"/>
+        </w:rPr>
+        <w:t xml:space="preserve">: </w:t>
+      </w:r>
+      <w:proofErr w:type="spellStart"/>
+      <w:r>
+        <w:rPr>
+          <w:rFonts w:ascii="Courier New" w:hAnsi="Courier New" w:cs="Courier New"/>
+          <w:sz w:val="20"/>
+          <w:szCs w:val="20"/>
+        </w:rPr>
+        <w:t>Yes|No</w:t>
+      </w:r>
+      <w:proofErr w:type="spellEnd"/>
+      <w:r>
+        <w:rPr>
+          <w:rFonts w:ascii="Courier New" w:hAnsi="Courier New" w:cs="Courier New"/>
+          <w:sz w:val="20"/>
+          <w:szCs w:val="20"/>
+        </w:rPr>
+        <w:t xml:space="preserve">&gt; </w:t>
+      </w:r>
+      <w:r>
+        <w:rPr>
+          <w:rFonts w:ascii="Courier New" w:hAnsi="Courier New" w:cs="Courier New"/>
+          <w:sz w:val="20"/>
+          <w:szCs w:val="20"/>
+        </w:rPr>
+        <w:t>&lt;</w:t>
+      </w:r>
+      <w:proofErr w:type="spellStart"/>
+      <w:r>
+        <w:rPr>
+          <w:rFonts w:ascii="Courier New" w:hAnsi="Courier New" w:cs="Courier New"/>
+          <w:sz w:val="20"/>
+          <w:szCs w:val="20"/>
+        </w:rPr>
         <w:t>Service_Definition_Root_Folder_Path</w:t>
       </w:r>
       <w:proofErr w:type="spellEnd"/>
@@ -12596,7 +12749,15 @@
           <w:sz w:val="20"/>
           <w:szCs w:val="20"/>
         </w:rPr>
-        <w:t>OpsServerTypesToPublish</w:t>
+        <w:t>Groups</w:t>
+      </w:r>
+      <w:r>
+        <w:rPr>
+          <w:rFonts w:ascii="Courier New" w:hAnsi="Courier New" w:cs="Courier New"/>
+          <w:sz w:val="20"/>
+          <w:szCs w:val="20"/>
+        </w:rPr>
+        <w:t>ToPublish</w:t>
       </w:r>
       <w:proofErr w:type="spellEnd"/>
       <w:r>
@@ -13115,18 +13276,7 @@
     </w:p>
     <w:p>
       <w:pPr>
-        <w:pStyle w:val="ListParagraph"/>
-        <w:ind w:left="1440"/>
-        <w:rPr>
-          <w:rFonts w:ascii="Courier New" w:hAnsi="Courier New" w:cs="Courier New"/>
-          <w:sz w:val="20"/>
-          <w:szCs w:val="20"/>
-        </w:rPr>
-      </w:pPr>
-    </w:p>
-    <w:p>
-      <w:pPr>
-        <w:pStyle w:val="ListParagraph"/>
+        <w:ind w:left="720"/>
         <w:rPr>
           <w:rFonts w:ascii="Courier New" w:hAnsi="Courier New" w:cs="Courier New"/>
           <w:sz w:val="20"/>
@@ -13148,7 +13298,7 @@
           <w:sz w:val="20"/>
           <w:szCs w:val="20"/>
         </w:rPr>
-        <w:t>Service_Definition_Root_Folder_Path</w:t>
+        <w:t>Start_Service</w:t>
       </w:r>
       <w:proofErr w:type="spellEnd"/>
       <w:r>
@@ -13157,31 +13307,7 @@
           <w:sz w:val="20"/>
           <w:szCs w:val="20"/>
         </w:rPr>
-        <w:t>&gt; (required parameter) is the path of the root folder contain</w:t>
-      </w:r>
-      <w:r>
-        <w:rPr>
-          <w:rFonts w:ascii="Courier New" w:hAnsi="Courier New" w:cs="Courier New"/>
-          <w:sz w:val="20"/>
-          <w:szCs w:val="20"/>
-        </w:rPr>
-        <w:t>in</w:t>
-      </w:r>
-      <w:r>
-        <w:rPr>
-          <w:rFonts w:ascii="Courier New" w:hAnsi="Courier New" w:cs="Courier New"/>
-          <w:sz w:val="20"/>
-          <w:szCs w:val="20"/>
-        </w:rPr>
-        <w:t>g the service definition (</w:t>
-      </w:r>
-      <w:r>
-        <w:rPr>
-          <w:rFonts w:ascii="Courier New" w:hAnsi="Courier New" w:cs="Courier New"/>
-          <w:sz w:val="20"/>
-          <w:szCs w:val="20"/>
-        </w:rPr>
-        <w:t>.</w:t>
+        <w:t xml:space="preserve">: </w:t>
       </w:r>
       <w:proofErr w:type="spellStart"/>
       <w:r>
@@ -13190,7 +13316,7 @@
           <w:sz w:val="20"/>
           <w:szCs w:val="20"/>
         </w:rPr>
-        <w:t>sd</w:t>
+        <w:t>Yes|No</w:t>
       </w:r>
       <w:proofErr w:type="spellEnd"/>
       <w:r>
@@ -13199,122 +13325,23 @@
           <w:sz w:val="20"/>
           <w:szCs w:val="20"/>
         </w:rPr>
-        <w:t xml:space="preserve">) files to upload (publish) </w:t>
-      </w:r>
-      <w:r>
-        <w:rPr>
-          <w:rFonts w:cstheme="minorHAnsi"/>
-          <w:b/>
-        </w:rPr>
-        <w:t>(i.e.</w:t>
-      </w:r>
-      <w:r>
-        <w:rPr>
-          <w:rFonts w:cstheme="minorHAnsi"/>
-          <w:b/>
-        </w:rPr>
-        <w:t xml:space="preserve"> </w:t>
-      </w:r>
-      <w:r>
-        <w:rPr>
-          <w:rFonts w:cstheme="minorHAnsi"/>
-          <w:b/>
-        </w:rPr>
-        <w:t>this is the</w:t>
-      </w:r>
-      <w:r>
-        <w:rPr>
-          <w:rFonts w:cstheme="minorHAnsi"/>
-          <w:b/>
-        </w:rPr>
-        <w:t xml:space="preserve"> </w:t>
-      </w:r>
-      <w:proofErr w:type="spellStart"/>
-      <w:r>
-        <w:rPr>
-          <w:rFonts w:cstheme="minorHAnsi"/>
-          <w:b/>
-        </w:rPr>
-        <w:t>OPSServer</w:t>
-      </w:r>
-      <w:r>
-        <w:rPr>
-          <w:rFonts w:cstheme="minorHAnsi"/>
-          <w:b/>
-        </w:rPr>
-        <w:t>Install</w:t>
-      </w:r>
-      <w:proofErr w:type="spellEnd"/>
-      <w:r>
-        <w:rPr>
-          <w:rFonts w:cstheme="minorHAnsi"/>
-          <w:b/>
-        </w:rPr>
-        <w:t>\Server\</w:t>
-      </w:r>
-      <w:proofErr w:type="spellStart"/>
-      <w:r>
-        <w:rPr>
-          <w:rFonts w:cstheme="minorHAnsi"/>
-          <w:b/>
-        </w:rPr>
-        <w:t>ServiceDefinitions</w:t>
-      </w:r>
-      <w:proofErr w:type="spellEnd"/>
-      <w:r>
-        <w:rPr>
-          <w:rFonts w:cstheme="minorHAnsi"/>
-          <w:b/>
-        </w:rPr>
-        <w:t xml:space="preserve"> folder</w:t>
-      </w:r>
-      <w:r>
-        <w:rPr>
-          <w:rFonts w:cstheme="minorHAnsi"/>
-          <w:b/>
-        </w:rPr>
-        <w:t xml:space="preserve"> on the external drive</w:t>
-      </w:r>
-      <w:r>
-        <w:rPr>
-          <w:rFonts w:cstheme="minorHAnsi"/>
-          <w:b/>
-        </w:rPr>
-        <w:t>)</w:t>
-      </w:r>
-    </w:p>
-    <w:p>
-      <w:pPr>
-        <w:pStyle w:val="ListParagraph"/>
-        <w:ind w:left="1440"/>
-      </w:pPr>
-    </w:p>
-    <w:p>
-      <w:pPr>
-        <w:pStyle w:val="ListParagraph"/>
-      </w:pPr>
-      <w:r>
-        <w:lastRenderedPageBreak/>
-        <w:t>{</w:t>
-      </w:r>
-      <w:proofErr w:type="spellStart"/>
-      <w:r>
-        <w:t>OwnersToPublish</w:t>
-      </w:r>
-      <w:proofErr w:type="spellEnd"/>
-      <w:r>
-        <w:t>} (</w:t>
-      </w:r>
-      <w:proofErr w:type="gramStart"/>
-      <w:r>
-        <w:t>optional</w:t>
-      </w:r>
-      <w:proofErr w:type="gramEnd"/>
-      <w:r>
-        <w:t xml:space="preserve"> parameter) allows you to publish only ArcGIS Server service owned by specific users by specifying a list of users.</w:t>
-      </w:r>
-      <w:r>
-        <w:t xml:space="preserve"> </w:t>
+        <w:t xml:space="preserve">&gt; (required) Flag indicating if </w:t>
+      </w:r>
+      <w:r>
+        <w:rPr>
+          <w:rFonts w:ascii="Courier New" w:hAnsi="Courier New" w:cs="Courier New"/>
+          <w:sz w:val="20"/>
+          <w:szCs w:val="20"/>
+        </w:rPr>
+        <w:t>the service should be started after publishing</w:t>
+      </w:r>
+      <w:r>
+        <w:rPr>
+          <w:rFonts w:ascii="Courier New" w:hAnsi="Courier New" w:cs="Courier New"/>
+          <w:sz w:val="20"/>
+          <w:szCs w:val="20"/>
+        </w:rPr>
+        <w:t xml:space="preserve">. </w:t>
       </w:r>
       <w:r>
         <w:rPr>
@@ -13322,70 +13349,326 @@
           <w:b/>
           <w:color w:val="FF0000"/>
         </w:rPr>
-        <w:t>(NOTE: do NOT use this parameter until a future release of the Ops Server portal content and ArcGIS Services)</w:t>
-      </w:r>
-    </w:p>
-    <w:p>
-      <w:pPr>
-        <w:pStyle w:val="ListParagraph"/>
-        <w:ind w:left="1440"/>
-      </w:pPr>
-    </w:p>
-    <w:p>
-      <w:pPr>
-        <w:pStyle w:val="ListParagraph"/>
-      </w:pPr>
-      <w:r>
-        <w:t>{</w:t>
-      </w:r>
-      <w:proofErr w:type="spellStart"/>
-      <w:r>
-        <w:t>OpsServerTypesToPublish</w:t>
-      </w:r>
-      <w:proofErr w:type="spellEnd"/>
-      <w:r>
-        <w:t>} (</w:t>
+        <w:t>(</w:t>
       </w:r>
       <w:proofErr w:type="gramStart"/>
-      <w:r>
-        <w:t>optional</w:t>
-      </w:r>
-      <w:proofErr w:type="gramEnd"/>
-      <w:r>
-        <w:t xml:space="preserve"> parameter) allows you to publish ArcGIS Server services</w:t>
-      </w:r>
-      <w:r>
-        <w:t xml:space="preserve"> for specific</w:t>
-      </w:r>
-      <w:r>
-        <w:t xml:space="preserve"> </w:t>
-      </w:r>
-      <w:proofErr w:type="spellStart"/>
-      <w:r>
-        <w:t>OpsServer</w:t>
-      </w:r>
-      <w:proofErr w:type="spellEnd"/>
-      <w:r>
-        <w:t xml:space="preserve"> types (Land, Maritime, </w:t>
-      </w:r>
-      <w:proofErr w:type="spellStart"/>
-      <w:r>
-        <w:t>etc</w:t>
-      </w:r>
-      <w:proofErr w:type="spellEnd"/>
-      <w:r>
-        <w:t>).</w:t>
-      </w:r>
-      <w:r>
-        <w:t xml:space="preserve"> </w:t>
-      </w:r>
       <w:r>
         <w:rPr>
           <w:rFonts w:cstheme="minorHAnsi"/>
           <w:b/>
           <w:color w:val="FF0000"/>
         </w:rPr>
-        <w:t>(NOTE: do NOT use this parameter until a future release of the Ops Server portal content and ArcGIS Services)</w:t>
+        <w:t>specify</w:t>
+      </w:r>
+      <w:proofErr w:type="gramEnd"/>
+      <w:r>
+        <w:rPr>
+          <w:rFonts w:cstheme="minorHAnsi"/>
+          <w:b/>
+          <w:color w:val="FF0000"/>
+        </w:rPr>
+        <w:t xml:space="preserve"> NO</w:t>
+      </w:r>
+      <w:r>
+        <w:rPr>
+          <w:rFonts w:cstheme="minorHAnsi"/>
+          <w:b/>
+          <w:color w:val="FF0000"/>
+        </w:rPr>
+        <w:t>. Not starting the services will significantly decrease the time to run the RemapIDsOnServices.py. You will be starting the services later using a Python script</w:t>
+      </w:r>
+      <w:r>
+        <w:rPr>
+          <w:rFonts w:cstheme="minorHAnsi"/>
+          <w:b/>
+          <w:color w:val="FF0000"/>
+        </w:rPr>
+        <w:t>)</w:t>
+      </w:r>
+    </w:p>
+    <w:p>
+      <w:pPr>
+        <w:pStyle w:val="ListParagraph"/>
+        <w:rPr>
+          <w:rFonts w:ascii="Courier New" w:hAnsi="Courier New" w:cs="Courier New"/>
+          <w:sz w:val="20"/>
+          <w:szCs w:val="20"/>
+        </w:rPr>
+      </w:pPr>
+      <w:r>
+        <w:rPr>
+          <w:rFonts w:ascii="Courier New" w:hAnsi="Courier New" w:cs="Courier New"/>
+          <w:sz w:val="20"/>
+          <w:szCs w:val="20"/>
+        </w:rPr>
+        <w:t>&lt;</w:t>
+      </w:r>
+      <w:proofErr w:type="spellStart"/>
+      <w:r>
+        <w:rPr>
+          <w:rFonts w:ascii="Courier New" w:hAnsi="Courier New" w:cs="Courier New"/>
+          <w:sz w:val="20"/>
+          <w:szCs w:val="20"/>
+        </w:rPr>
+        <w:t>Service_Definition_Root_Folder_Path</w:t>
+      </w:r>
+      <w:proofErr w:type="spellEnd"/>
+      <w:r>
+        <w:rPr>
+          <w:rFonts w:ascii="Courier New" w:hAnsi="Courier New" w:cs="Courier New"/>
+          <w:sz w:val="20"/>
+          <w:szCs w:val="20"/>
+        </w:rPr>
+        <w:t>&gt; (required parameter) is the path of the root folder contain</w:t>
+      </w:r>
+      <w:r>
+        <w:rPr>
+          <w:rFonts w:ascii="Courier New" w:hAnsi="Courier New" w:cs="Courier New"/>
+          <w:sz w:val="20"/>
+          <w:szCs w:val="20"/>
+        </w:rPr>
+        <w:t>in</w:t>
+      </w:r>
+      <w:r>
+        <w:rPr>
+          <w:rFonts w:ascii="Courier New" w:hAnsi="Courier New" w:cs="Courier New"/>
+          <w:sz w:val="20"/>
+          <w:szCs w:val="20"/>
+        </w:rPr>
+        <w:t>g the service definition (</w:t>
+      </w:r>
+      <w:r>
+        <w:rPr>
+          <w:rFonts w:ascii="Courier New" w:hAnsi="Courier New" w:cs="Courier New"/>
+          <w:sz w:val="20"/>
+          <w:szCs w:val="20"/>
+        </w:rPr>
+        <w:t>.</w:t>
+      </w:r>
+      <w:proofErr w:type="spellStart"/>
+      <w:r>
+        <w:rPr>
+          <w:rFonts w:ascii="Courier New" w:hAnsi="Courier New" w:cs="Courier New"/>
+          <w:sz w:val="20"/>
+          <w:szCs w:val="20"/>
+        </w:rPr>
+        <w:t>sd</w:t>
+      </w:r>
+      <w:proofErr w:type="spellEnd"/>
+      <w:r>
+        <w:rPr>
+          <w:rFonts w:ascii="Courier New" w:hAnsi="Courier New" w:cs="Courier New"/>
+          <w:sz w:val="20"/>
+          <w:szCs w:val="20"/>
+        </w:rPr>
+        <w:t xml:space="preserve">) files to </w:t>
+      </w:r>
+      <w:r>
+        <w:rPr>
+          <w:rFonts w:ascii="Courier New" w:hAnsi="Courier New" w:cs="Courier New"/>
+          <w:sz w:val="20"/>
+          <w:szCs w:val="20"/>
+        </w:rPr>
+        <w:lastRenderedPageBreak/>
+        <w:t xml:space="preserve">upload (publish) </w:t>
+      </w:r>
+      <w:r>
+        <w:rPr>
+          <w:rFonts w:cstheme="minorHAnsi"/>
+          <w:b/>
+        </w:rPr>
+        <w:t>(i.e.</w:t>
+      </w:r>
+      <w:r>
+        <w:rPr>
+          <w:rFonts w:cstheme="minorHAnsi"/>
+          <w:b/>
+        </w:rPr>
+        <w:t xml:space="preserve"> </w:t>
+      </w:r>
+      <w:r>
+        <w:rPr>
+          <w:rFonts w:cstheme="minorHAnsi"/>
+          <w:b/>
+        </w:rPr>
+        <w:t>this is the</w:t>
+      </w:r>
+      <w:r>
+        <w:rPr>
+          <w:rFonts w:cstheme="minorHAnsi"/>
+          <w:b/>
+        </w:rPr>
+        <w:t xml:space="preserve"> </w:t>
+      </w:r>
+      <w:proofErr w:type="spellStart"/>
+      <w:r>
+        <w:rPr>
+          <w:rFonts w:cstheme="minorHAnsi"/>
+          <w:b/>
+        </w:rPr>
+        <w:t>OPSServer</w:t>
+      </w:r>
+      <w:r>
+        <w:rPr>
+          <w:rFonts w:cstheme="minorHAnsi"/>
+          <w:b/>
+        </w:rPr>
+        <w:t>Install</w:t>
+      </w:r>
+      <w:proofErr w:type="spellEnd"/>
+      <w:r>
+        <w:rPr>
+          <w:rFonts w:cstheme="minorHAnsi"/>
+          <w:b/>
+        </w:rPr>
+        <w:t>\Server\</w:t>
+      </w:r>
+      <w:proofErr w:type="spellStart"/>
+      <w:r>
+        <w:rPr>
+          <w:rFonts w:cstheme="minorHAnsi"/>
+          <w:b/>
+        </w:rPr>
+        <w:t>ServiceDefinitions</w:t>
+      </w:r>
+      <w:proofErr w:type="spellEnd"/>
+      <w:r>
+        <w:rPr>
+          <w:rFonts w:cstheme="minorHAnsi"/>
+          <w:b/>
+        </w:rPr>
+        <w:t xml:space="preserve"> folder</w:t>
+      </w:r>
+      <w:r>
+        <w:rPr>
+          <w:rFonts w:cstheme="minorHAnsi"/>
+          <w:b/>
+        </w:rPr>
+        <w:t xml:space="preserve"> on the external drive</w:t>
+      </w:r>
+      <w:r>
+        <w:rPr>
+          <w:rFonts w:cstheme="minorHAnsi"/>
+          <w:b/>
+        </w:rPr>
+        <w:t>)</w:t>
+      </w:r>
+    </w:p>
+    <w:p>
+      <w:pPr>
+        <w:pStyle w:val="ListParagraph"/>
+        <w:ind w:left="1440"/>
+      </w:pPr>
+    </w:p>
+    <w:p>
+      <w:pPr>
+        <w:pStyle w:val="ListParagraph"/>
+      </w:pPr>
+      <w:r>
+        <w:t>{</w:t>
+      </w:r>
+      <w:proofErr w:type="spellStart"/>
+      <w:r>
+        <w:t>Owners</w:t>
+      </w:r>
+      <w:r>
+        <w:t>_</w:t>
+      </w:r>
+      <w:r>
+        <w:t>To</w:t>
+      </w:r>
+      <w:r>
+        <w:t>_</w:t>
+      </w:r>
+      <w:r>
+        <w:t>Publish</w:t>
+      </w:r>
+      <w:proofErr w:type="spellEnd"/>
+      <w:r>
+        <w:t>} (</w:t>
+      </w:r>
+      <w:proofErr w:type="gramStart"/>
+      <w:r>
+        <w:t>optional</w:t>
+      </w:r>
+      <w:proofErr w:type="gramEnd"/>
+      <w:r>
+        <w:t xml:space="preserve"> parameter) allows you to publish only ArcGIS Server service</w:t>
+      </w:r>
+      <w:r>
+        <w:t>s that are</w:t>
+      </w:r>
+      <w:r>
+        <w:t xml:space="preserve"> owned by </w:t>
+      </w:r>
+      <w:r>
+        <w:t>a specific user or users.</w:t>
+      </w:r>
+    </w:p>
+    <w:p>
+      <w:pPr>
+        <w:pStyle w:val="ListParagraph"/>
+        <w:ind w:left="1440"/>
+      </w:pPr>
+    </w:p>
+    <w:p>
+      <w:pPr>
+        <w:pStyle w:val="ListParagraph"/>
+      </w:pPr>
+      <w:r>
+        <w:t>{</w:t>
+      </w:r>
+      <w:proofErr w:type="spellStart"/>
+      <w:r>
+        <w:t>Groups_</w:t>
+      </w:r>
+      <w:r>
+        <w:t>To</w:t>
+      </w:r>
+      <w:r>
+        <w:t>_</w:t>
+      </w:r>
+      <w:r>
+        <w:t>Publish</w:t>
+      </w:r>
+      <w:proofErr w:type="spellEnd"/>
+      <w:r>
+        <w:t>} (</w:t>
+      </w:r>
+      <w:proofErr w:type="gramStart"/>
+      <w:r>
+        <w:t>optional</w:t>
+      </w:r>
+      <w:proofErr w:type="gramEnd"/>
+      <w:r>
+        <w:t xml:space="preserve"> parameter) allows you to publish </w:t>
+      </w:r>
+      <w:r>
+        <w:t xml:space="preserve">only </w:t>
+      </w:r>
+      <w:r>
+        <w:t>ArcGIS Server services</w:t>
+      </w:r>
+      <w:r>
+        <w:t xml:space="preserve"> that belong to</w:t>
+      </w:r>
+      <w:r>
+        <w:t xml:space="preserve"> </w:t>
+      </w:r>
+      <w:r>
+        <w:t xml:space="preserve">a </w:t>
+      </w:r>
+      <w:r>
+        <w:t>specific</w:t>
+      </w:r>
+      <w:r>
+        <w:t xml:space="preserve"> </w:t>
+      </w:r>
+      <w:r>
+        <w:t>portal group or groups</w:t>
+      </w:r>
+      <w:r>
+        <w:t>.</w:t>
       </w:r>
     </w:p>
     <w:p>
@@ -13465,6 +13748,22 @@
         </w:rPr>
         <w:t xml:space="preserve">Yes </w:t>
       </w:r>
+      <w:proofErr w:type="spellStart"/>
+      <w:r>
+        <w:rPr>
+          <w:rFonts w:ascii="Courier New" w:hAnsi="Courier New" w:cs="Courier New"/>
+        </w:rPr>
+        <w:t>Yes</w:t>
+      </w:r>
+      <w:proofErr w:type="spellEnd"/>
+      <w:r>
+        <w:rPr>
+          <w:rFonts w:ascii="Courier New" w:hAnsi="Courier New" w:cs="Courier New"/>
+        </w:rPr>
+        <w:t xml:space="preserve"> </w:t>
+      </w:r>
+      <w:bookmarkStart w:id="31" w:name="_GoBack"/>
+      <w:bookmarkEnd w:id="31"/>
       <w:r>
         <w:rPr>
           <w:rFonts w:ascii="Courier New" w:hAnsi="Courier New" w:cs="Courier New"/>
@@ -24168,7 +24467,6 @@
                 <w:szCs w:val="20"/>
               </w:rPr>
             </w:pPr>
-            <w:proofErr w:type="spellStart"/>
             <w:r>
               <w:rPr>
                 <w:sz w:val="20"/>
@@ -24176,7 +24474,6 @@
               </w:rPr>
               <w:t>PostgreSQL</w:t>
             </w:r>
-            <w:proofErr w:type="spellEnd"/>
           </w:p>
         </w:tc>
         <w:tc>
@@ -24572,7 +24869,7 @@
         <w:rFonts w:asciiTheme="majorHAnsi" w:eastAsiaTheme="majorEastAsia" w:hAnsiTheme="majorHAnsi" w:cstheme="majorBidi"/>
         <w:noProof/>
       </w:rPr>
-      <w:t>21</w:t>
+      <w:t>24</w:t>
     </w:r>
     <w:r>
       <w:rPr>
@@ -24948,6 +25245,119 @@
     </w:lvl>
   </w:abstractNum>
   <w:abstractNum w:abstractNumId="3">
+    <w:nsid w:val="0E186FFD"/>
+    <w:multiLevelType w:val="hybridMultilevel"/>
+    <w:tmpl w:val="2364FCC4"/>
+    <w:lvl w:ilvl="0" w:tplc="04090001">
+      <w:start w:val="1"/>
+      <w:numFmt w:val="bullet"/>
+      <w:lvlText w:val=""/>
+      <w:lvlJc w:val="left"/>
+      <w:pPr>
+        <w:ind w:left="720" w:hanging="360"/>
+      </w:pPr>
+      <w:rPr>
+        <w:rFonts w:ascii="Symbol" w:hAnsi="Symbol" w:hint="default"/>
+      </w:rPr>
+    </w:lvl>
+    <w:lvl w:ilvl="1" w:tplc="04090003" w:tentative="1">
+      <w:start w:val="1"/>
+      <w:numFmt w:val="bullet"/>
+      <w:lvlText w:val="o"/>
+      <w:lvlJc w:val="left"/>
+      <w:pPr>
+        <w:ind w:left="1440" w:hanging="360"/>
+      </w:pPr>
+      <w:rPr>
+        <w:rFonts w:ascii="Courier New" w:hAnsi="Courier New" w:cs="Courier New" w:hint="default"/>
+      </w:rPr>
+    </w:lvl>
+    <w:lvl w:ilvl="2" w:tplc="04090005" w:tentative="1">
+      <w:start w:val="1"/>
+      <w:numFmt w:val="bullet"/>
+      <w:lvlText w:val=""/>
+      <w:lvlJc w:val="left"/>
+      <w:pPr>
+        <w:ind w:left="2160" w:hanging="360"/>
+      </w:pPr>
+      <w:rPr>
+        <w:rFonts w:ascii="Wingdings" w:hAnsi="Wingdings" w:hint="default"/>
+      </w:rPr>
+    </w:lvl>
+    <w:lvl w:ilvl="3" w:tplc="04090001" w:tentative="1">
+      <w:start w:val="1"/>
+      <w:numFmt w:val="bullet"/>
+      <w:lvlText w:val=""/>
+      <w:lvlJc w:val="left"/>
+      <w:pPr>
+        <w:ind w:left="2880" w:hanging="360"/>
+      </w:pPr>
+      <w:rPr>
+        <w:rFonts w:ascii="Symbol" w:hAnsi="Symbol" w:hint="default"/>
+      </w:rPr>
+    </w:lvl>
+    <w:lvl w:ilvl="4" w:tplc="04090003" w:tentative="1">
+      <w:start w:val="1"/>
+      <w:numFmt w:val="bullet"/>
+      <w:lvlText w:val="o"/>
+      <w:lvlJc w:val="left"/>
+      <w:pPr>
+        <w:ind w:left="3600" w:hanging="360"/>
+      </w:pPr>
+      <w:rPr>
+        <w:rFonts w:ascii="Courier New" w:hAnsi="Courier New" w:cs="Courier New" w:hint="default"/>
+      </w:rPr>
+    </w:lvl>
+    <w:lvl w:ilvl="5" w:tplc="04090005" w:tentative="1">
+      <w:start w:val="1"/>
+      <w:numFmt w:val="bullet"/>
+      <w:lvlText w:val=""/>
+      <w:lvlJc w:val="left"/>
+      <w:pPr>
+        <w:ind w:left="4320" w:hanging="360"/>
+      </w:pPr>
+      <w:rPr>
+        <w:rFonts w:ascii="Wingdings" w:hAnsi="Wingdings" w:hint="default"/>
+      </w:rPr>
+    </w:lvl>
+    <w:lvl w:ilvl="6" w:tplc="04090001" w:tentative="1">
+      <w:start w:val="1"/>
+      <w:numFmt w:val="bullet"/>
+      <w:lvlText w:val=""/>
+      <w:lvlJc w:val="left"/>
+      <w:pPr>
+        <w:ind w:left="5040" w:hanging="360"/>
+      </w:pPr>
+      <w:rPr>
+        <w:rFonts w:ascii="Symbol" w:hAnsi="Symbol" w:hint="default"/>
+      </w:rPr>
+    </w:lvl>
+    <w:lvl w:ilvl="7" w:tplc="04090003" w:tentative="1">
+      <w:start w:val="1"/>
+      <w:numFmt w:val="bullet"/>
+      <w:lvlText w:val="o"/>
+      <w:lvlJc w:val="left"/>
+      <w:pPr>
+        <w:ind w:left="5760" w:hanging="360"/>
+      </w:pPr>
+      <w:rPr>
+        <w:rFonts w:ascii="Courier New" w:hAnsi="Courier New" w:cs="Courier New" w:hint="default"/>
+      </w:rPr>
+    </w:lvl>
+    <w:lvl w:ilvl="8" w:tplc="04090005" w:tentative="1">
+      <w:start w:val="1"/>
+      <w:numFmt w:val="bullet"/>
+      <w:lvlText w:val=""/>
+      <w:lvlJc w:val="left"/>
+      <w:pPr>
+        <w:ind w:left="6480" w:hanging="360"/>
+      </w:pPr>
+      <w:rPr>
+        <w:rFonts w:ascii="Wingdings" w:hAnsi="Wingdings" w:hint="default"/>
+      </w:rPr>
+    </w:lvl>
+  </w:abstractNum>
+  <w:abstractNum w:abstractNumId="4">
     <w:nsid w:val="0EF91D99"/>
     <w:multiLevelType w:val="hybridMultilevel"/>
     <w:tmpl w:val="61B4A242"/>
@@ -25060,7 +25470,7 @@
       </w:rPr>
     </w:lvl>
   </w:abstractNum>
-  <w:abstractNum w:abstractNumId="4">
+  <w:abstractNum w:abstractNumId="5">
     <w:nsid w:val="1C162835"/>
     <w:multiLevelType w:val="hybridMultilevel"/>
     <w:tmpl w:val="E8E4004C"/>
@@ -25173,7 +25583,7 @@
       </w:rPr>
     </w:lvl>
   </w:abstractNum>
-  <w:abstractNum w:abstractNumId="5">
+  <w:abstractNum w:abstractNumId="6">
     <w:nsid w:val="209F2960"/>
     <w:multiLevelType w:val="hybridMultilevel"/>
     <w:tmpl w:val="41920AF8"/>
@@ -25262,7 +25672,7 @@
       </w:pPr>
     </w:lvl>
   </w:abstractNum>
-  <w:abstractNum w:abstractNumId="6">
+  <w:abstractNum w:abstractNumId="7">
     <w:nsid w:val="22D20F4D"/>
     <w:multiLevelType w:val="hybridMultilevel"/>
     <w:tmpl w:val="7592EE1A"/>
@@ -25375,7 +25785,7 @@
       </w:rPr>
     </w:lvl>
   </w:abstractNum>
-  <w:abstractNum w:abstractNumId="7">
+  <w:abstractNum w:abstractNumId="8">
     <w:nsid w:val="249B7E21"/>
     <w:multiLevelType w:val="hybridMultilevel"/>
     <w:tmpl w:val="8E5CCCA6"/>
@@ -25464,7 +25874,7 @@
       </w:pPr>
     </w:lvl>
   </w:abstractNum>
-  <w:abstractNum w:abstractNumId="8">
+  <w:abstractNum w:abstractNumId="9">
     <w:nsid w:val="26955EEE"/>
     <w:multiLevelType w:val="hybridMultilevel"/>
     <w:tmpl w:val="4CE20F1A"/>
@@ -25577,7 +25987,7 @@
       </w:rPr>
     </w:lvl>
   </w:abstractNum>
-  <w:abstractNum w:abstractNumId="9">
+  <w:abstractNum w:abstractNumId="10">
     <w:nsid w:val="2B311FA0"/>
     <w:multiLevelType w:val="hybridMultilevel"/>
     <w:tmpl w:val="D8E089A2"/>
@@ -25690,7 +26100,7 @@
       </w:rPr>
     </w:lvl>
   </w:abstractNum>
-  <w:abstractNum w:abstractNumId="10">
+  <w:abstractNum w:abstractNumId="11">
     <w:nsid w:val="2D8F72BE"/>
     <w:multiLevelType w:val="hybridMultilevel"/>
     <w:tmpl w:val="5284F1C2"/>
@@ -25782,7 +26192,7 @@
       </w:pPr>
     </w:lvl>
   </w:abstractNum>
-  <w:abstractNum w:abstractNumId="11">
+  <w:abstractNum w:abstractNumId="12">
     <w:nsid w:val="2DA9690A"/>
     <w:multiLevelType w:val="hybridMultilevel"/>
     <w:tmpl w:val="9CD2947E"/>
@@ -25871,7 +26281,7 @@
       </w:pPr>
     </w:lvl>
   </w:abstractNum>
-  <w:abstractNum w:abstractNumId="12">
+  <w:abstractNum w:abstractNumId="13">
     <w:nsid w:val="2F840B35"/>
     <w:multiLevelType w:val="hybridMultilevel"/>
     <w:tmpl w:val="2C68180A"/>
@@ -25960,7 +26370,7 @@
       </w:pPr>
     </w:lvl>
   </w:abstractNum>
-  <w:abstractNum w:abstractNumId="13">
+  <w:abstractNum w:abstractNumId="14">
     <w:nsid w:val="2FA053A8"/>
     <w:multiLevelType w:val="hybridMultilevel"/>
     <w:tmpl w:val="294EE9F4"/>
@@ -26049,7 +26459,7 @@
       </w:pPr>
     </w:lvl>
   </w:abstractNum>
-  <w:abstractNum w:abstractNumId="14">
+  <w:abstractNum w:abstractNumId="15">
     <w:nsid w:val="38652A26"/>
     <w:multiLevelType w:val="hybridMultilevel"/>
     <w:tmpl w:val="AFCCC46A"/>
@@ -26138,7 +26548,7 @@
       </w:pPr>
     </w:lvl>
   </w:abstractNum>
-  <w:abstractNum w:abstractNumId="15">
+  <w:abstractNum w:abstractNumId="16">
     <w:nsid w:val="3F03253A"/>
     <w:multiLevelType w:val="hybridMultilevel"/>
     <w:tmpl w:val="BF9EBA02"/>
@@ -26227,7 +26637,7 @@
       </w:pPr>
     </w:lvl>
   </w:abstractNum>
-  <w:abstractNum w:abstractNumId="16">
+  <w:abstractNum w:abstractNumId="17">
     <w:nsid w:val="3FC23E6D"/>
     <w:multiLevelType w:val="hybridMultilevel"/>
     <w:tmpl w:val="321229BC"/>
@@ -26340,7 +26750,7 @@
       </w:rPr>
     </w:lvl>
   </w:abstractNum>
-  <w:abstractNum w:abstractNumId="17">
+  <w:abstractNum w:abstractNumId="18">
     <w:nsid w:val="42A91BE2"/>
     <w:multiLevelType w:val="hybridMultilevel"/>
     <w:tmpl w:val="3A649F5A"/>
@@ -26429,7 +26839,7 @@
       </w:pPr>
     </w:lvl>
   </w:abstractNum>
-  <w:abstractNum w:abstractNumId="18">
+  <w:abstractNum w:abstractNumId="19">
     <w:nsid w:val="476B1A6C"/>
     <w:multiLevelType w:val="hybridMultilevel"/>
     <w:tmpl w:val="BED6925A"/>
@@ -26518,7 +26928,7 @@
       </w:pPr>
     </w:lvl>
   </w:abstractNum>
-  <w:abstractNum w:abstractNumId="19">
+  <w:abstractNum w:abstractNumId="20">
     <w:nsid w:val="4BE56036"/>
     <w:multiLevelType w:val="hybridMultilevel"/>
     <w:tmpl w:val="A6A6B838"/>
@@ -26631,7 +27041,7 @@
       </w:rPr>
     </w:lvl>
   </w:abstractNum>
-  <w:abstractNum w:abstractNumId="20">
+  <w:abstractNum w:abstractNumId="21">
     <w:nsid w:val="4C6C0AB6"/>
     <w:multiLevelType w:val="hybridMultilevel"/>
     <w:tmpl w:val="446407D8"/>
@@ -26744,7 +27154,7 @@
       </w:rPr>
     </w:lvl>
   </w:abstractNum>
-  <w:abstractNum w:abstractNumId="21">
+  <w:abstractNum w:abstractNumId="22">
     <w:nsid w:val="4EE30E34"/>
     <w:multiLevelType w:val="hybridMultilevel"/>
     <w:tmpl w:val="A1CA41BC"/>
@@ -26836,7 +27246,7 @@
       </w:pPr>
     </w:lvl>
   </w:abstractNum>
-  <w:abstractNum w:abstractNumId="22">
+  <w:abstractNum w:abstractNumId="23">
     <w:nsid w:val="51D362A8"/>
     <w:multiLevelType w:val="hybridMultilevel"/>
     <w:tmpl w:val="B87E45CC"/>
@@ -26925,7 +27335,7 @@
       </w:pPr>
     </w:lvl>
   </w:abstractNum>
-  <w:abstractNum w:abstractNumId="23">
+  <w:abstractNum w:abstractNumId="24">
     <w:nsid w:val="560B3AA6"/>
     <w:multiLevelType w:val="hybridMultilevel"/>
     <w:tmpl w:val="E4DA2CC0"/>
@@ -27038,7 +27448,7 @@
       </w:rPr>
     </w:lvl>
   </w:abstractNum>
-  <w:abstractNum w:abstractNumId="24">
+  <w:abstractNum w:abstractNumId="25">
     <w:nsid w:val="58074A55"/>
     <w:multiLevelType w:val="hybridMultilevel"/>
     <w:tmpl w:val="33E08F6C"/>
@@ -27127,7 +27537,7 @@
       </w:pPr>
     </w:lvl>
   </w:abstractNum>
-  <w:abstractNum w:abstractNumId="25">
+  <w:abstractNum w:abstractNumId="26">
     <w:nsid w:val="5D1001C1"/>
     <w:multiLevelType w:val="hybridMultilevel"/>
     <w:tmpl w:val="F1C0E04E"/>
@@ -27240,7 +27650,7 @@
       </w:rPr>
     </w:lvl>
   </w:abstractNum>
-  <w:abstractNum w:abstractNumId="26">
+  <w:abstractNum w:abstractNumId="27">
     <w:nsid w:val="5FAB65D7"/>
     <w:multiLevelType w:val="hybridMultilevel"/>
     <w:tmpl w:val="FA5E97DA"/>
@@ -27330,7 +27740,7 @@
       </w:pPr>
     </w:lvl>
   </w:abstractNum>
-  <w:abstractNum w:abstractNumId="27">
+  <w:abstractNum w:abstractNumId="28">
     <w:nsid w:val="6B347CE6"/>
     <w:multiLevelType w:val="hybridMultilevel"/>
     <w:tmpl w:val="8E5CCCA6"/>
@@ -27419,7 +27829,7 @@
       </w:pPr>
     </w:lvl>
   </w:abstractNum>
-  <w:abstractNum w:abstractNumId="28">
+  <w:abstractNum w:abstractNumId="29">
     <w:nsid w:val="6D4F34F1"/>
     <w:multiLevelType w:val="hybridMultilevel"/>
     <w:tmpl w:val="1E32E6F0"/>
@@ -27508,7 +27918,7 @@
       </w:pPr>
     </w:lvl>
   </w:abstractNum>
-  <w:abstractNum w:abstractNumId="29">
+  <w:abstractNum w:abstractNumId="30">
     <w:nsid w:val="6F4C0A44"/>
     <w:multiLevelType w:val="hybridMultilevel"/>
     <w:tmpl w:val="3B522E7A"/>
@@ -27621,7 +28031,7 @@
       </w:rPr>
     </w:lvl>
   </w:abstractNum>
-  <w:abstractNum w:abstractNumId="30">
+  <w:abstractNum w:abstractNumId="31">
     <w:nsid w:val="6FE27498"/>
     <w:multiLevelType w:val="hybridMultilevel"/>
     <w:tmpl w:val="96CEE16E"/>
@@ -27710,7 +28120,7 @@
       </w:pPr>
     </w:lvl>
   </w:abstractNum>
-  <w:abstractNum w:abstractNumId="31">
+  <w:abstractNum w:abstractNumId="32">
     <w:nsid w:val="70606278"/>
     <w:multiLevelType w:val="hybridMultilevel"/>
     <w:tmpl w:val="D5024EFE"/>
@@ -27799,7 +28209,7 @@
       </w:pPr>
     </w:lvl>
   </w:abstractNum>
-  <w:abstractNum w:abstractNumId="32">
+  <w:abstractNum w:abstractNumId="33">
     <w:nsid w:val="71715A95"/>
     <w:multiLevelType w:val="hybridMultilevel"/>
     <w:tmpl w:val="BE7654A6"/>
@@ -27912,7 +28322,7 @@
       </w:rPr>
     </w:lvl>
   </w:abstractNum>
-  <w:abstractNum w:abstractNumId="33">
+  <w:abstractNum w:abstractNumId="34">
     <w:nsid w:val="7CC618FB"/>
     <w:multiLevelType w:val="hybridMultilevel"/>
     <w:tmpl w:val="89367966"/>
@@ -28002,106 +28412,109 @@
     </w:lvl>
   </w:abstractNum>
   <w:num w:numId="1">
-    <w:abstractNumId w:val="10"/>
+    <w:abstractNumId w:val="11"/>
   </w:num>
   <w:num w:numId="2">
+    <w:abstractNumId w:val="23"/>
+  </w:num>
+  <w:num w:numId="3">
+    <w:abstractNumId w:val="8"/>
+  </w:num>
+  <w:num w:numId="4">
+    <w:abstractNumId w:val="28"/>
+  </w:num>
+  <w:num w:numId="5">
     <w:abstractNumId w:val="22"/>
   </w:num>
-  <w:num w:numId="3">
-    <w:abstractNumId w:val="7"/>
+  <w:num w:numId="6">
+    <w:abstractNumId w:val="15"/>
   </w:num>
-  <w:num w:numId="4">
+  <w:num w:numId="7">
     <w:abstractNumId w:val="27"/>
   </w:num>
-  <w:num w:numId="5">
-    <w:abstractNumId w:val="21"/>
-  </w:num>
-  <w:num w:numId="6">
-    <w:abstractNumId w:val="14"/>
-  </w:num>
-  <w:num w:numId="7">
-    <w:abstractNumId w:val="26"/>
-  </w:num>
   <w:num w:numId="8">
-    <w:abstractNumId w:val="17"/>
+    <w:abstractNumId w:val="18"/>
   </w:num>
   <w:num w:numId="9">
     <w:abstractNumId w:val="0"/>
   </w:num>
   <w:num w:numId="10">
-    <w:abstractNumId w:val="13"/>
+    <w:abstractNumId w:val="14"/>
   </w:num>
   <w:num w:numId="11">
-    <w:abstractNumId w:val="5"/>
+    <w:abstractNumId w:val="6"/>
   </w:num>
   <w:num w:numId="12">
-    <w:abstractNumId w:val="24"/>
+    <w:abstractNumId w:val="25"/>
   </w:num>
   <w:num w:numId="13">
-    <w:abstractNumId w:val="32"/>
+    <w:abstractNumId w:val="33"/>
   </w:num>
   <w:num w:numId="14">
-    <w:abstractNumId w:val="31"/>
+    <w:abstractNumId w:val="32"/>
   </w:num>
   <w:num w:numId="15">
     <w:abstractNumId w:val="2"/>
   </w:num>
   <w:num w:numId="16">
-    <w:abstractNumId w:val="15"/>
+    <w:abstractNumId w:val="16"/>
   </w:num>
   <w:num w:numId="17">
-    <w:abstractNumId w:val="29"/>
+    <w:abstractNumId w:val="30"/>
   </w:num>
   <w:num w:numId="18">
-    <w:abstractNumId w:val="23"/>
+    <w:abstractNumId w:val="24"/>
   </w:num>
   <w:num w:numId="19">
-    <w:abstractNumId w:val="4"/>
+    <w:abstractNumId w:val="5"/>
   </w:num>
   <w:num w:numId="20">
     <w:abstractNumId w:val="1"/>
   </w:num>
   <w:num w:numId="21">
+    <w:abstractNumId w:val="20"/>
+  </w:num>
+  <w:num w:numId="22">
+    <w:abstractNumId w:val="34"/>
+  </w:num>
+  <w:num w:numId="23">
+    <w:abstractNumId w:val="17"/>
+  </w:num>
+  <w:num w:numId="24">
     <w:abstractNumId w:val="19"/>
   </w:num>
-  <w:num w:numId="22">
-    <w:abstractNumId w:val="33"/>
-  </w:num>
-  <w:num w:numId="23">
-    <w:abstractNumId w:val="16"/>
-  </w:num>
-  <w:num w:numId="24">
-    <w:abstractNumId w:val="18"/>
-  </w:num>
   <w:num w:numId="25">
-    <w:abstractNumId w:val="3"/>
+    <w:abstractNumId w:val="4"/>
   </w:num>
   <w:num w:numId="26">
-    <w:abstractNumId w:val="20"/>
+    <w:abstractNumId w:val="21"/>
   </w:num>
   <w:num w:numId="27">
+    <w:abstractNumId w:val="13"/>
+  </w:num>
+  <w:num w:numId="28">
+    <w:abstractNumId w:val="31"/>
+  </w:num>
+  <w:num w:numId="29">
+    <w:abstractNumId w:val="29"/>
+  </w:num>
+  <w:num w:numId="30">
+    <w:abstractNumId w:val="7"/>
+  </w:num>
+  <w:num w:numId="31">
+    <w:abstractNumId w:val="9"/>
+  </w:num>
+  <w:num w:numId="32">
     <w:abstractNumId w:val="12"/>
   </w:num>
-  <w:num w:numId="28">
-    <w:abstractNumId w:val="30"/>
-  </w:num>
-  <w:num w:numId="29">
-    <w:abstractNumId w:val="28"/>
-  </w:num>
-  <w:num w:numId="30">
-    <w:abstractNumId w:val="6"/>
-  </w:num>
-  <w:num w:numId="31">
-    <w:abstractNumId w:val="8"/>
-  </w:num>
-  <w:num w:numId="32">
-    <w:abstractNumId w:val="11"/>
-  </w:num>
   <w:num w:numId="33">
-    <w:abstractNumId w:val="9"/>
+    <w:abstractNumId w:val="10"/>
   </w:num>
   <w:num w:numId="34">
-    <w:abstractNumId w:val="25"/>
+    <w:abstractNumId w:val="26"/>
+  </w:num>
+  <w:num w:numId="35">
+    <w:abstractNumId w:val="3"/>
   </w:num>
   <w:numIdMacAtCleanup w:val="29"/>
 </w:numbering>
@@ -29221,7 +29634,7 @@
 </file>
 
 <file path=customXml/itemProps2.xml><?xml version="1.0" encoding="utf-8"?>
-<ds:datastoreItem xmlns:ds="http://schemas.openxmlformats.org/officeDocument/2006/customXml" ds:itemID="{DE8A922B-80CD-4514-8AE4-2DFEABE447DF}">
+<ds:datastoreItem xmlns:ds="http://schemas.openxmlformats.org/officeDocument/2006/customXml" ds:itemID="{0A35CBD9-AF67-4136-81D1-4E112C100B88}">
   <ds:schemaRefs>
     <ds:schemaRef ds:uri="http://schemas.openxmlformats.org/officeDocument/2006/bibliography"/>
   </ds:schemaRefs>

</xml_diff>